<commit_message>
Update model with more explaination
</commit_message>
<xml_diff>
--- a/limpopo_decision_function.docx
+++ b/limpopo_decision_function.docx
@@ -77,7 +77,33 @@
         <w:pStyle w:val="FirstParagraph"/>
       </w:pPr>
       <w:r>
-        <w:t xml:space="preserve">Here we generate a holistic model to simulate the contribution of water flows to sustainable agriculture, food security and livelihoods. The objective is to make the linkage between sustainable eflows in the rivers, and the water-requirements of sustainable agriculture. The simulation offers insights into the role that river flows play in the ability of agriculture to be sustainable, and the consequent risks to agriculture when river flows are either optimal or when they become marginal. Spatially, we do this for only a small portion of the basin as a test-case. We apply holistic modeling approaches to generate conceptual impact pathways and quantitative models to forecast decision outcomes</w:t>
+        <w:t xml:space="preserve">This dcument oputlines a collection of holistic modeling techniques aimed at describing the link between river flows and livelihoods. We build our models using environmental flows (eflows) of water provided within a river or wetland to maintain aquatic ecosystems. These can also be thought of as</w:t>
+      </w:r>
+      <w:r>
+        <w:t xml:space="preserve"> </w:t>
+      </w:r>
+      <w:r>
+        <w:t xml:space="preserve">‘</w:t>
+      </w:r>
+      <w:r>
+        <w:t xml:space="preserve">ecological water demand</w:t>
+      </w:r>
+      <w:r>
+        <w:t xml:space="preserve">’</w:t>
+      </w:r>
+      <w:r>
+        <w:t xml:space="preserve"> </w:t>
+      </w:r>
+      <w:r>
+        <w:t xml:space="preserve">effectively a balance between water resources development and the need to protect freshwater-dependent ecosystems. The overall objective of the model we outline here is to simulate how river flow, in particular e-flow, impacts smallholder agriculture. The objective is to make the linkage between sustainable eflows in the rivers, and the water-requirements of sustainable agriculture. The simulation offers insights into the role that river flows play in the ability of agriculture to be sustainable, and the consequent risks to agriculture when river flows are either optimal or when they become marginal. The simulations show a strong positive link between eflows and livelihoods and provide justification for understanding eflows as more than just a mechanism for positive biodiversity outcomes.</w:t>
+      </w:r>
+    </w:p>
+    <w:p>
+      <w:pPr>
+        <w:pStyle w:val="BodyText"/>
+      </w:pPr>
+      <w:r>
+        <w:t xml:space="preserve">Here we generate a holistic model to simulate the contribution of eflows to sustainable agriculture, food security and livelihoods. Spatially, we do this for only a small portion of the basin as a test-case. We apply holistic modeling approaches to generate conceptual impact pathways and quantitative models to forecast decision outcomes</w:t>
       </w:r>
       <w:r>
         <w:t xml:space="preserve"> </w:t>
@@ -4915,7 +4941,7 @@
         <w:t xml:space="preserve">limpopo_decision_function()</w:t>
       </w:r>
       <w:r>
-        <w:t xml:space="preserve">. We runa visual assessment to ensure that all the variables in the input table are included in the model (erroneous variables listed there can cause issues with some of the post-hoc analyses).</w:t>
+        <w:t xml:space="preserve">. We run a visual assessment to ensure that all the variables in the input table are included in the model (erroneous variables listed there can cause issues with some of the post-hoc analyses).</w:t>
       </w:r>
     </w:p>
     <w:p>
@@ -9647,7 +9673,7 @@
         <w:pStyle w:val="BodyText"/>
       </w:pPr>
       <w:r>
-        <w:t xml:space="preserve">Here’s the difference between the crop water gap in eflow scenario 2 vs. the baseline (no eflows)</w:t>
+        <w:t xml:space="preserve">Here’s the difference between the crop water gap in eflow scenario 2 vs. the baseline (no eflows):</w:t>
       </w:r>
     </w:p>
     <w:p>
@@ -9862,7 +9888,7 @@
         <w:pStyle w:val="BodyText"/>
       </w:pPr>
       <w:r>
-        <w:t xml:space="preserve">Here’s the difference between the crop water gap in eflow scenario 3 (incl. dam releases) vs. the baseline (no eflows)</w:t>
+        <w:t xml:space="preserve">Here’s the difference between the crop water gap in eflow scenario 3 (incl. dam releases) vs. the baseline (no eflows):</w:t>
       </w:r>
     </w:p>
     <w:p>

</xml_diff>

<commit_message>
update knitr options, fit PLS, add some more space to figure PLS, Add information to the VIP,
</commit_message>
<xml_diff>
--- a/limpopo_decision_function.docx
+++ b/limpopo_decision_function.docx
@@ -720,7 +720,7 @@
       <w:r>
         <w:drawing>
           <wp:inline>
-            <wp:extent cx="5334000" cy="2983696"/>
+            <wp:extent cx="5943600" cy="3324690"/>
             <wp:effectExtent b="0" l="0" r="0" t="0"/>
             <wp:docPr descr="Model of the social effects of altered river flows on the sustainability of livelihoods in the Limpopo Basin" title="" id="1" name="Picture"/>
             <a:graphic>
@@ -741,7 +741,7 @@
                   <pic:spPr bwMode="auto">
                     <a:xfrm>
                       <a:off x="0" y="0"/>
-                      <a:ext cx="5334000" cy="2983696"/>
+                      <a:ext cx="5943600" cy="3324690"/>
                     </a:xfrm>
                     <a:prstGeom prst="rect">
                       <a:avLst/>
@@ -10308,6 +10308,39 @@
         <w:rPr>
           <w:rStyle w:val="AttributeTok"/>
         </w:rPr>
+        <w:t xml:space="preserve">y_axis_name =</w:t>
+      </w:r>
+      <w:r>
+        <w:rPr>
+          <w:rStyle w:val="NormalTok"/>
+        </w:rPr>
+        <w:t xml:space="preserve"> </w:t>
+      </w:r>
+      <w:r>
+        <w:rPr>
+          <w:rStyle w:val="StringTok"/>
+        </w:rPr>
+        <w:t xml:space="preserve">""</w:t>
+      </w:r>
+      <w:r>
+        <w:rPr>
+          <w:rStyle w:val="NormalTok"/>
+        </w:rPr>
+        <w:t xml:space="preserve">,</w:t>
+      </w:r>
+      <w:r>
+        <w:br/>
+      </w:r>
+      <w:r>
+        <w:rPr>
+          <w:rStyle w:val="NormalTok"/>
+        </w:rPr>
+        <w:t xml:space="preserve">                                    </w:t>
+      </w:r>
+      <w:r>
+        <w:rPr>
+          <w:rStyle w:val="AttributeTok"/>
+        </w:rPr>
         <w:t xml:space="preserve">base_size =</w:t>
       </w:r>
       <w:r>
@@ -10488,7 +10521,7 @@
         <w:rPr>
           <w:rStyle w:val="CommentTok"/>
         </w:rPr>
-        <w:t xml:space="preserve">#&gt; Warning: Removed 12 rows containing non-finite values (stat_density).</w:t>
+        <w:t xml:space="preserve">#&gt; Warning: Removed 4 rows containing non-finite values (stat_density).</w:t>
       </w:r>
       <w:r>
         <w:br/>
@@ -10497,7 +10530,7 @@
         <w:rPr>
           <w:rStyle w:val="CommentTok"/>
         </w:rPr>
-        <w:t xml:space="preserve">#&gt; Warning: Removed 6 rows containing non-finite values (stat_density).</w:t>
+        <w:t xml:space="preserve">#&gt; Warning: Removed 2 rows containing non-finite values (stat_density).</w:t>
       </w:r>
     </w:p>
     <w:p>
@@ -10507,7 +10540,7 @@
       <w:r>
         <w:drawing>
           <wp:inline>
-            <wp:extent cx="5334000" cy="3733800"/>
+            <wp:extent cx="5943600" cy="4754880"/>
             <wp:effectExtent b="0" l="0" r="0" t="0"/>
             <wp:docPr descr="" title="" id="1" name="Picture"/>
             <a:graphic>
@@ -10528,7 +10561,7 @@
                   <pic:spPr bwMode="auto">
                     <a:xfrm>
                       <a:off x="0" y="0"/>
-                      <a:ext cx="5334000" cy="3733800"/>
+                      <a:ext cx="5943600" cy="4754880"/>
                     </a:xfrm>
                     <a:prstGeom prst="rect">
                       <a:avLst/>
@@ -10757,7 +10790,7 @@
         <w:rPr>
           <w:rStyle w:val="CommentTok"/>
         </w:rPr>
-        <w:t xml:space="preserve">#&gt; Warning: Removed 6 rows containing non-finite values (stat_density).</w:t>
+        <w:t xml:space="preserve">#&gt; Warning: Removed 2 rows containing non-finite values (stat_density).</w:t>
       </w:r>
     </w:p>
     <w:p>
@@ -10767,7 +10800,7 @@
       <w:r>
         <w:drawing>
           <wp:inline>
-            <wp:extent cx="5334000" cy="3733800"/>
+            <wp:extent cx="5943600" cy="4754880"/>
             <wp:effectExtent b="0" l="0" r="0" t="0"/>
             <wp:docPr descr="" title="" id="1" name="Picture"/>
             <a:graphic>
@@ -10788,7 +10821,7 @@
                   <pic:spPr bwMode="auto">
                     <a:xfrm>
                       <a:off x="0" y="0"/>
-                      <a:ext cx="5334000" cy="3733800"/>
+                      <a:ext cx="5943600" cy="4754880"/>
                     </a:xfrm>
                     <a:prstGeom prst="rect">
                       <a:avLst/>
@@ -11056,7 +11089,7 @@
         <w:rPr>
           <w:rStyle w:val="CommentTok"/>
         </w:rPr>
-        <w:t xml:space="preserve">#&gt; and 42 rows were removed.</w:t>
+        <w:t xml:space="preserve">#&gt; and 14 rows were removed.</w:t>
       </w:r>
       <w:r>
         <w:br/>
@@ -11164,7 +11197,7 @@
         <w:rPr>
           <w:rStyle w:val="StringTok"/>
         </w:rPr>
-        <w:t xml:space="preserve">"Downstream difference (m3)"</w:t>
+        <w:t xml:space="preserve">""</w:t>
       </w:r>
       <w:r>
         <w:rPr>
@@ -11230,7 +11263,7 @@
         <w:rPr>
           <w:rStyle w:val="CommentTok"/>
         </w:rPr>
-        <w:t xml:space="preserve">#&gt; and 42 rows were removed.</w:t>
+        <w:t xml:space="preserve">#&gt; and 14 rows were removed.</w:t>
       </w:r>
       <w:r>
         <w:br/>
@@ -11393,7 +11426,7 @@
       <w:r>
         <w:drawing>
           <wp:inline>
-            <wp:extent cx="5334000" cy="3733800"/>
+            <wp:extent cx="5943600" cy="4754880"/>
             <wp:effectExtent b="0" l="0" r="0" t="0"/>
             <wp:docPr descr="" title="" id="1" name="Picture"/>
             <a:graphic>
@@ -11414,7 +11447,7 @@
                   <pic:spPr bwMode="auto">
                     <a:xfrm>
                       <a:off x="0" y="0"/>
-                      <a:ext cx="5334000" cy="3733800"/>
+                      <a:ext cx="5943600" cy="4754880"/>
                     </a:xfrm>
                     <a:prstGeom prst="rect">
                       <a:avLst/>
@@ -11617,7 +11650,7 @@
         <w:rPr>
           <w:rStyle w:val="CommentTok"/>
         </w:rPr>
-        <w:t xml:space="preserve">#&gt; cashflow_var_name = "scen3_dam_release", : Some data included "NA" and 42 rows</w:t>
+        <w:t xml:space="preserve">#&gt; cashflow_var_name = "scen3_dam_release", : Some data included "NA" and 14 rows</w:t>
       </w:r>
       <w:r>
         <w:br/>
@@ -11636,7 +11669,7 @@
       <w:r>
         <w:drawing>
           <wp:inline>
-            <wp:extent cx="5334000" cy="3733800"/>
+            <wp:extent cx="5943600" cy="4754880"/>
             <wp:effectExtent b="0" l="0" r="0" t="0"/>
             <wp:docPr descr="" title="" id="1" name="Picture"/>
             <a:graphic>
@@ -11657,7 +11690,7 @@
                   <pic:spPr bwMode="auto">
                     <a:xfrm>
                       <a:off x="0" y="0"/>
-                      <a:ext cx="5334000" cy="3733800"/>
+                      <a:ext cx="5943600" cy="4754880"/>
                     </a:xfrm>
                     <a:prstGeom prst="rect">
                       <a:avLst/>
@@ -11869,12 +11902,219 @@
         <w:rPr>
           <w:rStyle w:val="StringTok"/>
         </w:rPr>
+        <w:t xml:space="preserve">"Scenario 2 vs. base"</w:t>
+      </w:r>
+      <w:r>
+        <w:rPr>
+          <w:rStyle w:val="NormalTok"/>
+        </w:rPr>
+        <w:t xml:space="preserve">)</w:t>
+      </w:r>
+      <w:r>
+        <w:br/>
+      </w:r>
+      <w:r>
+        <w:rPr>
+          <w:rStyle w:val="CommentTok"/>
+        </w:rPr>
+        <w:t xml:space="preserve">#&gt; Warning in plot_cashflow(mcSimulation_object = mcSimulation_results,</w:t>
+      </w:r>
+      <w:r>
+        <w:br/>
+      </w:r>
+      <w:r>
+        <w:rPr>
+          <w:rStyle w:val="CommentTok"/>
+        </w:rPr>
+        <w:t xml:space="preserve">#&gt; cashflow_var_name = "Crop_water_gap_difference_2_vs_1", : Some data included</w:t>
+      </w:r>
+      <w:r>
+        <w:br/>
+      </w:r>
+      <w:r>
+        <w:rPr>
+          <w:rStyle w:val="CommentTok"/>
+        </w:rPr>
+        <w:t xml:space="preserve">#&gt; "NA" and 14 rows were removed.</w:t>
+      </w:r>
+      <w:r>
+        <w:br/>
+      </w:r>
+      <w:r>
+        <w:br/>
+      </w:r>
+      <w:r>
+        <w:rPr>
+          <w:rStyle w:val="NormalTok"/>
+        </w:rPr>
+        <w:t xml:space="preserve">gap_3_vs_1_flow </w:t>
+      </w:r>
+      <w:r>
+        <w:rPr>
+          <w:rStyle w:val="OtherTok"/>
+        </w:rPr>
+        <w:t xml:space="preserve">&lt;-</w:t>
+      </w:r>
+      <w:r>
+        <w:rPr>
+          <w:rStyle w:val="NormalTok"/>
+        </w:rPr>
+        <w:t xml:space="preserve"> </w:t>
+      </w:r>
+      <w:r>
+        <w:rPr>
+          <w:rStyle w:val="FunctionTok"/>
+        </w:rPr>
+        <w:t xml:space="preserve">plot_cashflow</w:t>
+      </w:r>
+      <w:r>
+        <w:rPr>
+          <w:rStyle w:val="NormalTok"/>
+        </w:rPr>
+        <w:t xml:space="preserve">(</w:t>
+      </w:r>
+      <w:r>
+        <w:rPr>
+          <w:rStyle w:val="AttributeTok"/>
+        </w:rPr>
+        <w:t xml:space="preserve">mcSimulation_object =</w:t>
+      </w:r>
+      <w:r>
+        <w:rPr>
+          <w:rStyle w:val="NormalTok"/>
+        </w:rPr>
+        <w:t xml:space="preserve"> mcSimulation_results, </w:t>
+      </w:r>
+      <w:r>
+        <w:br/>
+      </w:r>
+      <w:r>
+        <w:rPr>
+          <w:rStyle w:val="NormalTok"/>
+        </w:rPr>
+        <w:t xml:space="preserve">              </w:t>
+      </w:r>
+      <w:r>
+        <w:rPr>
+          <w:rStyle w:val="AttributeTok"/>
+        </w:rPr>
+        <w:t xml:space="preserve">cashflow_var_name =</w:t>
+      </w:r>
+      <w:r>
+        <w:rPr>
+          <w:rStyle w:val="NormalTok"/>
+        </w:rPr>
+        <w:t xml:space="preserve"> </w:t>
+      </w:r>
+      <w:r>
+        <w:rPr>
+          <w:rStyle w:val="StringTok"/>
+        </w:rPr>
+        <w:t xml:space="preserve">"Crop_water_gap_difference_3_vs_1"</w:t>
+      </w:r>
+      <w:r>
+        <w:rPr>
+          <w:rStyle w:val="NormalTok"/>
+        </w:rPr>
+        <w:t xml:space="preserve">,</w:t>
+      </w:r>
+      <w:r>
+        <w:br/>
+      </w:r>
+      <w:r>
+        <w:rPr>
+          <w:rStyle w:val="NormalTok"/>
+        </w:rPr>
+        <w:t xml:space="preserve">              </w:t>
+      </w:r>
+      <w:r>
+        <w:rPr>
+          <w:rStyle w:val="AttributeTok"/>
+        </w:rPr>
+        <w:t xml:space="preserve">y_axis_name =</w:t>
+      </w:r>
+      <w:r>
+        <w:rPr>
+          <w:rStyle w:val="NormalTok"/>
+        </w:rPr>
+        <w:t xml:space="preserve"> </w:t>
+      </w:r>
+      <w:r>
+        <w:rPr>
+          <w:rStyle w:val="StringTok"/>
+        </w:rPr>
         <w:t xml:space="preserve">""</w:t>
       </w:r>
       <w:r>
         <w:rPr>
           <w:rStyle w:val="NormalTok"/>
         </w:rPr>
+        <w:t xml:space="preserve">,</w:t>
+      </w:r>
+      <w:r>
+        <w:br/>
+      </w:r>
+      <w:r>
+        <w:rPr>
+          <w:rStyle w:val="NormalTok"/>
+        </w:rPr>
+        <w:t xml:space="preserve">              </w:t>
+      </w:r>
+      <w:r>
+        <w:rPr>
+          <w:rStyle w:val="AttributeTok"/>
+        </w:rPr>
+        <w:t xml:space="preserve">x_axis_name =</w:t>
+      </w:r>
+      <w:r>
+        <w:rPr>
+          <w:rStyle w:val="NormalTok"/>
+        </w:rPr>
+        <w:t xml:space="preserve"> </w:t>
+      </w:r>
+      <w:r>
+        <w:rPr>
+          <w:rStyle w:val="StringTok"/>
+        </w:rPr>
+        <w:t xml:space="preserve">"Month"</w:t>
+      </w:r>
+      <w:r>
+        <w:rPr>
+          <w:rStyle w:val="NormalTok"/>
+        </w:rPr>
+        <w:t xml:space="preserve">, </w:t>
+      </w:r>
+      <w:r>
+        <w:br/>
+      </w:r>
+      <w:r>
+        <w:rPr>
+          <w:rStyle w:val="NormalTok"/>
+        </w:rPr>
+        <w:t xml:space="preserve">              </w:t>
+      </w:r>
+      <w:r>
+        <w:rPr>
+          <w:rStyle w:val="AttributeTok"/>
+        </w:rPr>
+        <w:t xml:space="preserve">facet_labels =</w:t>
+      </w:r>
+      <w:r>
+        <w:rPr>
+          <w:rStyle w:val="NormalTok"/>
+        </w:rPr>
+        <w:t xml:space="preserve"> </w:t>
+      </w:r>
+      <w:r>
+        <w:rPr>
+          <w:rStyle w:val="StringTok"/>
+        </w:rPr>
+        <w:t xml:space="preserve">"Scenario 3 vs. base"</w:t>
+      </w:r>
+      <w:r>
+        <w:rPr>
+          <w:rStyle w:val="NormalTok"/>
+        </w:rPr>
         <w:t xml:space="preserve">)</w:t>
       </w:r>
       <w:r>
@@ -11893,7 +12133,7 @@
         <w:rPr>
           <w:rStyle w:val="CommentTok"/>
         </w:rPr>
-        <w:t xml:space="preserve">#&gt; cashflow_var_name = "Crop_water_gap_difference_2_vs_1", : Some data included</w:t>
+        <w:t xml:space="preserve">#&gt; cashflow_var_name = "Crop_water_gap_difference_3_vs_1", : Some data included</w:t>
       </w:r>
       <w:r>
         <w:br/>
@@ -11902,19 +12142,28 @@
         <w:rPr>
           <w:rStyle w:val="CommentTok"/>
         </w:rPr>
-        <w:t xml:space="preserve">#&gt; "NA" and 42 rows were removed.</w:t>
-      </w:r>
-      <w:r>
-        <w:br/>
-      </w:r>
-      <w:r>
-        <w:br/>
-      </w:r>
-      <w:r>
-        <w:rPr>
-          <w:rStyle w:val="NormalTok"/>
-        </w:rPr>
-        <w:t xml:space="preserve">gap_3_vs_1_flow </w:t>
+        <w:t xml:space="preserve">#&gt; "NA" and 14 rows were removed.</w:t>
+      </w:r>
+      <w:r>
+        <w:br/>
+      </w:r>
+      <w:r>
+        <w:br/>
+      </w:r>
+      <w:r>
+        <w:rPr>
+          <w:rStyle w:val="CommentTok"/>
+        </w:rPr>
+        <w:t xml:space="preserve"># plot with patchwork</w:t>
+      </w:r>
+      <w:r>
+        <w:br/>
+      </w:r>
+      <w:r>
+        <w:rPr>
+          <w:rStyle w:val="NormalTok"/>
+        </w:rPr>
+        <w:t xml:space="preserve">layout </w:t>
       </w:r>
       <w:r>
         <w:rPr>
@@ -11930,9 +12179,81 @@
       </w:r>
       <w:r>
         <w:rPr>
+          <w:rStyle w:val="StringTok"/>
+        </w:rPr>
+        <w:t xml:space="preserve">"</w:t>
+      </w:r>
+      <w:r>
+        <w:br/>
+      </w:r>
+      <w:r>
+        <w:rPr>
+          <w:rStyle w:val="StringTok"/>
+        </w:rPr>
+        <w:t xml:space="preserve">           AAABBB</w:t>
+      </w:r>
+      <w:r>
+        <w:br/>
+      </w:r>
+      <w:r>
+        <w:rPr>
+          <w:rStyle w:val="StringTok"/>
+        </w:rPr>
+        <w:t xml:space="preserve">           AAABBB</w:t>
+      </w:r>
+      <w:r>
+        <w:br/>
+      </w:r>
+      <w:r>
+        <w:rPr>
+          <w:rStyle w:val="StringTok"/>
+        </w:rPr>
+        <w:t xml:space="preserve">          "</w:t>
+      </w:r>
+      <w:r>
+        <w:br/>
+      </w:r>
+      <w:r>
+        <w:br/>
+      </w:r>
+      <w:r>
+        <w:rPr>
+          <w:rStyle w:val="NormalTok"/>
+        </w:rPr>
+        <w:t xml:space="preserve">gap_2_vs_1_flow </w:t>
+      </w:r>
+      <w:r>
+        <w:rPr>
+          <w:rStyle w:val="SpecialCharTok"/>
+        </w:rPr>
+        <w:t xml:space="preserve">+</w:t>
+      </w:r>
+      <w:r>
+        <w:rPr>
+          <w:rStyle w:val="NormalTok"/>
+        </w:rPr>
+        <w:t xml:space="preserve"> gap_3_vs_1_flow </w:t>
+      </w:r>
+      <w:r>
+        <w:rPr>
+          <w:rStyle w:val="SpecialCharTok"/>
+        </w:rPr>
+        <w:t xml:space="preserve">+</w:t>
+      </w:r>
+      <w:r>
+        <w:rPr>
+          <w:rStyle w:val="NormalTok"/>
+        </w:rPr>
+        <w:t xml:space="preserve"> </w:t>
+      </w:r>
+      <w:r>
+        <w:br/>
+      </w:r>
+      <w:r>
+        <w:rPr>
           <w:rStyle w:val="FunctionTok"/>
         </w:rPr>
-        <w:t xml:space="preserve">plot_cashflow</w:t>
+        <w:t xml:space="preserve">plot_layout</w:t>
       </w:r>
       <w:r>
         <w:rPr>
@@ -11944,325 +12265,82 @@
         <w:rPr>
           <w:rStyle w:val="AttributeTok"/>
         </w:rPr>
-        <w:t xml:space="preserve">mcSimulation_object =</w:t>
-      </w:r>
-      <w:r>
-        <w:rPr>
-          <w:rStyle w:val="NormalTok"/>
-        </w:rPr>
-        <w:t xml:space="preserve"> mcSimulation_results, </w:t>
-      </w:r>
-      <w:r>
-        <w:br/>
-      </w:r>
-      <w:r>
-        <w:rPr>
-          <w:rStyle w:val="NormalTok"/>
-        </w:rPr>
-        <w:t xml:space="preserve">              </w:t>
+        <w:t xml:space="preserve">guides =</w:t>
+      </w:r>
+      <w:r>
+        <w:rPr>
+          <w:rStyle w:val="NormalTok"/>
+        </w:rPr>
+        <w:t xml:space="preserve"> </w:t>
+      </w:r>
+      <w:r>
+        <w:rPr>
+          <w:rStyle w:val="StringTok"/>
+        </w:rPr>
+        <w:t xml:space="preserve">"collect"</w:t>
+      </w:r>
+      <w:r>
+        <w:rPr>
+          <w:rStyle w:val="NormalTok"/>
+        </w:rPr>
+        <w:t xml:space="preserve">, </w:t>
       </w:r>
       <w:r>
         <w:rPr>
           <w:rStyle w:val="AttributeTok"/>
         </w:rPr>
-        <w:t xml:space="preserve">cashflow_var_name =</w:t>
-      </w:r>
-      <w:r>
-        <w:rPr>
-          <w:rStyle w:val="NormalTok"/>
-        </w:rPr>
-        <w:t xml:space="preserve"> </w:t>
+        <w:t xml:space="preserve">design =</w:t>
+      </w:r>
+      <w:r>
+        <w:rPr>
+          <w:rStyle w:val="NormalTok"/>
+        </w:rPr>
+        <w:t xml:space="preserve"> layout) </w:t>
+      </w:r>
+      <w:r>
+        <w:rPr>
+          <w:rStyle w:val="SpecialCharTok"/>
+        </w:rPr>
+        <w:t xml:space="preserve">&amp;</w:t>
+      </w:r>
+      <w:r>
+        <w:br/>
+      </w:r>
+      <w:r>
+        <w:rPr>
+          <w:rStyle w:val="NormalTok"/>
+        </w:rPr>
+        <w:t xml:space="preserve">  </w:t>
+      </w:r>
+      <w:r>
+        <w:rPr>
+          <w:rStyle w:val="FunctionTok"/>
+        </w:rPr>
+        <w:t xml:space="preserve">theme</w:t>
+      </w:r>
+      <w:r>
+        <w:rPr>
+          <w:rStyle w:val="NormalTok"/>
+        </w:rPr>
+        <w:t xml:space="preserve">(</w:t>
+      </w:r>
+      <w:r>
+        <w:rPr>
+          <w:rStyle w:val="AttributeTok"/>
+        </w:rPr>
+        <w:t xml:space="preserve">legend.position=</w:t>
       </w:r>
       <w:r>
         <w:rPr>
           <w:rStyle w:val="StringTok"/>
         </w:rPr>
-        <w:t xml:space="preserve">"Crop_water_gap_difference_3_vs_1"</w:t>
-      </w:r>
-      <w:r>
-        <w:rPr>
-          <w:rStyle w:val="NormalTok"/>
-        </w:rPr>
-        <w:t xml:space="preserve">,</w:t>
-      </w:r>
-      <w:r>
-        <w:br/>
-      </w:r>
-      <w:r>
-        <w:rPr>
-          <w:rStyle w:val="NormalTok"/>
-        </w:rPr>
-        <w:t xml:space="preserve">              </w:t>
-      </w:r>
-      <w:r>
-        <w:rPr>
-          <w:rStyle w:val="AttributeTok"/>
-        </w:rPr>
-        <w:t xml:space="preserve">y_axis_name =</w:t>
-      </w:r>
-      <w:r>
-        <w:rPr>
-          <w:rStyle w:val="NormalTok"/>
-        </w:rPr>
-        <w:t xml:space="preserve"> </w:t>
-      </w:r>
-      <w:r>
-        <w:rPr>
-          <w:rStyle w:val="StringTok"/>
-        </w:rPr>
-        <w:t xml:space="preserve">"Crop water gap difference (share crop need)"</w:t>
-      </w:r>
-      <w:r>
-        <w:rPr>
-          <w:rStyle w:val="NormalTok"/>
-        </w:rPr>
-        <w:t xml:space="preserve">,</w:t>
-      </w:r>
-      <w:r>
-        <w:br/>
-      </w:r>
-      <w:r>
-        <w:rPr>
-          <w:rStyle w:val="NormalTok"/>
-        </w:rPr>
-        <w:t xml:space="preserve">              </w:t>
-      </w:r>
-      <w:r>
-        <w:rPr>
-          <w:rStyle w:val="AttributeTok"/>
-        </w:rPr>
-        <w:t xml:space="preserve">x_axis_name =</w:t>
-      </w:r>
-      <w:r>
-        <w:rPr>
-          <w:rStyle w:val="NormalTok"/>
-        </w:rPr>
-        <w:t xml:space="preserve"> </w:t>
-      </w:r>
-      <w:r>
-        <w:rPr>
-          <w:rStyle w:val="StringTok"/>
-        </w:rPr>
-        <w:t xml:space="preserve">"Month"</w:t>
-      </w:r>
-      <w:r>
-        <w:rPr>
-          <w:rStyle w:val="NormalTok"/>
-        </w:rPr>
-        <w:t xml:space="preserve">, </w:t>
-      </w:r>
-      <w:r>
-        <w:br/>
-      </w:r>
-      <w:r>
-        <w:rPr>
-          <w:rStyle w:val="NormalTok"/>
-        </w:rPr>
-        <w:t xml:space="preserve">              </w:t>
-      </w:r>
-      <w:r>
-        <w:rPr>
-          <w:rStyle w:val="AttributeTok"/>
-        </w:rPr>
-        <w:t xml:space="preserve">facet_labels =</w:t>
-      </w:r>
-      <w:r>
-        <w:rPr>
-          <w:rStyle w:val="NormalTok"/>
-        </w:rPr>
-        <w:t xml:space="preserve"> </w:t>
-      </w:r>
-      <w:r>
-        <w:rPr>
-          <w:rStyle w:val="StringTok"/>
-        </w:rPr>
-        <w:t xml:space="preserve">""</w:t>
+        <w:t xml:space="preserve">'bottom'</w:t>
       </w:r>
       <w:r>
         <w:rPr>
           <w:rStyle w:val="NormalTok"/>
         </w:rPr>
         <w:t xml:space="preserve">)</w:t>
-      </w:r>
-      <w:r>
-        <w:br/>
-      </w:r>
-      <w:r>
-        <w:rPr>
-          <w:rStyle w:val="CommentTok"/>
-        </w:rPr>
-        <w:t xml:space="preserve">#&gt; Warning in plot_cashflow(mcSimulation_object = mcSimulation_results,</w:t>
-      </w:r>
-      <w:r>
-        <w:br/>
-      </w:r>
-      <w:r>
-        <w:rPr>
-          <w:rStyle w:val="CommentTok"/>
-        </w:rPr>
-        <w:t xml:space="preserve">#&gt; cashflow_var_name = "Crop_water_gap_difference_3_vs_1", : Some data included</w:t>
-      </w:r>
-      <w:r>
-        <w:br/>
-      </w:r>
-      <w:r>
-        <w:rPr>
-          <w:rStyle w:val="CommentTok"/>
-        </w:rPr>
-        <w:t xml:space="preserve">#&gt; "NA" and 42 rows were removed.</w:t>
-      </w:r>
-      <w:r>
-        <w:br/>
-      </w:r>
-      <w:r>
-        <w:br/>
-      </w:r>
-      <w:r>
-        <w:rPr>
-          <w:rStyle w:val="CommentTok"/>
-        </w:rPr>
-        <w:t xml:space="preserve"># plot with patchwork</w:t>
-      </w:r>
-      <w:r>
-        <w:br/>
-      </w:r>
-      <w:r>
-        <w:rPr>
-          <w:rStyle w:val="NormalTok"/>
-        </w:rPr>
-        <w:t xml:space="preserve">layout </w:t>
-      </w:r>
-      <w:r>
-        <w:rPr>
-          <w:rStyle w:val="OtherTok"/>
-        </w:rPr>
-        <w:t xml:space="preserve">&lt;-</w:t>
-      </w:r>
-      <w:r>
-        <w:rPr>
-          <w:rStyle w:val="NormalTok"/>
-        </w:rPr>
-        <w:t xml:space="preserve"> </w:t>
-      </w:r>
-      <w:r>
-        <w:rPr>
-          <w:rStyle w:val="StringTok"/>
-        </w:rPr>
-        <w:t xml:space="preserve">"</w:t>
-      </w:r>
-      <w:r>
-        <w:br/>
-      </w:r>
-      <w:r>
-        <w:rPr>
-          <w:rStyle w:val="StringTok"/>
-        </w:rPr>
-        <w:t xml:space="preserve">           AAABBB</w:t>
-      </w:r>
-      <w:r>
-        <w:br/>
-      </w:r>
-      <w:r>
-        <w:rPr>
-          <w:rStyle w:val="StringTok"/>
-        </w:rPr>
-        <w:t xml:space="preserve">           AAABBB</w:t>
-      </w:r>
-      <w:r>
-        <w:br/>
-      </w:r>
-      <w:r>
-        <w:rPr>
-          <w:rStyle w:val="StringTok"/>
-        </w:rPr>
-        <w:t xml:space="preserve">          "</w:t>
-      </w:r>
-      <w:r>
-        <w:br/>
-      </w:r>
-      <w:r>
-        <w:br/>
-      </w:r>
-      <w:r>
-        <w:rPr>
-          <w:rStyle w:val="NormalTok"/>
-        </w:rPr>
-        <w:t xml:space="preserve">gap_2_vs_1_flow </w:t>
-      </w:r>
-      <w:r>
-        <w:rPr>
-          <w:rStyle w:val="SpecialCharTok"/>
-        </w:rPr>
-        <w:t xml:space="preserve">+</w:t>
-      </w:r>
-      <w:r>
-        <w:rPr>
-          <w:rStyle w:val="NormalTok"/>
-        </w:rPr>
-        <w:t xml:space="preserve"> gap_3_vs_1_flow </w:t>
-      </w:r>
-      <w:r>
-        <w:rPr>
-          <w:rStyle w:val="SpecialCharTok"/>
-        </w:rPr>
-        <w:t xml:space="preserve">+</w:t>
-      </w:r>
-      <w:r>
-        <w:rPr>
-          <w:rStyle w:val="NormalTok"/>
-        </w:rPr>
-        <w:t xml:space="preserve"> </w:t>
-      </w:r>
-      <w:r>
-        <w:br/>
-      </w:r>
-      <w:r>
-        <w:rPr>
-          <w:rStyle w:val="FunctionTok"/>
-        </w:rPr>
-        <w:t xml:space="preserve">plot_layout</w:t>
-      </w:r>
-      <w:r>
-        <w:rPr>
-          <w:rStyle w:val="NormalTok"/>
-        </w:rPr>
-        <w:t xml:space="preserve">(</w:t>
-      </w:r>
-      <w:r>
-        <w:rPr>
-          <w:rStyle w:val="AttributeTok"/>
-        </w:rPr>
-        <w:t xml:space="preserve">guides =</w:t>
-      </w:r>
-      <w:r>
-        <w:rPr>
-          <w:rStyle w:val="NormalTok"/>
-        </w:rPr>
-        <w:t xml:space="preserve"> </w:t>
-      </w:r>
-      <w:r>
-        <w:rPr>
-          <w:rStyle w:val="StringTok"/>
-        </w:rPr>
-        <w:t xml:space="preserve">"collect"</w:t>
-      </w:r>
-      <w:r>
-        <w:rPr>
-          <w:rStyle w:val="NormalTok"/>
-        </w:rPr>
-        <w:t xml:space="preserve">, </w:t>
-      </w:r>
-      <w:r>
-        <w:rPr>
-          <w:rStyle w:val="AttributeTok"/>
-        </w:rPr>
-        <w:t xml:space="preserve">design =</w:t>
-      </w:r>
-      <w:r>
-        <w:rPr>
-          <w:rStyle w:val="NormalTok"/>
-        </w:rPr>
-        <w:t xml:space="preserve"> layout) </w:t>
       </w:r>
     </w:p>
     <w:p>
@@ -12272,7 +12350,7 @@
       <w:r>
         <w:drawing>
           <wp:inline>
-            <wp:extent cx="5334000" cy="3733800"/>
+            <wp:extent cx="5943600" cy="4754880"/>
             <wp:effectExtent b="0" l="0" r="0" t="0"/>
             <wp:docPr descr="" title="" id="1" name="Picture"/>
             <a:graphic>
@@ -12293,7 +12371,7 @@
                   <pic:spPr bwMode="auto">
                     <a:xfrm>
                       <a:off x="0" y="0"/>
-                      <a:ext cx="5334000" cy="3733800"/>
+                      <a:ext cx="5943600" cy="4754880"/>
                     </a:xfrm>
                     <a:prstGeom prst="rect">
                       <a:avLst/>
@@ -13532,6 +13610,39 @@
         <w:rPr>
           <w:rStyle w:val="AttributeTok"/>
         </w:rPr>
+        <w:t xml:space="preserve">x_axis_name =</w:t>
+      </w:r>
+      <w:r>
+        <w:rPr>
+          <w:rStyle w:val="NormalTok"/>
+        </w:rPr>
+        <w:t xml:space="preserve"> </w:t>
+      </w:r>
+      <w:r>
+        <w:rPr>
+          <w:rStyle w:val="StringTok"/>
+        </w:rPr>
+        <w:t xml:space="preserve">""</w:t>
+      </w:r>
+      <w:r>
+        <w:rPr>
+          <w:rStyle w:val="NormalTok"/>
+        </w:rPr>
+        <w:t xml:space="preserve">,</w:t>
+      </w:r>
+      <w:r>
+        <w:br/>
+      </w:r>
+      <w:r>
+        <w:rPr>
+          <w:rStyle w:val="NormalTok"/>
+        </w:rPr>
+        <w:t xml:space="preserve">                            </w:t>
+      </w:r>
+      <w:r>
+        <w:rPr>
+          <w:rStyle w:val="AttributeTok"/>
+        </w:rPr>
         <w:t xml:space="preserve">y_axis_name =</w:t>
       </w:r>
       <w:r>
@@ -13544,7 +13655,7 @@
         <w:rPr>
           <w:rStyle w:val="StringTok"/>
         </w:rPr>
-        <w:t xml:space="preserve">"Mean crop water gap scenario 2 vs. Baseline"</w:t>
+        <w:t xml:space="preserve">"Scenario 2 vs. Baseline"</w:t>
       </w:r>
       <w:r>
         <w:rPr>
@@ -13784,7 +13895,7 @@
         <w:rPr>
           <w:rStyle w:val="StringTok"/>
         </w:rPr>
-        <w:t xml:space="preserve">"Mean crop water gap scenario 3 vs. Baseline"</w:t>
+        <w:t xml:space="preserve">"Scenario 3 vs. Baseline"</w:t>
       </w:r>
       <w:r>
         <w:rPr>
@@ -13838,7 +13949,7 @@
         <w:rPr>
           <w:rStyle w:val="StringTok"/>
         </w:rPr>
-        <w:t xml:space="preserve">           AAABBB</w:t>
+        <w:t xml:space="preserve">           AAA</w:t>
       </w:r>
       <w:r>
         <w:br/>
@@ -13847,7 +13958,7 @@
         <w:rPr>
           <w:rStyle w:val="StringTok"/>
         </w:rPr>
-        <w:t xml:space="preserve">           AAABBB</w:t>
+        <w:t xml:space="preserve">           AAA</w:t>
       </w:r>
       <w:r>
         <w:br/>
@@ -13856,6 +13967,60 @@
         <w:rPr>
           <w:rStyle w:val="StringTok"/>
         </w:rPr>
+        <w:t xml:space="preserve">           AAA</w:t>
+      </w:r>
+      <w:r>
+        <w:br/>
+      </w:r>
+      <w:r>
+        <w:rPr>
+          <w:rStyle w:val="StringTok"/>
+        </w:rPr>
+        <w:t xml:space="preserve">           AAA</w:t>
+      </w:r>
+      <w:r>
+        <w:br/>
+      </w:r>
+      <w:r>
+        <w:rPr>
+          <w:rStyle w:val="StringTok"/>
+        </w:rPr>
+        <w:t xml:space="preserve">           BBB</w:t>
+      </w:r>
+      <w:r>
+        <w:br/>
+      </w:r>
+      <w:r>
+        <w:rPr>
+          <w:rStyle w:val="StringTok"/>
+        </w:rPr>
+        <w:t xml:space="preserve">           BBB</w:t>
+      </w:r>
+      <w:r>
+        <w:br/>
+      </w:r>
+      <w:r>
+        <w:rPr>
+          <w:rStyle w:val="StringTok"/>
+        </w:rPr>
+        <w:t xml:space="preserve">           BBB</w:t>
+      </w:r>
+      <w:r>
+        <w:br/>
+      </w:r>
+      <w:r>
+        <w:rPr>
+          <w:rStyle w:val="StringTok"/>
+        </w:rPr>
+        <w:t xml:space="preserve">           BBB</w:t>
+      </w:r>
+      <w:r>
+        <w:br/>
+      </w:r>
+      <w:r>
+        <w:rPr>
+          <w:rStyle w:val="StringTok"/>
+        </w:rPr>
         <w:t xml:space="preserve">          "</w:t>
       </w:r>
       <w:r>
@@ -13944,6 +14109,57 @@
           <w:rStyle w:val="NormalTok"/>
         </w:rPr>
         <w:t xml:space="preserve"> layout) </w:t>
+      </w:r>
+      <w:r>
+        <w:rPr>
+          <w:rStyle w:val="SpecialCharTok"/>
+        </w:rPr>
+        <w:t xml:space="preserve">&amp;</w:t>
+      </w:r>
+      <w:r>
+        <w:rPr>
+          <w:rStyle w:val="NormalTok"/>
+        </w:rPr>
+        <w:t xml:space="preserve"> </w:t>
+      </w:r>
+      <w:r>
+        <w:br/>
+      </w:r>
+      <w:r>
+        <w:rPr>
+          <w:rStyle w:val="NormalTok"/>
+        </w:rPr>
+        <w:t xml:space="preserve">  </w:t>
+      </w:r>
+      <w:r>
+        <w:rPr>
+          <w:rStyle w:val="FunctionTok"/>
+        </w:rPr>
+        <w:t xml:space="preserve">theme</w:t>
+      </w:r>
+      <w:r>
+        <w:rPr>
+          <w:rStyle w:val="NormalTok"/>
+        </w:rPr>
+        <w:t xml:space="preserve">(</w:t>
+      </w:r>
+      <w:r>
+        <w:rPr>
+          <w:rStyle w:val="AttributeTok"/>
+        </w:rPr>
+        <w:t xml:space="preserve">legend.position=</w:t>
+      </w:r>
+      <w:r>
+        <w:rPr>
+          <w:rStyle w:val="StringTok"/>
+        </w:rPr>
+        <w:t xml:space="preserve">'bottom'</w:t>
+      </w:r>
+      <w:r>
+        <w:rPr>
+          <w:rStyle w:val="NormalTok"/>
+        </w:rPr>
+        <w:t xml:space="preserve">)</w:t>
       </w:r>
     </w:p>
     <w:p>
@@ -13953,7 +14169,7 @@
       <w:r>
         <w:drawing>
           <wp:inline>
-            <wp:extent cx="5334000" cy="3733800"/>
+            <wp:extent cx="5943600" cy="4754880"/>
             <wp:effectExtent b="0" l="0" r="0" t="0"/>
             <wp:docPr descr="" title="" id="1" name="Picture"/>
             <a:graphic>
@@ -13974,7 +14190,7 @@
                   <pic:spPr bwMode="auto">
                     <a:xfrm>
                       <a:off x="0" y="0"/>
-                      <a:ext cx="5334000" cy="3733800"/>
+                      <a:ext cx="5943600" cy="4754880"/>
                     </a:xfrm>
                     <a:prstGeom prst="rect">
                       <a:avLst/>
@@ -13993,6 +14209,14 @@
         </w:drawing>
       </w:r>
     </w:p>
+    <w:p>
+      <w:pPr>
+        <w:pStyle w:val="BodyText"/>
+      </w:pPr>
+      <w:r>
+        <w:t xml:space="preserve">The VIP scores show us the importance of each variable in the projection used in our PLS models for the mean crop water gap in scenario 2 and 3 vs. the baseline.</w:t>
+      </w:r>
+    </w:p>
     <w:bookmarkEnd w:id="36"/>
     <w:bookmarkStart w:id="38" w:name="addendum"/>
     <w:p>
@@ -14921,7 +15145,13 @@
     <w:bookmarkEnd w:id="72"/>
     <w:bookmarkEnd w:id="73"/>
     <w:bookmarkEnd w:id="74"/>
-    <w:sectPr/>
+    <w:sectPr>
+      <w:footerReference r:id="rId10" w:type="even"/>
+      <w:footerReference r:id="rId9" w:type="default"/>
+      <w:pgSz w:h="15840" w:w="12240"/>
+      <w:pgMar w:bottom="1440" w:footer="720" w:gutter="0" w:header="720" w:left="1440" w:right="1440" w:top="1440"/>
+      <w:cols w:space="720"/>
+    </w:sectPr>
   </w:body>
 </w:document>
 </file>
@@ -14930,6 +15160,123 @@
 <w:comments xmlns:w="http://schemas.openxmlformats.org/wordprocessingml/2006/main" xmlns:m="http://schemas.openxmlformats.org/officeDocument/2006/math" xmlns:r="http://schemas.openxmlformats.org/officeDocument/2006/relationships" xmlns:o="urn:schemas-microsoft-com:office:office" xmlns:v="urn:schemas-microsoft-com:vml" xmlns:w10="urn:schemas-microsoft-com:office:word" xmlns:a="http://schemas.openxmlformats.org/drawingml/2006/main" xmlns:pic="http://schemas.openxmlformats.org/drawingml/2006/picture" xmlns:wp="http://schemas.openxmlformats.org/drawingml/2006/wordprocessingDrawing"/>
 </file>
 
+<file path=word/footer1.xml><?xml version="1.0" encoding="utf-8"?>
+<w:ftr xmlns:wpc="http://schemas.microsoft.com/office/word/2010/wordprocessingCanvas" xmlns:cx="http://schemas.microsoft.com/office/drawing/2014/chartex" xmlns:cx1="http://schemas.microsoft.com/office/drawing/2015/9/8/chartex" xmlns:cx2="http://schemas.microsoft.com/office/drawing/2015/10/21/chartex" xmlns:cx3="http://schemas.microsoft.com/office/drawing/2016/5/9/chartex" xmlns:cx4="http://schemas.microsoft.com/office/drawing/2016/5/10/chartex" xmlns:cx5="http://schemas.microsoft.com/office/drawing/2016/5/11/chartex" xmlns:cx6="http://schemas.microsoft.com/office/drawing/2016/5/12/chartex" xmlns:cx7="http://schemas.microsoft.com/office/drawing/2016/5/13/chartex" xmlns:cx8="http://schemas.microsoft.com/office/drawing/2016/5/14/chartex" xmlns:mc="http://schemas.openxmlformats.org/markup-compatibility/2006" xmlns:aink="http://schemas.microsoft.com/office/drawing/2016/ink" xmlns:am3d="http://schemas.microsoft.com/office/drawing/2017/model3d" xmlns:o="urn:schemas-microsoft-com:office:office" xmlns:r="http://schemas.openxmlformats.org/officeDocument/2006/relationships" xmlns:m="http://schemas.openxmlformats.org/officeDocument/2006/math" xmlns:v="urn:schemas-microsoft-com:vml" xmlns:wp14="http://schemas.microsoft.com/office/word/2010/wordprocessingDrawing" xmlns:wp="http://schemas.openxmlformats.org/drawingml/2006/wordprocessingDrawing" xmlns:w10="urn:schemas-microsoft-com:office:word" xmlns:w="http://schemas.openxmlformats.org/wordprocessingml/2006/main" xmlns:w14="http://schemas.microsoft.com/office/word/2010/wordml" xmlns:w15="http://schemas.microsoft.com/office/word/2012/wordml" xmlns:w16cex="http://schemas.microsoft.com/office/word/2018/wordml/cex" xmlns:w16cid="http://schemas.microsoft.com/office/word/2016/wordml/cid" xmlns:w16="http://schemas.microsoft.com/office/word/2018/wordml" xmlns:w16sdtdh="http://schemas.microsoft.com/office/word/2020/wordml/sdtdatahash" xmlns:w16se="http://schemas.microsoft.com/office/word/2015/wordml/symex" xmlns:wpg="http://schemas.microsoft.com/office/word/2010/wordprocessingGroup" xmlns:wpi="http://schemas.microsoft.com/office/word/2010/wordprocessingInk" xmlns:wne="http://schemas.microsoft.com/office/word/2006/wordml" xmlns:wps="http://schemas.microsoft.com/office/word/2010/wordprocessingShape" mc:Ignorable="w14 w15 w16se w16cid w16 w16cex w16sdtdh wp14">
+  <w:sdt>
+    <w:sdtPr>
+      <w:rPr>
+        <w:rStyle w:val="PageNumber"/>
+      </w:rPr>
+      <w:id w:val="-660072661"/>
+      <w:docPartObj>
+        <w:docPartGallery w:val="Page Numbers (Bottom of Page)"/>
+        <w:docPartUnique/>
+      </w:docPartObj>
+    </w:sdtPr>
+    <w:sdtContent>
+      <w:p>
+        <w:pPr>
+          <w:pStyle w:val="Footer"/>
+          <w:framePr w:wrap="none" w:vAnchor="text" w:hAnchor="margin" w:xAlign="right" w:y="1"/>
+          <w:rPr>
+            <w:rStyle w:val="PageNumber"/>
+          </w:rPr>
+        </w:pPr>
+        <w:r>
+          <w:rPr>
+            <w:rStyle w:val="PageNumber"/>
+          </w:rPr>
+          <w:fldChar w:fldCharType="begin"/>
+        </w:r>
+        <w:r>
+          <w:rPr>
+            <w:rStyle w:val="PageNumber"/>
+          </w:rPr>
+          <w:instrText xml:space="preserve"> PAGE </w:instrText>
+        </w:r>
+        <w:r>
+          <w:rPr>
+            <w:rStyle w:val="PageNumber"/>
+          </w:rPr>
+          <w:fldChar w:fldCharType="end"/>
+        </w:r>
+      </w:p>
+    </w:sdtContent>
+  </w:sdt>
+  <w:p>
+    <w:pPr>
+      <w:pStyle w:val="Footer"/>
+      <w:ind w:right="360"/>
+    </w:pPr>
+  </w:p>
+</w:ftr>
+</file>
+
+<file path=word/footer2.xml><?xml version="1.0" encoding="utf-8"?>
+<w:ftr xmlns:wpc="http://schemas.microsoft.com/office/word/2010/wordprocessingCanvas" xmlns:cx="http://schemas.microsoft.com/office/drawing/2014/chartex" xmlns:cx1="http://schemas.microsoft.com/office/drawing/2015/9/8/chartex" xmlns:cx2="http://schemas.microsoft.com/office/drawing/2015/10/21/chartex" xmlns:cx3="http://schemas.microsoft.com/office/drawing/2016/5/9/chartex" xmlns:cx4="http://schemas.microsoft.com/office/drawing/2016/5/10/chartex" xmlns:cx5="http://schemas.microsoft.com/office/drawing/2016/5/11/chartex" xmlns:cx6="http://schemas.microsoft.com/office/drawing/2016/5/12/chartex" xmlns:cx7="http://schemas.microsoft.com/office/drawing/2016/5/13/chartex" xmlns:cx8="http://schemas.microsoft.com/office/drawing/2016/5/14/chartex" xmlns:mc="http://schemas.openxmlformats.org/markup-compatibility/2006" xmlns:aink="http://schemas.microsoft.com/office/drawing/2016/ink" xmlns:am3d="http://schemas.microsoft.com/office/drawing/2017/model3d" xmlns:o="urn:schemas-microsoft-com:office:office" xmlns:r="http://schemas.openxmlformats.org/officeDocument/2006/relationships" xmlns:m="http://schemas.openxmlformats.org/officeDocument/2006/math" xmlns:v="urn:schemas-microsoft-com:vml" xmlns:wp14="http://schemas.microsoft.com/office/word/2010/wordprocessingDrawing" xmlns:wp="http://schemas.openxmlformats.org/drawingml/2006/wordprocessingDrawing" xmlns:w10="urn:schemas-microsoft-com:office:word" xmlns:w="http://schemas.openxmlformats.org/wordprocessingml/2006/main" xmlns:w14="http://schemas.microsoft.com/office/word/2010/wordml" xmlns:w15="http://schemas.microsoft.com/office/word/2012/wordml" xmlns:w16cex="http://schemas.microsoft.com/office/word/2018/wordml/cex" xmlns:w16cid="http://schemas.microsoft.com/office/word/2016/wordml/cid" xmlns:w16="http://schemas.microsoft.com/office/word/2018/wordml" xmlns:w16sdtdh="http://schemas.microsoft.com/office/word/2020/wordml/sdtdatahash" xmlns:w16se="http://schemas.microsoft.com/office/word/2015/wordml/symex" xmlns:wpg="http://schemas.microsoft.com/office/word/2010/wordprocessingGroup" xmlns:wpi="http://schemas.microsoft.com/office/word/2010/wordprocessingInk" xmlns:wne="http://schemas.microsoft.com/office/word/2006/wordml" xmlns:wps="http://schemas.microsoft.com/office/word/2010/wordprocessingShape" mc:Ignorable="w14 w15 w16se w16cid w16 w16cex w16sdtdh wp14">
+  <w:sdt>
+    <w:sdtPr>
+      <w:rPr>
+        <w:rStyle w:val="PageNumber"/>
+      </w:rPr>
+      <w:id w:val="-1999189999"/>
+      <w:docPartObj>
+        <w:docPartGallery w:val="Page Numbers (Bottom of Page)"/>
+        <w:docPartUnique/>
+      </w:docPartObj>
+    </w:sdtPr>
+    <w:sdtContent>
+      <w:p>
+        <w:pPr>
+          <w:pStyle w:val="Footer"/>
+          <w:framePr w:wrap="none" w:vAnchor="text" w:hAnchor="margin" w:xAlign="right" w:y="1"/>
+          <w:rPr>
+            <w:rStyle w:val="PageNumber"/>
+          </w:rPr>
+        </w:pPr>
+        <w:r>
+          <w:rPr>
+            <w:rStyle w:val="PageNumber"/>
+          </w:rPr>
+          <w:fldChar w:fldCharType="begin"/>
+        </w:r>
+        <w:r>
+          <w:rPr>
+            <w:rStyle w:val="PageNumber"/>
+          </w:rPr>
+          <w:instrText xml:space="preserve"> PAGE </w:instrText>
+        </w:r>
+        <w:r>
+          <w:rPr>
+            <w:rStyle w:val="PageNumber"/>
+          </w:rPr>
+          <w:fldChar w:fldCharType="separate"/>
+        </w:r>
+        <w:r>
+          <w:rPr>
+            <w:rStyle w:val="PageNumber"/>
+            <w:noProof/>
+          </w:rPr>
+          <w:t>1</w:t>
+        </w:r>
+        <w:r>
+          <w:rPr>
+            <w:rStyle w:val="PageNumber"/>
+          </w:rPr>
+          <w:fldChar w:fldCharType="end"/>
+        </w:r>
+      </w:p>
+    </w:sdtContent>
+  </w:sdt>
+  <w:p>
+    <w:pPr>
+      <w:pStyle w:val="Footer"/>
+      <w:ind w:right="360"/>
+    </w:pPr>
+  </w:p>
+</w:ftr>
+</file>
+
 <file path=word/footnotes.xml><?xml version="1.0" encoding="utf-8"?>
 <w:footnotes xmlns:w="http://schemas.openxmlformats.org/wordprocessingml/2006/main" xmlns:m="http://schemas.openxmlformats.org/officeDocument/2006/math" xmlns:r="http://schemas.openxmlformats.org/officeDocument/2006/relationships" xmlns:o="urn:schemas-microsoft-com:office:office" xmlns:v="urn:schemas-microsoft-com:vml" xmlns:w10="urn:schemas-microsoft-com:office:word" xmlns:a="http://schemas.openxmlformats.org/drawingml/2006/main" xmlns:pic="http://schemas.openxmlformats.org/drawingml/2006/picture" xmlns:wp="http://schemas.openxmlformats.org/drawingml/2006/wordprocessingDrawing">
   <w:footnote w:type="continuationSeparator" w:id="0">
@@ -14950,7 +15297,247 @@
 </file>
 
 <file path=word/numbering.xml><?xml version="1.0" encoding="utf-8"?>
-<w:numbering xmlns:w="http://schemas.openxmlformats.org/wordprocessingml/2006/main">
+<w:numbering xmlns:aink="http://schemas.microsoft.com/office/drawing/2016/ink" xmlns:am3d="http://schemas.microsoft.com/office/drawing/2017/model3d" xmlns:cx="http://schemas.microsoft.com/office/drawing/2014/chartex" xmlns:cx1="http://schemas.microsoft.com/office/drawing/2015/9/8/chartex" xmlns:cx2="http://schemas.microsoft.com/office/drawing/2015/10/21/chartex" xmlns:cx3="http://schemas.microsoft.com/office/drawing/2016/5/9/chartex" xmlns:cx4="http://schemas.microsoft.com/office/drawing/2016/5/10/chartex" xmlns:cx5="http://schemas.microsoft.com/office/drawing/2016/5/11/chartex" xmlns:cx6="http://schemas.microsoft.com/office/drawing/2016/5/12/chartex" xmlns:cx7="http://schemas.microsoft.com/office/drawing/2016/5/13/chartex" xmlns:cx8="http://schemas.microsoft.com/office/drawing/2016/5/14/chartex" xmlns:m="http://schemas.openxmlformats.org/officeDocument/2006/math" xmlns:mc="http://schemas.openxmlformats.org/markup-compatibility/2006" xmlns:o="urn:schemas-microsoft-com:office:office" xmlns:r="http://schemas.openxmlformats.org/officeDocument/2006/relationships" xmlns:v="urn:schemas-microsoft-com:vml" xmlns:w="http://schemas.openxmlformats.org/wordprocessingml/2006/main" xmlns:w10="urn:schemas-microsoft-com:office:word" xmlns:w14="http://schemas.microsoft.com/office/word/2010/wordml" xmlns:w15="http://schemas.microsoft.com/office/word/2012/wordml" xmlns:w16="http://schemas.microsoft.com/office/word/2018/wordml" xmlns:w16cex="http://schemas.microsoft.com/office/word/2018/wordml/cex" xmlns:w16cid="http://schemas.microsoft.com/office/word/2016/wordml/cid" xmlns:w16sdtdh="http://schemas.microsoft.com/office/word/2020/wordml/sdtdatahash" xmlns:w16se="http://schemas.microsoft.com/office/word/2015/wordml/symex" xmlns:wne="http://schemas.microsoft.com/office/word/2006/wordml" xmlns:wp="http://schemas.openxmlformats.org/drawingml/2006/wordprocessingDrawing" xmlns:wp14="http://schemas.microsoft.com/office/word/2010/wordprocessingDrawing" xmlns:wpc="http://schemas.microsoft.com/office/word/2010/wordprocessingCanvas" xmlns:wpg="http://schemas.microsoft.com/office/word/2010/wordprocessingGroup" xmlns:wpi="http://schemas.microsoft.com/office/word/2010/wordprocessingInk" xmlns:wps="http://schemas.microsoft.com/office/word/2010/wordprocessingShape" mc:Ignorable="w14 w15 w16se w16cid w16 w16cex w16sdtdh wp14">
+  <w:abstractNum w15:restartNumberingAfterBreak="0" w:abstractNumId="0">
+    <w:nsid w:val="0000A990"/>
+    <w:multiLevelType w:val="multilevel"/>
+    <w:tmpl w:val="6CE06D34"/>
+    <w:lvl w:ilvl="0">
+      <w:numFmt w:val="bullet"/>
+      <w:lvlText w:val=" "/>
+      <w:lvlJc w:val="left"/>
+      <w:pPr>
+        <w:ind w:hanging="480" w:left="720"/>
+      </w:pPr>
+    </w:lvl>
+    <w:lvl w:ilvl="1">
+      <w:numFmt w:val="bullet"/>
+      <w:lvlText w:val=" "/>
+      <w:lvlJc w:val="left"/>
+      <w:pPr>
+        <w:ind w:hanging="480" w:left="1440"/>
+      </w:pPr>
+    </w:lvl>
+    <w:lvl w:ilvl="2">
+      <w:numFmt w:val="bullet"/>
+      <w:lvlText w:val=" "/>
+      <w:lvlJc w:val="left"/>
+      <w:pPr>
+        <w:ind w:hanging="480" w:left="2160"/>
+      </w:pPr>
+    </w:lvl>
+    <w:lvl w:ilvl="3">
+      <w:numFmt w:val="bullet"/>
+      <w:lvlText w:val=" "/>
+      <w:lvlJc w:val="left"/>
+      <w:pPr>
+        <w:ind w:hanging="480" w:left="2880"/>
+      </w:pPr>
+    </w:lvl>
+    <w:lvl w:ilvl="4">
+      <w:numFmt w:val="bullet"/>
+      <w:lvlText w:val=" "/>
+      <w:lvlJc w:val="left"/>
+      <w:pPr>
+        <w:ind w:hanging="480" w:left="3600"/>
+      </w:pPr>
+    </w:lvl>
+    <w:lvl w:ilvl="5">
+      <w:numFmt w:val="bullet"/>
+      <w:lvlText w:val=" "/>
+      <w:lvlJc w:val="left"/>
+      <w:pPr>
+        <w:ind w:hanging="480" w:left="4320"/>
+      </w:pPr>
+    </w:lvl>
+    <w:lvl w:ilvl="6">
+      <w:numFmt w:val="bullet"/>
+      <w:lvlText w:val=" "/>
+      <w:lvlJc w:val="left"/>
+      <w:pPr>
+        <w:ind w:hanging="480" w:left="5040"/>
+      </w:pPr>
+    </w:lvl>
+    <w:lvl w:ilvl="7">
+      <w:numFmt w:val="bullet"/>
+      <w:lvlText w:val=" "/>
+      <w:lvlJc w:val="left"/>
+      <w:pPr>
+        <w:ind w:hanging="480" w:left="5760"/>
+      </w:pPr>
+    </w:lvl>
+    <w:lvl w:ilvl="8">
+      <w:numFmt w:val="bullet"/>
+      <w:lvlText w:val=" "/>
+      <w:lvlJc w:val="left"/>
+      <w:pPr>
+        <w:ind w:hanging="480" w:left="6480"/>
+      </w:pPr>
+    </w:lvl>
+  </w:abstractNum>
+  <w:abstractNum w15:restartNumberingAfterBreak="0" w:abstractNumId="1">
+    <w:nsid w:val="0000A991"/>
+    <w:multiLevelType w:val="multilevel"/>
+    <w:tmpl w:val="3F84064C"/>
+    <w:lvl w:ilvl="0">
+      <w:numFmt w:val="bullet"/>
+      <w:lvlText w:val="•"/>
+      <w:lvlJc w:val="left"/>
+      <w:pPr>
+        <w:ind w:hanging="480" w:left="720"/>
+      </w:pPr>
+    </w:lvl>
+    <w:lvl w:ilvl="1">
+      <w:numFmt w:val="bullet"/>
+      <w:lvlText w:val="–"/>
+      <w:lvlJc w:val="left"/>
+      <w:pPr>
+        <w:ind w:hanging="480" w:left="1440"/>
+      </w:pPr>
+    </w:lvl>
+    <w:lvl w:ilvl="2">
+      <w:numFmt w:val="bullet"/>
+      <w:lvlText w:val="•"/>
+      <w:lvlJc w:val="left"/>
+      <w:pPr>
+        <w:ind w:hanging="480" w:left="2160"/>
+      </w:pPr>
+    </w:lvl>
+    <w:lvl w:ilvl="3">
+      <w:numFmt w:val="bullet"/>
+      <w:lvlText w:val="–"/>
+      <w:lvlJc w:val="left"/>
+      <w:pPr>
+        <w:ind w:hanging="480" w:left="2880"/>
+      </w:pPr>
+    </w:lvl>
+    <w:lvl w:ilvl="4">
+      <w:numFmt w:val="bullet"/>
+      <w:lvlText w:val="•"/>
+      <w:lvlJc w:val="left"/>
+      <w:pPr>
+        <w:ind w:hanging="480" w:left="3600"/>
+      </w:pPr>
+    </w:lvl>
+    <w:lvl w:ilvl="5">
+      <w:numFmt w:val="bullet"/>
+      <w:lvlText w:val="–"/>
+      <w:lvlJc w:val="left"/>
+      <w:pPr>
+        <w:ind w:hanging="480" w:left="4320"/>
+      </w:pPr>
+    </w:lvl>
+    <w:lvl w:ilvl="6">
+      <w:numFmt w:val="bullet"/>
+      <w:lvlText w:val="•"/>
+      <w:lvlJc w:val="left"/>
+      <w:pPr>
+        <w:ind w:hanging="480" w:left="5040"/>
+      </w:pPr>
+    </w:lvl>
+    <w:lvl w:ilvl="7">
+      <w:numFmt w:val="bullet"/>
+      <w:lvlText w:val="–"/>
+      <w:lvlJc w:val="left"/>
+      <w:pPr>
+        <w:ind w:hanging="480" w:left="5760"/>
+      </w:pPr>
+    </w:lvl>
+    <w:lvl w:ilvl="8">
+      <w:numFmt w:val="bullet"/>
+      <w:lvlText w:val="•"/>
+      <w:lvlJc w:val="left"/>
+      <w:pPr>
+        <w:ind w:hanging="480" w:left="6480"/>
+      </w:pPr>
+    </w:lvl>
+  </w:abstractNum>
+  <w:abstractNum w15:restartNumberingAfterBreak="0" w:abstractNumId="2">
+    <w:nsid w:val="00A99411"/>
+    <w:multiLevelType w:val="multilevel"/>
+    <w:tmpl w:val="D29AE61C"/>
+    <w:lvl w:ilvl="0">
+      <w:start w:val="1"/>
+      <w:numFmt w:val="decimal"/>
+      <w:lvlText w:val="%1."/>
+      <w:lvlJc w:val="left"/>
+      <w:pPr>
+        <w:ind w:hanging="480" w:left="720"/>
+      </w:pPr>
+    </w:lvl>
+    <w:lvl w:ilvl="1">
+      <w:start w:val="1"/>
+      <w:numFmt w:val="decimal"/>
+      <w:lvlText w:val="%2."/>
+      <w:lvlJc w:val="left"/>
+      <w:pPr>
+        <w:ind w:hanging="480" w:left="1440"/>
+      </w:pPr>
+    </w:lvl>
+    <w:lvl w:ilvl="2">
+      <w:start w:val="1"/>
+      <w:numFmt w:val="decimal"/>
+      <w:lvlText w:val="%3."/>
+      <w:lvlJc w:val="left"/>
+      <w:pPr>
+        <w:ind w:hanging="480" w:left="2160"/>
+      </w:pPr>
+    </w:lvl>
+    <w:lvl w:ilvl="3">
+      <w:start w:val="1"/>
+      <w:numFmt w:val="decimal"/>
+      <w:lvlText w:val="%4."/>
+      <w:lvlJc w:val="left"/>
+      <w:pPr>
+        <w:ind w:hanging="480" w:left="2880"/>
+      </w:pPr>
+    </w:lvl>
+    <w:lvl w:ilvl="4">
+      <w:start w:val="1"/>
+      <w:numFmt w:val="decimal"/>
+      <w:lvlText w:val="%5."/>
+      <w:lvlJc w:val="left"/>
+      <w:pPr>
+        <w:ind w:hanging="480" w:left="3600"/>
+      </w:pPr>
+    </w:lvl>
+    <w:lvl w:ilvl="5">
+      <w:start w:val="1"/>
+      <w:numFmt w:val="decimal"/>
+      <w:lvlText w:val="%6."/>
+      <w:lvlJc w:val="left"/>
+      <w:pPr>
+        <w:ind w:hanging="480" w:left="4320"/>
+      </w:pPr>
+    </w:lvl>
+    <w:lvl w:ilvl="6">
+      <w:start w:val="1"/>
+      <w:numFmt w:val="decimal"/>
+      <w:lvlText w:val="%7."/>
+      <w:lvlJc w:val="left"/>
+      <w:pPr>
+        <w:ind w:hanging="480" w:left="5040"/>
+      </w:pPr>
+    </w:lvl>
+    <w:lvl w:ilvl="7">
+      <w:start w:val="1"/>
+      <w:numFmt w:val="decimal"/>
+      <w:lvlText w:val="%8."/>
+      <w:lvlJc w:val="left"/>
+      <w:pPr>
+        <w:ind w:hanging="480" w:left="5760"/>
+      </w:pPr>
+    </w:lvl>
+    <w:lvl w:ilvl="8">
+      <w:start w:val="1"/>
+      <w:numFmt w:val="decimal"/>
+      <w:lvlText w:val="%9."/>
+      <w:lvlJc w:val="left"/>
+      <w:pPr>
+        <w:ind w:hanging="480" w:left="6480"/>
+      </w:pPr>
+    </w:lvl>
+  </w:abstractNum>
   <w:abstractNum w:abstractNumId="990">
     <w:nsid w:val="A990"/>
     <w:multiLevelType w:val="multilevel"/>
@@ -15188,6 +15775,72 @@
       </w:pPr>
     </w:lvl>
   </w:abstractNum>
+  <w:num w:numId="1">
+    <w:abstractNumId w:val="0"/>
+  </w:num>
+  <w:num w:numId="2">
+    <w:abstractNumId w:val="2"/>
+    <w:lvlOverride w:ilvl="0">
+      <w:startOverride w:val="1"/>
+    </w:lvlOverride>
+    <w:lvlOverride w:ilvl="1">
+      <w:startOverride w:val="1"/>
+    </w:lvlOverride>
+    <w:lvlOverride w:ilvl="2">
+      <w:startOverride w:val="1"/>
+    </w:lvlOverride>
+    <w:lvlOverride w:ilvl="3">
+      <w:startOverride w:val="1"/>
+    </w:lvlOverride>
+    <w:lvlOverride w:ilvl="4">
+      <w:startOverride w:val="1"/>
+    </w:lvlOverride>
+    <w:lvlOverride w:ilvl="5">
+      <w:startOverride w:val="1"/>
+    </w:lvlOverride>
+    <w:lvlOverride w:ilvl="6">
+      <w:startOverride w:val="1"/>
+    </w:lvlOverride>
+    <w:lvlOverride w:ilvl="7">
+      <w:startOverride w:val="1"/>
+    </w:lvlOverride>
+    <w:lvlOverride w:ilvl="8">
+      <w:startOverride w:val="1"/>
+    </w:lvlOverride>
+  </w:num>
+  <w:num w:numId="3">
+    <w:abstractNumId w:val="2"/>
+    <w:lvlOverride w:ilvl="0">
+      <w:startOverride w:val="1"/>
+    </w:lvlOverride>
+    <w:lvlOverride w:ilvl="1">
+      <w:startOverride w:val="1"/>
+    </w:lvlOverride>
+    <w:lvlOverride w:ilvl="2">
+      <w:startOverride w:val="1"/>
+    </w:lvlOverride>
+    <w:lvlOverride w:ilvl="3">
+      <w:startOverride w:val="1"/>
+    </w:lvlOverride>
+    <w:lvlOverride w:ilvl="4">
+      <w:startOverride w:val="1"/>
+    </w:lvlOverride>
+    <w:lvlOverride w:ilvl="5">
+      <w:startOverride w:val="1"/>
+    </w:lvlOverride>
+    <w:lvlOverride w:ilvl="6">
+      <w:startOverride w:val="1"/>
+    </w:lvlOverride>
+    <w:lvlOverride w:ilvl="7">
+      <w:startOverride w:val="1"/>
+    </w:lvlOverride>
+    <w:lvlOverride w:ilvl="8">
+      <w:startOverride w:val="1"/>
+    </w:lvlOverride>
+  </w:num>
+  <w:num w:numId="4">
+    <w:abstractNumId w:val="1"/>
+  </w:num>
   <w:num w:numId="1000">
     <w:abstractNumId w:val="990"/>
   </w:num>
@@ -15258,7 +15911,7 @@
 </file>
 
 <file path=word/styles.xml><?xml version="1.0" encoding="utf-8"?>
-<w:styles xmlns:r="http://schemas.openxmlformats.org/officeDocument/2006/relationships" xmlns:w="http://schemas.openxmlformats.org/wordprocessingml/2006/main">
+<w:styles xmlns:mc="http://schemas.openxmlformats.org/markup-compatibility/2006" xmlns:r="http://schemas.openxmlformats.org/officeDocument/2006/relationships" xmlns:w="http://schemas.openxmlformats.org/wordprocessingml/2006/main" xmlns:w14="http://schemas.microsoft.com/office/word/2010/wordml" xmlns:w15="http://schemas.microsoft.com/office/word/2012/wordml" xmlns:w16="http://schemas.microsoft.com/office/word/2018/wordml" xmlns:w16cex="http://schemas.microsoft.com/office/word/2018/wordml/cex" xmlns:w16cid="http://schemas.microsoft.com/office/word/2016/wordml/cid" xmlns:w16sdtdh="http://schemas.microsoft.com/office/word/2020/wordml/sdtdatahash" xmlns:w16se="http://schemas.microsoft.com/office/word/2015/wordml/symex" mc:Ignorable="w14 w15 w16se w16cid w16 w16cex w16sdtdh">
   <w:docDefaults>
     <w:rPrDefault>
       <w:rPr>
@@ -15274,19 +15927,552 @@
       </w:pPr>
     </w:pPrDefault>
   </w:docDefaults>
-  <w:latentStyles w:count="276" w:defLockedState="0" w:defQFormat="0" w:defSemiHidden="0" w:defUIPriority="0" w:defUnhideWhenUsed="0"/>
+  <w:latentStyles w:count="376" w:defLockedState="0" w:defQFormat="0" w:defSemiHidden="0" w:defUIPriority="0" w:defUnhideWhenUsed="0">
+    <w:lsdException w:name="heading 5" w:semiHidden="1" w:unhideWhenUsed="1"/>
+    <w:lsdException w:name="index 2" w:semiHidden="1" w:unhideWhenUsed="1"/>
+    <w:lsdException w:name="index 3" w:semiHidden="1" w:unhideWhenUsed="1"/>
+    <w:lsdException w:name="index 4" w:semiHidden="1" w:unhideWhenUsed="1"/>
+    <w:lsdException w:name="index 5" w:semiHidden="1" w:unhideWhenUsed="1"/>
+    <w:lsdException w:name="index 6" w:semiHidden="1" w:unhideWhenUsed="1"/>
+    <w:lsdException w:name="index 7" w:semiHidden="1" w:unhideWhenUsed="1"/>
+    <w:lsdException w:name="index 8" w:semiHidden="1" w:unhideWhenUsed="1"/>
+    <w:lsdException w:name="index 9" w:semiHidden="1" w:unhideWhenUsed="1"/>
+    <w:lsdException w:name="toc 1" w:semiHidden="1" w:unhideWhenUsed="1"/>
+    <w:lsdException w:name="toc 2" w:semiHidden="1" w:unhideWhenUsed="1"/>
+    <w:lsdException w:name="toc 3" w:semiHidden="1" w:unhideWhenUsed="1"/>
+    <w:lsdException w:name="toc 4" w:semiHidden="1" w:unhideWhenUsed="1"/>
+    <w:lsdException w:name="toc 5" w:semiHidden="1" w:unhideWhenUsed="1"/>
+    <w:lsdException w:name="toc 6" w:semiHidden="1" w:unhideWhenUsed="1"/>
+    <w:lsdException w:name="toc 7" w:semiHidden="1" w:unhideWhenUsed="1"/>
+    <w:lsdException w:name="toc 8" w:semiHidden="1" w:unhideWhenUsed="1"/>
+    <w:lsdException w:name="toc 9" w:semiHidden="1" w:unhideWhenUsed="1"/>
+    <w:lsdException w:name="Normal Indent" w:semiHidden="1" w:unhideWhenUsed="1"/>
+    <w:lsdException w:name="footnote text" w:semiHidden="1" w:unhideWhenUsed="1"/>
+    <w:lsdException w:name="annotation text" w:semiHidden="1" w:unhideWhenUsed="1"/>
+    <w:lsdException w:name="header" w:semiHidden="1" w:unhideWhenUsed="1"/>
+    <w:lsdException w:name="footer" w:semiHidden="1" w:unhideWhenUsed="1"/>
+    <w:lsdException w:name="index heading" w:semiHidden="1" w:unhideWhenUsed="1"/>
+    <w:lsdException w:name="caption" w:semiHidden="1" w:unhideWhenUsed="1"/>
+    <w:lsdException w:name="table of figures" w:semiHidden="1" w:unhideWhenUsed="1"/>
+    <w:lsdException w:name="envelope address" w:semiHidden="1" w:unhideWhenUsed="1"/>
+    <w:lsdException w:name="envelope return" w:semiHidden="1" w:unhideWhenUsed="1"/>
+    <w:lsdException w:name="footnote reference" w:semiHidden="1" w:unhideWhenUsed="1"/>
+    <w:lsdException w:name="annotation reference" w:semiHidden="1" w:unhideWhenUsed="1"/>
+    <w:lsdException w:name="line number" w:semiHidden="1" w:unhideWhenUsed="1"/>
+    <w:lsdException w:name="page number" w:semiHidden="1" w:unhideWhenUsed="1"/>
+    <w:lsdException w:name="endnote reference" w:semiHidden="1" w:unhideWhenUsed="1"/>
+    <w:lsdException w:name="endnote text" w:semiHidden="1" w:unhideWhenUsed="1"/>
+    <w:lsdException w:name="table of authorities" w:semiHidden="1" w:unhideWhenUsed="1"/>
+    <w:lsdException w:name="macro" w:semiHidden="1" w:unhideWhenUsed="1"/>
+    <w:lsdException w:name="toa heading" w:semiHidden="1" w:unhideWhenUsed="1"/>
+    <w:lsdException w:name="List" w:semiHidden="1" w:unhideWhenUsed="1"/>
+    <w:lsdException w:name="List Bullet" w:semiHidden="1" w:unhideWhenUsed="1"/>
+    <w:lsdException w:name="List Number" w:semiHidden="1" w:unhideWhenUsed="1"/>
+    <w:lsdException w:name="List 2" w:semiHidden="1" w:unhideWhenUsed="1"/>
+    <w:lsdException w:name="List 3" w:semiHidden="1" w:unhideWhenUsed="1"/>
+    <w:lsdException w:name="List 4" w:semiHidden="1" w:unhideWhenUsed="1"/>
+    <w:lsdException w:name="List Bullet 2" w:semiHidden="1" w:unhideWhenUsed="1"/>
+    <w:lsdException w:name="List Bullet 3" w:semiHidden="1" w:unhideWhenUsed="1"/>
+    <w:lsdException w:name="List Number 2" w:semiHidden="1" w:unhideWhenUsed="1"/>
+    <w:lsdException w:name="List Number 3" w:semiHidden="1" w:unhideWhenUsed="1"/>
+    <w:lsdException w:name="List Number 4" w:semiHidden="1" w:unhideWhenUsed="1"/>
+    <w:lsdException w:name="List Number 5" w:semiHidden="1" w:unhideWhenUsed="1"/>
+    <w:lsdException w:name="Closing" w:semiHidden="1" w:unhideWhenUsed="1"/>
+    <w:lsdException w:name="Signature" w:semiHidden="1" w:unhideWhenUsed="1"/>
+    <w:lsdException w:name="Default Paragraph Font" w:semiHidden="1" w:unhideWhenUsed="1"/>
+    <w:lsdException w:name="Body Text" w:semiHidden="1" w:unhideWhenUsed="1"/>
+    <w:lsdException w:name="Body Text Indent" w:semiHidden="1" w:unhideWhenUsed="1"/>
+    <w:lsdException w:name="List Continue" w:semiHidden="1" w:unhideWhenUsed="1"/>
+    <w:lsdException w:name="List Continue 2" w:semiHidden="1" w:unhideWhenUsed="1"/>
+    <w:lsdException w:name="List Continue 3" w:semiHidden="1" w:unhideWhenUsed="1"/>
+    <w:lsdException w:name="List Continue 4" w:semiHidden="1" w:unhideWhenUsed="1"/>
+    <w:lsdException w:name="List Continue 5" w:semiHidden="1" w:unhideWhenUsed="1"/>
+    <w:lsdException w:name="Message Header" w:semiHidden="1" w:unhideWhenUsed="1"/>
+    <w:lsdException w:name="Salutation" w:semiHidden="1" w:unhideWhenUsed="1"/>
+    <w:lsdException w:name="Date" w:semiHidden="1" w:unhideWhenUsed="1"/>
+    <w:lsdException w:name="Body Text First Indent" w:semiHidden="1" w:unhideWhenUsed="1"/>
+    <w:lsdException w:name="Body Text Indent 2" w:semiHidden="1" w:unhideWhenUsed="1"/>
+    <w:lsdException w:name="Body Text Indent 3" w:semiHidden="1" w:unhideWhenUsed="1"/>
+    <w:lsdException w:name="Block Text" w:semiHidden="1" w:unhideWhenUsed="1"/>
+    <w:lsdException w:name="Hyperlink" w:semiHidden="1" w:unhideWhenUsed="1"/>
+    <w:lsdException w:name="FollowedHyperlink" w:semiHidden="1" w:unhideWhenUsed="1"/>
+    <w:lsdException w:name="Document Map" w:semiHidden="1" w:unhideWhenUsed="1"/>
+    <w:lsdException w:name="Plain Text" w:semiHidden="1" w:unhideWhenUsed="1"/>
+    <w:lsdException w:name="E-mail Signature" w:semiHidden="1" w:unhideWhenUsed="1"/>
+    <w:lsdException w:name="HTML Top of Form" w:semiHidden="1" w:unhideWhenUsed="1"/>
+    <w:lsdException w:name="HTML Bottom of Form" w:semiHidden="1" w:unhideWhenUsed="1"/>
+    <w:lsdException w:name="Normal (Web)" w:semiHidden="1" w:unhideWhenUsed="1"/>
+    <w:lsdException w:name="HTML Acronym" w:semiHidden="1" w:unhideWhenUsed="1"/>
+    <w:lsdException w:name="HTML Address" w:semiHidden="1" w:unhideWhenUsed="1"/>
+    <w:lsdException w:name="HTML Cite" w:semiHidden="1" w:unhideWhenUsed="1"/>
+    <w:lsdException w:name="HTML Code" w:semiHidden="1" w:unhideWhenUsed="1"/>
+    <w:lsdException w:name="HTML Definition" w:semiHidden="1" w:unhideWhenUsed="1"/>
+    <w:lsdException w:name="HTML Keyboard" w:semiHidden="1" w:unhideWhenUsed="1"/>
+    <w:lsdException w:name="HTML Preformatted" w:semiHidden="1" w:unhideWhenUsed="1"/>
+    <w:lsdException w:name="HTML Sample" w:semiHidden="1" w:unhideWhenUsed="1"/>
+    <w:lsdException w:name="HTML Typewriter" w:semiHidden="1" w:unhideWhenUsed="1"/>
+    <w:lsdException w:name="HTML Variable" w:semiHidden="1" w:unhideWhenUsed="1"/>
+    <w:lsdException w:name="Normal Table" w:semiHidden="1" w:unhideWhenUsed="1"/>
+    <w:lsdException w:name="annotation subject" w:semiHidden="1" w:unhideWhenUsed="1"/>
+    <w:lsdException w:name="No List" w:semiHidden="1" w:unhideWhenUsed="1"/>
+    <w:lsdException w:name="Outline List 1" w:semiHidden="1" w:unhideWhenUsed="1"/>
+    <w:lsdException w:name="Outline List 2" w:semiHidden="1" w:unhideWhenUsed="1"/>
+    <w:lsdException w:name="Outline List 3" w:semiHidden="1" w:unhideWhenUsed="1"/>
+    <w:lsdException w:name="Table Simple 1" w:semiHidden="1" w:unhideWhenUsed="1"/>
+    <w:lsdException w:name="Table Simple 2" w:semiHidden="1" w:unhideWhenUsed="1"/>
+    <w:lsdException w:name="Table Simple 3" w:semiHidden="1" w:unhideWhenUsed="1"/>
+    <w:lsdException w:name="Table Classic 1" w:semiHidden="1" w:unhideWhenUsed="1"/>
+    <w:lsdException w:name="Table Classic 2" w:semiHidden="1" w:unhideWhenUsed="1"/>
+    <w:lsdException w:name="Table Classic 3" w:semiHidden="1" w:unhideWhenUsed="1"/>
+    <w:lsdException w:name="Table Classic 4" w:semiHidden="1" w:unhideWhenUsed="1"/>
+    <w:lsdException w:name="Table Colorful 1" w:semiHidden="1" w:unhideWhenUsed="1"/>
+    <w:lsdException w:name="Table Colorful 2" w:semiHidden="1" w:unhideWhenUsed="1"/>
+    <w:lsdException w:name="Table Colorful 3" w:semiHidden="1" w:unhideWhenUsed="1"/>
+    <w:lsdException w:name="Table Columns 1" w:semiHidden="1" w:unhideWhenUsed="1"/>
+    <w:lsdException w:name="Table Columns 2" w:semiHidden="1" w:unhideWhenUsed="1"/>
+    <w:lsdException w:name="Table Columns 3" w:semiHidden="1" w:unhideWhenUsed="1"/>
+    <w:lsdException w:name="Table Columns 4" w:semiHidden="1" w:unhideWhenUsed="1"/>
+    <w:lsdException w:name="Table Columns 5" w:semiHidden="1" w:unhideWhenUsed="1"/>
+    <w:lsdException w:name="Table Grid 1" w:semiHidden="1" w:unhideWhenUsed="1"/>
+    <w:lsdException w:name="Table Grid 2" w:semiHidden="1" w:unhideWhenUsed="1"/>
+    <w:lsdException w:name="Table Grid 3" w:semiHidden="1" w:unhideWhenUsed="1"/>
+    <w:lsdException w:name="Table Grid 4" w:semiHidden="1" w:unhideWhenUsed="1"/>
+    <w:lsdException w:name="Table Grid 5" w:semiHidden="1" w:unhideWhenUsed="1"/>
+    <w:lsdException w:name="Table Grid 6" w:semiHidden="1" w:unhideWhenUsed="1"/>
+    <w:lsdException w:name="Table Grid 7" w:semiHidden="1" w:unhideWhenUsed="1"/>
+    <w:lsdException w:name="Table Grid 8" w:semiHidden="1" w:unhideWhenUsed="1"/>
+    <w:lsdException w:name="Table List 1" w:semiHidden="1" w:unhideWhenUsed="1"/>
+    <w:lsdException w:name="Table List 2" w:semiHidden="1" w:unhideWhenUsed="1"/>
+    <w:lsdException w:name="Table List 3" w:semiHidden="1" w:unhideWhenUsed="1"/>
+    <w:lsdException w:name="Table List 4" w:semiHidden="1" w:unhideWhenUsed="1"/>
+    <w:lsdException w:name="Table List 5" w:semiHidden="1" w:unhideWhenUsed="1"/>
+    <w:lsdException w:name="Table List 6" w:semiHidden="1" w:unhideWhenUsed="1"/>
+    <w:lsdException w:name="Table List 7" w:semiHidden="1" w:unhideWhenUsed="1"/>
+    <w:lsdException w:name="Table List 8" w:semiHidden="1" w:unhideWhenUsed="1"/>
+    <w:lsdException w:name="Table 3D effects 1" w:semiHidden="1" w:unhideWhenUsed="1"/>
+    <w:lsdException w:name="Table 3D effects 2" w:semiHidden="1" w:unhideWhenUsed="1"/>
+    <w:lsdException w:name="Table 3D effects 3" w:semiHidden="1" w:unhideWhenUsed="1"/>
+    <w:lsdException w:name="Table Contemporary" w:semiHidden="1" w:unhideWhenUsed="1"/>
+    <w:lsdException w:name="Table Elegant" w:semiHidden="1" w:unhideWhenUsed="1"/>
+    <w:lsdException w:name="Table Professional" w:semiHidden="1" w:unhideWhenUsed="1"/>
+    <w:lsdException w:name="Table Subtle 1" w:semiHidden="1" w:unhideWhenUsed="1"/>
+    <w:lsdException w:name="Table Subtle 2" w:semiHidden="1" w:unhideWhenUsed="1"/>
+    <w:lsdException w:name="Table Web 1" w:semiHidden="1" w:unhideWhenUsed="1"/>
+    <w:lsdException w:name="Table Web 2" w:semiHidden="1" w:unhideWhenUsed="1"/>
+    <w:lsdException w:name="Table Web 3" w:semiHidden="1" w:unhideWhenUsed="1"/>
+    <w:lsdException w:name="Balloon Text" w:semiHidden="1" w:unhideWhenUsed="1"/>
+    <w:lsdException w:name="Table Theme" w:semiHidden="1" w:unhideWhenUsed="1"/>
+    <w:lsdException w:name="Placeholder Text" w:semiHidden="1"/>
+    <w:lsdException w:name="Light Shading"/>
+    <w:lsdException w:name="Light List"/>
+    <w:lsdException w:name="Medium Grid 3"/>
+    <w:lsdException w:name="Dark List"/>
+    <w:lsdException w:name="Colorful Shading"/>
+    <w:lsdException w:name="Colorful List"/>
+    <w:lsdException w:name="Colorful Grid"/>
+    <w:lsdException w:name="Light Shading Accent 1"/>
+    <w:lsdException w:name="Light List Accent 1"/>
+    <w:lsdException w:name="Light Grid Accent 1"/>
+    <w:lsdException w:name="Medium Shading 1 Accent 1"/>
+    <w:lsdException w:name="Medium Shading 2 Accent 1"/>
+    <w:lsdException w:name="Medium List 1 Accent 1"/>
+    <w:lsdException w:name="Revision" w:semiHidden="1"/>
+    <w:lsdException w:name="Medium List 2 Accent 1"/>
+    <w:lsdException w:name="Medium Grid 1 Accent 1"/>
+    <w:lsdException w:name="Medium Grid 2 Accent 1"/>
+    <w:lsdException w:name="Medium Grid 3 Accent 1"/>
+    <w:lsdException w:name="Dark List Accent 1"/>
+    <w:lsdException w:name="Colorful Shading Accent 1"/>
+    <w:lsdException w:name="Colorful List Accent 1"/>
+    <w:lsdException w:name="Colorful Grid Accent 1"/>
+    <w:lsdException w:name="Light Shading Accent 2"/>
+    <w:lsdException w:name="Light List Accent 2"/>
+    <w:lsdException w:name="Light Grid Accent 2"/>
+    <w:lsdException w:name="Medium Shading 1 Accent 2"/>
+    <w:lsdException w:name="Medium Shading 2 Accent 2"/>
+    <w:lsdException w:name="Medium List 1 Accent 2"/>
+    <w:lsdException w:name="Medium List 2 Accent 2"/>
+    <w:lsdException w:name="Medium Grid 1 Accent 2"/>
+    <w:lsdException w:name="Medium Grid 2 Accent 2"/>
+    <w:lsdException w:name="Medium Grid 3 Accent 2"/>
+    <w:lsdException w:name="Dark List Accent 2"/>
+    <w:lsdException w:name="Colorful Shading Accent 2"/>
+    <w:lsdException w:name="Colorful List Accent 2"/>
+    <w:lsdException w:name="Colorful Grid Accent 2"/>
+    <w:lsdException w:name="Light Shading Accent 3"/>
+    <w:lsdException w:name="Light List Accent 3"/>
+    <w:lsdException w:name="Light Grid Accent 3"/>
+    <w:lsdException w:name="Medium Shading 1 Accent 3"/>
+    <w:lsdException w:name="Medium Shading 2 Accent 3"/>
+    <w:lsdException w:name="Medium List 1 Accent 3"/>
+    <w:lsdException w:name="Medium List 2 Accent 3"/>
+    <w:lsdException w:name="Medium Grid 1 Accent 3"/>
+    <w:lsdException w:name="Medium Grid 2 Accent 3"/>
+    <w:lsdException w:name="Medium Grid 3 Accent 3"/>
+    <w:lsdException w:name="Dark List Accent 3"/>
+    <w:lsdException w:name="Colorful Shading Accent 3"/>
+    <w:lsdException w:name="Colorful List Accent 3"/>
+    <w:lsdException w:name="Colorful Grid Accent 3"/>
+    <w:lsdException w:name="Light Shading Accent 4"/>
+    <w:lsdException w:name="Light List Accent 4"/>
+    <w:lsdException w:name="Light Grid Accent 4"/>
+    <w:lsdException w:name="Medium Shading 1 Accent 4"/>
+    <w:lsdException w:name="Medium Shading 2 Accent 4"/>
+    <w:lsdException w:name="Medium List 1 Accent 4"/>
+    <w:lsdException w:name="Medium List 2 Accent 4"/>
+    <w:lsdException w:name="Medium Grid 1 Accent 4"/>
+    <w:lsdException w:name="Medium Grid 2 Accent 4"/>
+    <w:lsdException w:name="Medium Grid 3 Accent 4"/>
+    <w:lsdException w:name="Dark List Accent 4"/>
+    <w:lsdException w:name="Colorful Shading Accent 4"/>
+    <w:lsdException w:name="Colorful List Accent 4"/>
+    <w:lsdException w:name="Colorful Grid Accent 4"/>
+    <w:lsdException w:name="Light Shading Accent 5"/>
+    <w:lsdException w:name="Light List Accent 5"/>
+    <w:lsdException w:name="Light Grid Accent 5"/>
+    <w:lsdException w:name="Medium Shading 1 Accent 5"/>
+    <w:lsdException w:name="Medium Shading 2 Accent 5"/>
+    <w:lsdException w:name="Medium List 1 Accent 5"/>
+    <w:lsdException w:name="Medium List 2 Accent 5"/>
+    <w:lsdException w:name="Medium Grid 1 Accent 5"/>
+    <w:lsdException w:name="Medium Grid 2 Accent 5"/>
+    <w:lsdException w:name="Medium Grid 3 Accent 5"/>
+    <w:lsdException w:name="Dark List Accent 5"/>
+    <w:lsdException w:name="Colorful Shading Accent 5"/>
+    <w:lsdException w:name="Colorful List Accent 5"/>
+    <w:lsdException w:name="Colorful Grid Accent 5"/>
+    <w:lsdException w:name="Light Shading Accent 6"/>
+    <w:lsdException w:name="Light List Accent 6"/>
+    <w:lsdException w:name="Light Grid Accent 6"/>
+    <w:lsdException w:name="Medium Shading 1 Accent 6"/>
+    <w:lsdException w:name="Medium Shading 2 Accent 6"/>
+    <w:lsdException w:name="Medium List 1 Accent 6"/>
+    <w:lsdException w:name="Medium List 2 Accent 6"/>
+    <w:lsdException w:name="Medium Grid 1 Accent 6"/>
+    <w:lsdException w:name="Medium Grid 2 Accent 6"/>
+    <w:lsdException w:name="Medium Grid 3 Accent 6"/>
+    <w:lsdException w:name="Dark List Accent 6"/>
+    <w:lsdException w:name="Colorful Shading Accent 6"/>
+    <w:lsdException w:name="Colorful List Accent 6"/>
+    <w:lsdException w:name="Colorful Grid Accent 6"/>
+    <w:lsdException w:name="Bibliography" w:semiHidden="1" w:unhideWhenUsed="1"/>
+    <w:lsdException w:name="TOC Heading" w:semiHidden="1" w:unhideWhenUsed="1"/>
+    <w:lsdException w:name="Grid Table 4" w:uiPriority="49"/>
+    <w:lsdException w:name="Grid Table 5 Dark" w:uiPriority="50"/>
+    <w:lsdException w:name="Grid Table 6 Colorful" w:uiPriority="51"/>
+    <w:lsdException w:name="Grid Table 7 Colorful" w:uiPriority="52"/>
+    <w:lsdException w:name="Grid Table 1 Light Accent 1" w:uiPriority="46"/>
+    <w:lsdException w:name="Grid Table 2 Accent 1" w:uiPriority="47"/>
+    <w:lsdException w:name="Grid Table 3 Accent 1" w:uiPriority="48"/>
+    <w:lsdException w:name="Grid Table 4 Accent 1" w:uiPriority="49"/>
+    <w:lsdException w:name="Grid Table 5 Dark Accent 1" w:uiPriority="50"/>
+    <w:lsdException w:name="Grid Table 6 Colorful Accent 1" w:uiPriority="51"/>
+    <w:lsdException w:name="Grid Table 7 Colorful Accent 1" w:uiPriority="52"/>
+    <w:lsdException w:name="Grid Table 1 Light Accent 2" w:uiPriority="46"/>
+    <w:lsdException w:name="Grid Table 2 Accent 2" w:uiPriority="47"/>
+    <w:lsdException w:name="Grid Table 3 Accent 2" w:uiPriority="48"/>
+    <w:lsdException w:name="Grid Table 4 Accent 2" w:uiPriority="49"/>
+    <w:lsdException w:name="Grid Table 5 Dark Accent 2" w:uiPriority="50"/>
+    <w:lsdException w:name="Grid Table 6 Colorful Accent 2" w:uiPriority="51"/>
+    <w:lsdException w:name="Grid Table 7 Colorful Accent 2" w:uiPriority="52"/>
+    <w:lsdException w:name="Grid Table 1 Light Accent 3" w:uiPriority="46"/>
+    <w:lsdException w:name="Grid Table 2 Accent 3" w:uiPriority="47"/>
+    <w:lsdException w:name="Grid Table 3 Accent 3" w:uiPriority="48"/>
+    <w:lsdException w:name="Grid Table 4 Accent 3" w:uiPriority="49"/>
+    <w:lsdException w:name="Grid Table 5 Dark Accent 3" w:uiPriority="50"/>
+    <w:lsdException w:name="Grid Table 6 Colorful Accent 3" w:uiPriority="51"/>
+    <w:lsdException w:name="Grid Table 7 Colorful Accent 3" w:uiPriority="52"/>
+    <w:lsdException w:name="Grid Table 1 Light Accent 4" w:uiPriority="46"/>
+    <w:lsdException w:name="Grid Table 2 Accent 4" w:uiPriority="47"/>
+    <w:lsdException w:name="Grid Table 3 Accent 4" w:uiPriority="48"/>
+    <w:lsdException w:name="Grid Table 4 Accent 4" w:uiPriority="49"/>
+    <w:lsdException w:name="Grid Table 5 Dark Accent 4" w:uiPriority="50"/>
+    <w:lsdException w:name="Grid Table 6 Colorful Accent 4" w:uiPriority="51"/>
+    <w:lsdException w:name="Grid Table 7 Colorful Accent 4" w:uiPriority="52"/>
+    <w:lsdException w:name="Grid Table 1 Light Accent 5" w:uiPriority="46"/>
+    <w:lsdException w:name="Grid Table 2 Accent 5" w:uiPriority="47"/>
+    <w:lsdException w:name="Grid Table 3 Accent 5" w:uiPriority="48"/>
+    <w:lsdException w:name="Grid Table 4 Accent 5" w:uiPriority="49"/>
+    <w:lsdException w:name="Grid Table 5 Dark Accent 5" w:uiPriority="50"/>
+    <w:lsdException w:name="Grid Table 6 Colorful Accent 5" w:uiPriority="51"/>
+    <w:lsdException w:name="Grid Table 7 Colorful Accent 5" w:uiPriority="52"/>
+    <w:lsdException w:name="Grid Table 1 Light Accent 6" w:uiPriority="46"/>
+    <w:lsdException w:name="Grid Table 2 Accent 6" w:uiPriority="47"/>
+    <w:lsdException w:name="Grid Table 3 Accent 6" w:uiPriority="48"/>
+    <w:lsdException w:name="Grid Table 4 Accent 6" w:uiPriority="49"/>
+    <w:lsdException w:name="Grid Table 5 Dark Accent 6" w:uiPriority="50"/>
+    <w:lsdException w:name="Grid Table 6 Colorful Accent 6" w:uiPriority="51"/>
+    <w:lsdException w:name="Grid Table 7 Colorful Accent 6" w:uiPriority="52"/>
+    <w:lsdException w:name="List Table 1 Light" w:uiPriority="46"/>
+    <w:lsdException w:name="List Table 2" w:uiPriority="47"/>
+    <w:lsdException w:name="List Table 3" w:uiPriority="48"/>
+    <w:lsdException w:name="List Table 4" w:uiPriority="49"/>
+    <w:lsdException w:name="List Table 5 Dark" w:uiPriority="50"/>
+    <w:lsdException w:name="List Table 6 Colorful" w:uiPriority="51"/>
+    <w:lsdException w:name="List Table 7 Colorful" w:uiPriority="52"/>
+    <w:lsdException w:name="List Table 1 Light Accent 1" w:uiPriority="46"/>
+    <w:lsdException w:name="List Table 2 Accent 1" w:uiPriority="47"/>
+    <w:lsdException w:name="List Table 3 Accent 1" w:uiPriority="48"/>
+    <w:lsdException w:name="List Table 4 Accent 1" w:uiPriority="49"/>
+    <w:lsdException w:name="List Table 5 Dark Accent 1" w:uiPriority="50"/>
+    <w:lsdException w:name="List Table 6 Colorful Accent 1" w:uiPriority="51"/>
+    <w:lsdException w:name="List Table 7 Colorful Accent 1" w:uiPriority="52"/>
+    <w:lsdException w:name="List Table 1 Light Accent 2" w:uiPriority="46"/>
+    <w:lsdException w:name="List Table 2 Accent 2" w:uiPriority="47"/>
+    <w:lsdException w:name="List Table 3 Accent 2" w:uiPriority="48"/>
+    <w:lsdException w:name="List Table 4 Accent 2" w:uiPriority="49"/>
+    <w:lsdException w:name="List Table 5 Dark Accent 2" w:uiPriority="50"/>
+    <w:lsdException w:name="List Table 6 Colorful Accent 2" w:uiPriority="51"/>
+    <w:lsdException w:name="List Table 7 Colorful Accent 2" w:uiPriority="52"/>
+    <w:lsdException w:name="List Table 1 Light Accent 3" w:uiPriority="46"/>
+    <w:lsdException w:name="List Table 2 Accent 3" w:uiPriority="47"/>
+    <w:lsdException w:name="List Table 3 Accent 3" w:uiPriority="48"/>
+    <w:lsdException w:name="List Table 4 Accent 3" w:uiPriority="49"/>
+    <w:lsdException w:name="List Table 5 Dark Accent 3" w:uiPriority="50"/>
+    <w:lsdException w:name="List Table 6 Colorful Accent 3" w:uiPriority="51"/>
+    <w:lsdException w:name="List Table 7 Colorful Accent 3" w:uiPriority="52"/>
+    <w:lsdException w:name="List Table 1 Light Accent 4" w:uiPriority="46"/>
+    <w:lsdException w:name="List Table 2 Accent 4" w:uiPriority="47"/>
+    <w:lsdException w:name="List Table 3 Accent 4" w:uiPriority="48"/>
+    <w:lsdException w:name="List Table 4 Accent 4" w:uiPriority="49"/>
+    <w:lsdException w:name="List Table 5 Dark Accent 4" w:uiPriority="50"/>
+    <w:lsdException w:name="List Table 6 Colorful Accent 4" w:uiPriority="51"/>
+    <w:lsdException w:name="List Table 7 Colorful Accent 4" w:uiPriority="52"/>
+    <w:lsdException w:name="List Table 1 Light Accent 5" w:uiPriority="46"/>
+    <w:lsdException w:name="List Table 2 Accent 5" w:uiPriority="47"/>
+    <w:lsdException w:name="List Table 3 Accent 5" w:uiPriority="48"/>
+    <w:lsdException w:name="List Table 4 Accent 5" w:uiPriority="49"/>
+    <w:lsdException w:name="List Table 5 Dark Accent 5" w:uiPriority="50"/>
+    <w:lsdException w:name="List Table 6 Colorful Accent 5" w:uiPriority="51"/>
+    <w:lsdException w:name="List Table 7 Colorful Accent 5" w:uiPriority="52"/>
+    <w:lsdException w:name="List Table 1 Light Accent 6" w:uiPriority="46"/>
+    <w:lsdException w:name="List Table 2 Accent 6" w:uiPriority="47"/>
+    <w:lsdException w:name="List Table 3 Accent 6" w:uiPriority="48"/>
+    <w:lsdException w:name="List Table 4 Accent 6" w:uiPriority="49"/>
+    <w:lsdException w:name="List Table 5 Dark Accent 6" w:uiPriority="50"/>
+    <w:lsdException w:name="List Table 6 Colorful Accent 6" w:uiPriority="51"/>
+    <w:lsdException w:name="List Table 7 Colorful Accent 6" w:uiPriority="52"/>
+    <w:lsdException w:name="Mention" w:semiHidden="1" w:uiPriority="99" w:unhideWhenUsed="1"/>
+    <w:lsdException w:name="Smart Hyperlink" w:semiHidden="1" w:uiPriority="99" w:unhideWhenUsed="1"/>
+    <w:lsdException w:name="Hashtag" w:semiHidden="1" w:uiPriority="99" w:unhideWhenUsed="1"/>
+    <w:lsdException w:name="Unresolved Mention" w:semiHidden="1" w:uiPriority="99" w:unhideWhenUsed="1"/>
+    <w:lsdException w:name="Smart Link" w:semiHidden="1" w:uiPriority="99" w:unhideWhenUsed="1"/>
+  </w:latentStyles>
   <w:style w:default="1" w:styleId="Normal" w:type="paragraph">
     <w:name w:val="Normal"/>
     <w:qFormat/>
   </w:style>
+  <w:style w:styleId="Heading1" w:type="paragraph">
+    <w:name w:val="heading 1"/>
+    <w:basedOn w:val="Normal"/>
+    <w:next w:val="BodyText"/>
+    <w:uiPriority w:val="9"/>
+    <w:qFormat/>
+    <w:pPr>
+      <w:keepNext/>
+      <w:keepLines/>
+      <w:spacing w:after="0" w:before="480"/>
+      <w:outlineLvl w:val="0"/>
+    </w:pPr>
+    <w:rPr>
+      <w:rFonts w:asciiTheme="majorHAnsi" w:cstheme="majorBidi" w:eastAsiaTheme="majorEastAsia" w:hAnsiTheme="majorHAnsi"/>
+      <w:b/>
+      <w:bCs/>
+      <w:color w:themeColor="accent1" w:val="4F81BD"/>
+      <w:sz w:val="32"/>
+      <w:szCs w:val="32"/>
+    </w:rPr>
+  </w:style>
+  <w:style w:styleId="Heading2" w:type="paragraph">
+    <w:name w:val="heading 2"/>
+    <w:basedOn w:val="Normal"/>
+    <w:next w:val="BodyText"/>
+    <w:uiPriority w:val="9"/>
+    <w:unhideWhenUsed/>
+    <w:qFormat/>
+    <w:rsid w:val="001D5C6A"/>
+    <w:pPr>
+      <w:keepNext/>
+      <w:keepLines/>
+      <w:spacing w:after="0" w:before="200"/>
+      <w:outlineLvl w:val="1"/>
+    </w:pPr>
+    <w:rPr>
+      <w:rFonts w:ascii="Georgia" w:cstheme="majorBidi" w:eastAsiaTheme="majorEastAsia" w:hAnsi="Georgia"/>
+      <w:b/>
+      <w:bCs/>
+      <w:color w:themeColor="accent1" w:val="4F81BD"/>
+      <w:sz w:val="28"/>
+      <w:szCs w:val="28"/>
+    </w:rPr>
+  </w:style>
+  <w:style w:styleId="Heading3" w:type="paragraph">
+    <w:name w:val="heading 3"/>
+    <w:basedOn w:val="Normal"/>
+    <w:next w:val="BodyText"/>
+    <w:uiPriority w:val="9"/>
+    <w:unhideWhenUsed/>
+    <w:qFormat/>
+    <w:rsid w:val="001D5C6A"/>
+    <w:pPr>
+      <w:keepNext/>
+      <w:keepLines/>
+      <w:spacing w:after="0" w:before="200"/>
+      <w:outlineLvl w:val="2"/>
+    </w:pPr>
+    <w:rPr>
+      <w:rFonts w:ascii="Georgia" w:cstheme="majorBidi" w:eastAsiaTheme="majorEastAsia" w:hAnsi="Georgia"/>
+      <w:b/>
+      <w:bCs/>
+      <w:color w:themeColor="accent1" w:val="4F81BD"/>
+    </w:rPr>
+  </w:style>
+  <w:style w:styleId="Heading4" w:type="paragraph">
+    <w:name w:val="heading 4"/>
+    <w:basedOn w:val="Normal"/>
+    <w:next w:val="BodyText"/>
+    <w:uiPriority w:val="9"/>
+    <w:unhideWhenUsed/>
+    <w:qFormat/>
+    <w:rsid w:val="001D5C6A"/>
+    <w:pPr>
+      <w:keepNext/>
+      <w:keepLines/>
+      <w:spacing w:after="0" w:before="200"/>
+      <w:outlineLvl w:val="3"/>
+    </w:pPr>
+    <w:rPr>
+      <w:rFonts w:ascii="Georgia" w:cstheme="majorBidi" w:eastAsiaTheme="majorEastAsia" w:hAnsi="Georgia"/>
+      <w:bCs/>
+      <w:i/>
+      <w:color w:themeColor="accent1" w:val="4F81BD"/>
+    </w:rPr>
+  </w:style>
+  <w:style w:styleId="Heading5" w:type="paragraph">
+    <w:name w:val="heading 5"/>
+    <w:basedOn w:val="Normal"/>
+    <w:next w:val="BodyText"/>
+    <w:uiPriority w:val="9"/>
+    <w:unhideWhenUsed/>
+    <w:qFormat/>
+    <w:pPr>
+      <w:keepNext/>
+      <w:keepLines/>
+      <w:spacing w:after="0" w:before="200"/>
+      <w:outlineLvl w:val="4"/>
+    </w:pPr>
+    <w:rPr>
+      <w:rFonts w:asciiTheme="majorHAnsi" w:cstheme="majorBidi" w:eastAsiaTheme="majorEastAsia" w:hAnsiTheme="majorHAnsi"/>
+      <w:iCs/>
+      <w:color w:themeColor="accent1" w:val="4F81BD"/>
+    </w:rPr>
+  </w:style>
+  <w:style w:styleId="Heading6" w:type="paragraph">
+    <w:name w:val="heading 6"/>
+    <w:basedOn w:val="Normal"/>
+    <w:next w:val="BodyText"/>
+    <w:uiPriority w:val="9"/>
+    <w:unhideWhenUsed/>
+    <w:qFormat/>
+    <w:pPr>
+      <w:keepNext/>
+      <w:keepLines/>
+      <w:spacing w:after="0" w:before="200"/>
+      <w:outlineLvl w:val="5"/>
+    </w:pPr>
+    <w:rPr>
+      <w:rFonts w:asciiTheme="majorHAnsi" w:cstheme="majorBidi" w:eastAsiaTheme="majorEastAsia" w:hAnsiTheme="majorHAnsi"/>
+      <w:color w:themeColor="accent1" w:val="4F81BD"/>
+    </w:rPr>
+  </w:style>
+  <w:style w:styleId="Heading7" w:type="paragraph">
+    <w:name w:val="heading 7"/>
+    <w:basedOn w:val="Normal"/>
+    <w:next w:val="BodyText"/>
+    <w:uiPriority w:val="9"/>
+    <w:unhideWhenUsed/>
+    <w:qFormat/>
+    <w:pPr>
+      <w:keepNext/>
+      <w:keepLines/>
+      <w:spacing w:after="0" w:before="200"/>
+      <w:outlineLvl w:val="6"/>
+    </w:pPr>
+    <w:rPr>
+      <w:rFonts w:asciiTheme="majorHAnsi" w:cstheme="majorBidi" w:eastAsiaTheme="majorEastAsia" w:hAnsiTheme="majorHAnsi"/>
+      <w:color w:themeColor="accent1" w:val="4F81BD"/>
+    </w:rPr>
+  </w:style>
+  <w:style w:styleId="Heading8" w:type="paragraph">
+    <w:name w:val="heading 8"/>
+    <w:basedOn w:val="Normal"/>
+    <w:next w:val="BodyText"/>
+    <w:uiPriority w:val="9"/>
+    <w:unhideWhenUsed/>
+    <w:qFormat/>
+    <w:pPr>
+      <w:keepNext/>
+      <w:keepLines/>
+      <w:spacing w:after="0" w:before="200"/>
+      <w:outlineLvl w:val="7"/>
+    </w:pPr>
+    <w:rPr>
+      <w:rFonts w:asciiTheme="majorHAnsi" w:cstheme="majorBidi" w:eastAsiaTheme="majorEastAsia" w:hAnsiTheme="majorHAnsi"/>
+      <w:color w:themeColor="accent1" w:val="4F81BD"/>
+    </w:rPr>
+  </w:style>
+  <w:style w:styleId="Heading9" w:type="paragraph">
+    <w:name w:val="heading 9"/>
+    <w:basedOn w:val="Normal"/>
+    <w:next w:val="BodyText"/>
+    <w:uiPriority w:val="9"/>
+    <w:unhideWhenUsed/>
+    <w:qFormat/>
+    <w:pPr>
+      <w:keepNext/>
+      <w:keepLines/>
+      <w:spacing w:after="0" w:before="200"/>
+      <w:outlineLvl w:val="8"/>
+    </w:pPr>
+    <w:rPr>
+      <w:rFonts w:asciiTheme="majorHAnsi" w:cstheme="majorBidi" w:eastAsiaTheme="majorEastAsia" w:hAnsiTheme="majorHAnsi"/>
+      <w:color w:themeColor="accent1" w:val="4F81BD"/>
+    </w:rPr>
+  </w:style>
+  <w:style w:default="1" w:styleId="DefaultParagraphFont" w:type="character">
+    <w:name w:val="Default Paragraph Font"/>
+    <w:uiPriority w:val="1"/>
+    <w:semiHidden/>
+    <w:unhideWhenUsed/>
+  </w:style>
+  <w:style w:default="1" w:styleId="TableNormal" w:type="table">
+    <w:name w:val="Normal Table"/>
+    <w:uiPriority w:val="99"/>
+    <w:semiHidden/>
+    <w:unhideWhenUsed/>
+    <w:tblPr>
+      <w:tblInd w:type="dxa" w:w="0"/>
+      <w:tblCellMar>
+        <w:top w:type="dxa" w:w="0"/>
+        <w:left w:type="dxa" w:w="108"/>
+        <w:bottom w:type="dxa" w:w="0"/>
+        <w:right w:type="dxa" w:w="108"/>
+      </w:tblCellMar>
+    </w:tblPr>
+  </w:style>
+  <w:style w:default="1" w:styleId="NoList" w:type="numbering">
+    <w:name w:val="No List"/>
+    <w:uiPriority w:val="99"/>
+    <w:semiHidden/>
+    <w:unhideWhenUsed/>
+  </w:style>
   <w:style w:styleId="BodyText" w:type="paragraph">
     <w:name w:val="Body Text"/>
     <w:basedOn w:val="Normal"/>
-    <w:link w:val="BodyTextChar"/>
+    <w:qFormat/>
     <w:pPr>
       <w:spacing w:after="180" w:before="180"/>
     </w:pPr>
-    <w:qFormat/>
   </w:style>
   <w:style w:customStyle="1" w:styleId="FirstParagraph" w:type="paragraph">
     <w:name w:val="First Paragraph"/>
@@ -15307,6 +16493,7 @@
     <w:basedOn w:val="Normal"/>
     <w:next w:val="BodyText"/>
     <w:qFormat/>
+    <w:rsid w:val="001D5C6A"/>
     <w:pPr>
       <w:keepNext/>
       <w:keepLines/>
@@ -15314,7 +16501,7 @@
       <w:jc w:val="center"/>
     </w:pPr>
     <w:rPr>
-      <w:rFonts w:asciiTheme="majorHAnsi" w:cstheme="majorBidi" w:eastAsiaTheme="majorEastAsia" w:hAnsiTheme="majorHAnsi"/>
+      <w:rFonts w:ascii="Georgia" w:cstheme="majorBidi" w:eastAsiaTheme="majorEastAsia" w:hAnsi="Georgia"/>
       <w:b/>
       <w:bCs/>
       <w:color w:themeColor="accent1" w:themeShade="B5" w:val="345A8A"/>
@@ -15328,10 +16515,7 @@
     <w:next w:val="BodyText"/>
     <w:qFormat/>
     <w:pPr>
-      <w:keepNext/>
-      <w:keepLines/>
-      <w:spacing w:after="240" w:before="240"/>
-      <w:jc w:val="center"/>
+      <w:spacing w:before="240"/>
     </w:pPr>
     <w:rPr>
       <w:sz w:val="30"/>
@@ -15376,198 +16560,7 @@
   <w:style w:styleId="Bibliography" w:type="paragraph">
     <w:name w:val="Bibliography"/>
     <w:basedOn w:val="Normal"/>
-    <w:next w:val="Bibliography"/>
     <w:qFormat/>
-    <w:pPr/>
-    <w:rPr/>
-  </w:style>
-  <w:style w:styleId="Heading1" w:type="paragraph">
-    <w:name w:val="Heading 1"/>
-    <w:basedOn w:val="Normal"/>
-    <w:next w:val="BodyText"/>
-    <w:uiPriority w:val="9"/>
-    <w:qFormat/>
-    <w:pPr>
-      <w:keepNext/>
-      <w:keepLines/>
-      <w:spacing w:after="0" w:before="480"/>
-      <w:outlineLvl w:val="0"/>
-    </w:pPr>
-    <w:rPr>
-      <w:rFonts w:asciiTheme="majorHAnsi" w:cstheme="majorBidi" w:eastAsiaTheme="majorEastAsia" w:hAnsiTheme="majorHAnsi"/>
-      <w:b/>
-      <w:bCs/>
-      <w:color w:themeColor="accent1" w:val="4F81BD"/>
-      <w:sz w:val="32"/>
-      <w:szCs w:val="32"/>
-    </w:rPr>
-  </w:style>
-  <w:style w:styleId="Heading2" w:type="paragraph">
-    <w:name w:val="Heading 2"/>
-    <w:basedOn w:val="Normal"/>
-    <w:next w:val="BodyText"/>
-    <w:uiPriority w:val="9"/>
-    <w:unhideWhenUsed/>
-    <w:qFormat/>
-    <w:pPr>
-      <w:keepNext/>
-      <w:keepLines/>
-      <w:spacing w:after="0" w:before="200"/>
-      <w:outlineLvl w:val="1"/>
-    </w:pPr>
-    <w:rPr>
-      <w:rFonts w:asciiTheme="majorHAnsi" w:cstheme="majorBidi" w:eastAsiaTheme="majorEastAsia" w:hAnsiTheme="majorHAnsi"/>
-      <w:b/>
-      <w:bCs/>
-      <w:color w:themeColor="accent1" w:val="4F81BD"/>
-      <w:sz w:val="28"/>
-      <w:szCs w:val="28"/>
-    </w:rPr>
-  </w:style>
-  <w:style w:styleId="Heading3" w:type="paragraph">
-    <w:name w:val="Heading 3"/>
-    <w:basedOn w:val="Normal"/>
-    <w:next w:val="BodyText"/>
-    <w:uiPriority w:val="9"/>
-    <w:unhideWhenUsed/>
-    <w:qFormat/>
-    <w:pPr>
-      <w:keepNext/>
-      <w:keepLines/>
-      <w:spacing w:after="0" w:before="200"/>
-      <w:outlineLvl w:val="2"/>
-    </w:pPr>
-    <w:rPr>
-      <w:rFonts w:asciiTheme="majorHAnsi" w:cstheme="majorBidi" w:eastAsiaTheme="majorEastAsia" w:hAnsiTheme="majorHAnsi"/>
-      <w:b/>
-      <w:bCs/>
-      <w:color w:themeColor="accent1" w:val="4F81BD"/>
-      <w:sz w:val="24"/>
-      <w:szCs w:val="24"/>
-    </w:rPr>
-  </w:style>
-  <w:style w:styleId="Heading4" w:type="paragraph">
-    <w:name w:val="Heading 4"/>
-    <w:basedOn w:val="Normal"/>
-    <w:next w:val="BodyText"/>
-    <w:uiPriority w:val="9"/>
-    <w:unhideWhenUsed/>
-    <w:qFormat/>
-    <w:pPr>
-      <w:keepNext/>
-      <w:keepLines/>
-      <w:spacing w:after="0" w:before="200"/>
-      <w:outlineLvl w:val="3"/>
-    </w:pPr>
-    <w:rPr>
-      <w:rFonts w:asciiTheme="majorHAnsi" w:cstheme="majorBidi" w:eastAsiaTheme="majorEastAsia" w:hAnsiTheme="majorHAnsi"/>
-      <w:i/>
-      <w:bCs/>
-      <w:color w:themeColor="accent1" w:val="4F81BD"/>
-      <w:sz w:val="24"/>
-      <w:szCs w:val="24"/>
-    </w:rPr>
-  </w:style>
-  <w:style w:styleId="Heading5" w:type="paragraph">
-    <w:name w:val="Heading 5"/>
-    <w:basedOn w:val="Normal"/>
-    <w:next w:val="BodyText"/>
-    <w:uiPriority w:val="9"/>
-    <w:unhideWhenUsed/>
-    <w:qFormat/>
-    <w:pPr>
-      <w:keepNext/>
-      <w:keepLines/>
-      <w:spacing w:after="0" w:before="200"/>
-      <w:outlineLvl w:val="4"/>
-    </w:pPr>
-    <w:rPr>
-      <w:rFonts w:asciiTheme="majorHAnsi" w:cstheme="majorBidi" w:eastAsiaTheme="majorEastAsia" w:hAnsiTheme="majorHAnsi"/>
-      <w:iCs/>
-      <w:color w:themeColor="accent1" w:val="4F81BD"/>
-      <w:sz w:val="24"/>
-      <w:szCs w:val="24"/>
-    </w:rPr>
-  </w:style>
-  <w:style w:styleId="Heading6" w:type="paragraph">
-    <w:name w:val="Heading 6"/>
-    <w:basedOn w:val="Normal"/>
-    <w:next w:val="BodyText"/>
-    <w:uiPriority w:val="9"/>
-    <w:unhideWhenUsed/>
-    <w:qFormat/>
-    <w:pPr>
-      <w:keepNext/>
-      <w:keepLines/>
-      <w:spacing w:after="0" w:before="200"/>
-      <w:outlineLvl w:val="5"/>
-    </w:pPr>
-    <w:rPr>
-      <w:rFonts w:asciiTheme="majorHAnsi" w:cstheme="majorBidi" w:eastAsiaTheme="majorEastAsia" w:hAnsiTheme="majorHAnsi"/>
-      <w:color w:themeColor="accent1" w:val="4F81BD"/>
-      <w:sz w:val="24"/>
-      <w:szCs w:val="24"/>
-    </w:rPr>
-  </w:style>
-  <w:style w:styleId="Heading7" w:type="paragraph">
-    <w:name w:val="Heading 7"/>
-    <w:basedOn w:val="Normal"/>
-    <w:next w:val="BodyText"/>
-    <w:uiPriority w:val="9"/>
-    <w:unhideWhenUsed/>
-    <w:qFormat/>
-    <w:pPr>
-      <w:keepNext/>
-      <w:keepLines/>
-      <w:spacing w:after="0" w:before="200"/>
-      <w:outlineLvl w:val="6"/>
-    </w:pPr>
-    <w:rPr>
-      <w:rFonts w:asciiTheme="majorHAnsi" w:cstheme="majorBidi" w:eastAsiaTheme="majorEastAsia" w:hAnsiTheme="majorHAnsi"/>
-      <w:color w:themeColor="accent1" w:val="4F81BD"/>
-      <w:sz w:val="24"/>
-      <w:szCs w:val="24"/>
-    </w:rPr>
-  </w:style>
-  <w:style w:styleId="Heading8" w:type="paragraph">
-    <w:name w:val="Heading 8"/>
-    <w:basedOn w:val="Normal"/>
-    <w:next w:val="BodyText"/>
-    <w:uiPriority w:val="9"/>
-    <w:unhideWhenUsed/>
-    <w:qFormat/>
-    <w:pPr>
-      <w:keepNext/>
-      <w:keepLines/>
-      <w:spacing w:after="0" w:before="200"/>
-      <w:outlineLvl w:val="7"/>
-    </w:pPr>
-    <w:rPr>
-      <w:rFonts w:asciiTheme="majorHAnsi" w:cstheme="majorBidi" w:eastAsiaTheme="majorEastAsia" w:hAnsiTheme="majorHAnsi"/>
-      <w:color w:themeColor="accent1" w:val="4F81BD"/>
-      <w:sz w:val="24"/>
-      <w:szCs w:val="24"/>
-    </w:rPr>
-  </w:style>
-  <w:style w:styleId="Heading9" w:type="paragraph">
-    <w:name w:val="Heading 9"/>
-    <w:basedOn w:val="Normal"/>
-    <w:next w:val="BodyText"/>
-    <w:uiPriority w:val="9"/>
-    <w:unhideWhenUsed/>
-    <w:qFormat/>
-    <w:pPr>
-      <w:keepNext/>
-      <w:keepLines/>
-      <w:spacing w:after="0" w:before="200"/>
-      <w:outlineLvl w:val="8"/>
-    </w:pPr>
-    <w:rPr>
-      <w:rFonts w:asciiTheme="majorHAnsi" w:cstheme="majorBidi" w:eastAsiaTheme="majorEastAsia" w:hAnsiTheme="majorHAnsi"/>
-      <w:color w:themeColor="accent1" w:val="4F81BD"/>
-      <w:sz w:val="24"/>
-      <w:szCs w:val="24"/>
-    </w:rPr>
   </w:style>
   <w:style w:styleId="BlockText" w:type="paragraph">
     <w:name w:val="Block Text"/>
@@ -15578,25 +16571,18 @@
     <w:qFormat/>
     <w:pPr>
       <w:spacing w:after="100" w:before="100"/>
-      <w:ind w:firstLine="0" w:left="480" w:right="480"/>
+      <w:ind w:left="480" w:right="480"/>
     </w:pPr>
   </w:style>
   <w:style w:styleId="FootnoteText" w:type="paragraph">
-    <w:name w:val="Footnote Text"/>
+    <w:name w:val="footnote text"/>
     <w:basedOn w:val="Normal"/>
-    <w:next w:val="FootnoteText"/>
     <w:uiPriority w:val="9"/>
     <w:unhideWhenUsed/>
     <w:qFormat/>
   </w:style>
-  <w:style w:default="1" w:styleId="DefaultParagraphFont" w:type="character">
-    <w:name w:val="Default Paragraph Font"/>
-    <w:semiHidden/>
-    <w:unhideWhenUsed/>
-  </w:style>
-  <w:style w:default="1" w:styleId="Table" w:type="table">
+  <w:style w:customStyle="1" w:styleId="Table" w:type="table">
     <w:name w:val="Table"/>
-    <w:basedOn w:val="TableNormal"/>
     <w:semiHidden/>
     <w:unhideWhenUsed/>
     <w:qFormat/>
@@ -15612,16 +16598,15 @@
     <w:tblStylePr w:type="firstRow">
       <w:tblPr>
         <w:jc w:val="left"/>
-        <w:tblInd w:type="dxa" w:w="0"/>
       </w:tblPr>
       <w:trPr>
         <w:jc w:val="left"/>
       </w:trPr>
       <w:tcPr>
+        <w:tcBorders>
+          <w:bottom w:color="auto" w:space="0" w:sz="0" w:val="single"/>
+        </w:tcBorders>
         <w:vAlign w:val="bottom"/>
-        <w:tcBorders>
-          <w:bottom w:val="single"/>
-        </w:tcBorders>
       </w:tcPr>
     </w:tblStylePr>
   </w:style>
@@ -15643,11 +16628,11 @@
     <w:basedOn w:val="Normal"/>
   </w:style>
   <w:style w:styleId="Caption" w:type="paragraph">
-    <w:name w:val="Caption"/>
+    <w:name w:val="caption"/>
     <w:basedOn w:val="Normal"/>
-    <w:link w:val="BodyTextChar"/>
+    <w:link w:val="CaptionChar"/>
     <w:pPr>
-      <w:spacing w:after="120" w:before="0"/>
+      <w:spacing w:after="120"/>
     </w:pPr>
     <w:rPr>
       <w:i/>
@@ -15675,14 +16660,15 @@
       <w:keepNext/>
     </w:pPr>
   </w:style>
-  <w:style w:customStyle="1" w:styleId="BodyTextChar" w:type="character">
-    <w:name w:val="Body Text Char"/>
+  <w:style w:customStyle="1" w:styleId="CaptionChar" w:type="character">
+    <w:name w:val="Caption Char"/>
     <w:basedOn w:val="DefaultParagraphFont"/>
-    <w:link w:val="BodyText"/>
+    <w:link w:val="Caption"/>
   </w:style>
   <w:style w:customStyle="1" w:styleId="VerbatimChar" w:type="character">
     <w:name w:val="Verbatim Char"/>
-    <w:basedOn w:val="BodyTextChar"/>
+    <w:basedOn w:val="CaptionChar"/>
+    <w:link w:val="SourceCode"/>
     <w:rPr>
       <w:rFonts w:ascii="Consolas" w:hAnsi="Consolas"/>
       <w:sz w:val="22"/>
@@ -15690,18 +16676,18 @@
   </w:style>
   <w:style w:customStyle="1" w:styleId="SectionNumber" w:type="character">
     <w:name w:val="Section Number"/>
-    <w:basedOn w:val="BodyTextChar"/>
+    <w:basedOn w:val="CaptionChar"/>
   </w:style>
   <w:style w:styleId="FootnoteReference" w:type="character">
-    <w:name w:val="Footnote Reference"/>
-    <w:basedOn w:val="BodyTextChar"/>
+    <w:name w:val="footnote reference"/>
+    <w:basedOn w:val="CaptionChar"/>
     <w:rPr>
       <w:vertAlign w:val="superscript"/>
     </w:rPr>
   </w:style>
   <w:style w:styleId="Hyperlink" w:type="character">
     <w:name w:val="Hyperlink"/>
-    <w:basedOn w:val="BodyTextChar"/>
+    <w:basedOn w:val="CaptionChar"/>
     <w:rPr>
       <w:color w:themeColor="accent1" w:val="4F81BD"/>
     </w:rPr>
@@ -15718,279 +16704,367 @@
       <w:outlineLvl w:val="9"/>
     </w:pPr>
     <w:rPr>
-      <w:rFonts w:asciiTheme="majorHAnsi" w:cstheme="majorBidi" w:eastAsiaTheme="majorEastAsia" w:hAnsiTheme="majorHAnsi"/>
       <w:b w:val="0"/>
       <w:bCs w:val="0"/>
       <w:color w:themeColor="accent1" w:themeShade="BF" w:val="365F91"/>
     </w:rPr>
   </w:style>
-  <w:style w:type="paragraph" w:customStyle="1" w:styleId="SourceCode">
+  <w:style w:customStyle="1" w:styleId="SourceCode" w:type="paragraph">
     <w:name w:val="Source Code"/>
     <w:basedOn w:val="Normal"/>
     <w:link w:val="VerbatimChar"/>
     <w:pPr>
-      <w:wordWrap w:val="off"/>
-      <w:shd w:val="clear" w:fill="f8f8f8"/>
+      <w:shd w:color="auto" w:fill="F8F8F8" w:val="clear"/>
+      <w:wordWrap w:val="0"/>
     </w:pPr>
   </w:style>
-  <w:style w:type="character" w:customStyle="1" w:styleId="KeywordTok">
+  <w:style w:customStyle="1" w:styleId="KeywordTok" w:type="character">
     <w:name w:val="KeywordTok"/>
     <w:basedOn w:val="VerbatimChar"/>
     <w:rPr>
-      <w:color w:val="204a87"/>
-      <w:shd w:val="clear" w:fill="f8f8f8"/>
+      <w:rFonts w:ascii="Consolas" w:hAnsi="Consolas"/>
       <w:b/>
+      <w:color w:val="204A87"/>
+      <w:sz w:val="22"/>
+      <w:shd w:color="auto" w:fill="F8F8F8" w:val="clear"/>
     </w:rPr>
   </w:style>
-  <w:style w:type="character" w:customStyle="1" w:styleId="DataTypeTok">
+  <w:style w:customStyle="1" w:styleId="DataTypeTok" w:type="character">
     <w:name w:val="DataTypeTok"/>
     <w:basedOn w:val="VerbatimChar"/>
     <w:rPr>
-      <w:color w:val="204a87"/>
-      <w:shd w:val="clear" w:fill="f8f8f8"/>
+      <w:rFonts w:ascii="Consolas" w:hAnsi="Consolas"/>
+      <w:color w:val="204A87"/>
+      <w:sz w:val="22"/>
+      <w:shd w:color="auto" w:fill="F8F8F8" w:val="clear"/>
     </w:rPr>
   </w:style>
-  <w:style w:type="character" w:customStyle="1" w:styleId="DecValTok">
+  <w:style w:customStyle="1" w:styleId="DecValTok" w:type="character">
     <w:name w:val="DecValTok"/>
     <w:basedOn w:val="VerbatimChar"/>
     <w:rPr>
-      <w:color w:val="0000cf"/>
-      <w:shd w:val="clear" w:fill="f8f8f8"/>
+      <w:rFonts w:ascii="Consolas" w:hAnsi="Consolas"/>
+      <w:color w:val="0000CF"/>
+      <w:sz w:val="22"/>
+      <w:shd w:color="auto" w:fill="F8F8F8" w:val="clear"/>
     </w:rPr>
   </w:style>
-  <w:style w:type="character" w:customStyle="1" w:styleId="BaseNTok">
+  <w:style w:customStyle="1" w:styleId="BaseNTok" w:type="character">
     <w:name w:val="BaseNTok"/>
     <w:basedOn w:val="VerbatimChar"/>
     <w:rPr>
-      <w:color w:val="0000cf"/>
-      <w:shd w:val="clear" w:fill="f8f8f8"/>
+      <w:rFonts w:ascii="Consolas" w:hAnsi="Consolas"/>
+      <w:color w:val="0000CF"/>
+      <w:sz w:val="22"/>
+      <w:shd w:color="auto" w:fill="F8F8F8" w:val="clear"/>
     </w:rPr>
   </w:style>
-  <w:style w:type="character" w:customStyle="1" w:styleId="FloatTok">
+  <w:style w:customStyle="1" w:styleId="FloatTok" w:type="character">
     <w:name w:val="FloatTok"/>
     <w:basedOn w:val="VerbatimChar"/>
     <w:rPr>
-      <w:color w:val="0000cf"/>
-      <w:shd w:val="clear" w:fill="f8f8f8"/>
+      <w:rFonts w:ascii="Consolas" w:hAnsi="Consolas"/>
+      <w:color w:val="0000CF"/>
+      <w:sz w:val="22"/>
+      <w:shd w:color="auto" w:fill="F8F8F8" w:val="clear"/>
     </w:rPr>
   </w:style>
-  <w:style w:type="character" w:customStyle="1" w:styleId="ConstantTok">
+  <w:style w:customStyle="1" w:styleId="ConstantTok" w:type="character">
     <w:name w:val="ConstantTok"/>
     <w:basedOn w:val="VerbatimChar"/>
     <w:rPr>
+      <w:rFonts w:ascii="Consolas" w:hAnsi="Consolas"/>
       <w:color w:val="000000"/>
-      <w:shd w:val="clear" w:fill="f8f8f8"/>
+      <w:sz w:val="22"/>
+      <w:shd w:color="auto" w:fill="F8F8F8" w:val="clear"/>
     </w:rPr>
   </w:style>
-  <w:style w:type="character" w:customStyle="1" w:styleId="CharTok">
+  <w:style w:customStyle="1" w:styleId="CharTok" w:type="character">
     <w:name w:val="CharTok"/>
     <w:basedOn w:val="VerbatimChar"/>
     <w:rPr>
-      <w:color w:val="4e9a06"/>
-      <w:shd w:val="clear" w:fill="f8f8f8"/>
+      <w:rFonts w:ascii="Consolas" w:hAnsi="Consolas"/>
+      <w:color w:val="4E9A06"/>
+      <w:sz w:val="22"/>
+      <w:shd w:color="auto" w:fill="F8F8F8" w:val="clear"/>
     </w:rPr>
   </w:style>
-  <w:style w:type="character" w:customStyle="1" w:styleId="SpecialCharTok">
+  <w:style w:customStyle="1" w:styleId="SpecialCharTok" w:type="character">
     <w:name w:val="SpecialCharTok"/>
     <w:basedOn w:val="VerbatimChar"/>
     <w:rPr>
+      <w:rFonts w:ascii="Consolas" w:hAnsi="Consolas"/>
       <w:color w:val="000000"/>
-      <w:shd w:val="clear" w:fill="f8f8f8"/>
+      <w:sz w:val="22"/>
+      <w:shd w:color="auto" w:fill="F8F8F8" w:val="clear"/>
     </w:rPr>
   </w:style>
-  <w:style w:type="character" w:customStyle="1" w:styleId="StringTok">
+  <w:style w:customStyle="1" w:styleId="StringTok" w:type="character">
     <w:name w:val="StringTok"/>
     <w:basedOn w:val="VerbatimChar"/>
     <w:rPr>
-      <w:color w:val="4e9a06"/>
-      <w:shd w:val="clear" w:fill="f8f8f8"/>
+      <w:rFonts w:ascii="Consolas" w:hAnsi="Consolas"/>
+      <w:color w:val="4E9A06"/>
+      <w:sz w:val="22"/>
+      <w:shd w:color="auto" w:fill="F8F8F8" w:val="clear"/>
     </w:rPr>
   </w:style>
-  <w:style w:type="character" w:customStyle="1" w:styleId="VerbatimStringTok">
+  <w:style w:customStyle="1" w:styleId="VerbatimStringTok" w:type="character">
     <w:name w:val="VerbatimStringTok"/>
     <w:basedOn w:val="VerbatimChar"/>
     <w:rPr>
-      <w:color w:val="4e9a06"/>
-      <w:shd w:val="clear" w:fill="f8f8f8"/>
+      <w:rFonts w:ascii="Consolas" w:hAnsi="Consolas"/>
+      <w:color w:val="4E9A06"/>
+      <w:sz w:val="22"/>
+      <w:shd w:color="auto" w:fill="F8F8F8" w:val="clear"/>
     </w:rPr>
   </w:style>
-  <w:style w:type="character" w:customStyle="1" w:styleId="SpecialStringTok">
+  <w:style w:customStyle="1" w:styleId="SpecialStringTok" w:type="character">
     <w:name w:val="SpecialStringTok"/>
     <w:basedOn w:val="VerbatimChar"/>
     <w:rPr>
-      <w:color w:val="4e9a06"/>
-      <w:shd w:val="clear" w:fill="f8f8f8"/>
+      <w:rFonts w:ascii="Consolas" w:hAnsi="Consolas"/>
+      <w:color w:val="4E9A06"/>
+      <w:sz w:val="22"/>
+      <w:shd w:color="auto" w:fill="F8F8F8" w:val="clear"/>
     </w:rPr>
   </w:style>
-  <w:style w:type="character" w:customStyle="1" w:styleId="ImportTok">
+  <w:style w:customStyle="1" w:styleId="ImportTok" w:type="character">
     <w:name w:val="ImportTok"/>
     <w:basedOn w:val="VerbatimChar"/>
     <w:rPr>
-      <w:shd w:val="clear" w:fill="f8f8f8"/>
+      <w:rFonts w:ascii="Consolas" w:hAnsi="Consolas"/>
+      <w:sz w:val="22"/>
+      <w:shd w:color="auto" w:fill="F8F8F8" w:val="clear"/>
     </w:rPr>
   </w:style>
-  <w:style w:type="character" w:customStyle="1" w:styleId="CommentTok">
+  <w:style w:customStyle="1" w:styleId="CommentTok" w:type="character">
     <w:name w:val="CommentTok"/>
     <w:basedOn w:val="VerbatimChar"/>
     <w:rPr>
-      <w:color w:val="8f5902"/>
-      <w:shd w:val="clear" w:fill="f8f8f8"/>
+      <w:rFonts w:ascii="Consolas" w:hAnsi="Consolas"/>
       <w:i/>
+      <w:color w:val="8F5902"/>
+      <w:sz w:val="22"/>
+      <w:shd w:color="auto" w:fill="F8F8F8" w:val="clear"/>
     </w:rPr>
   </w:style>
-  <w:style w:type="character" w:customStyle="1" w:styleId="DocumentationTok">
+  <w:style w:customStyle="1" w:styleId="DocumentationTok" w:type="character">
     <w:name w:val="DocumentationTok"/>
     <w:basedOn w:val="VerbatimChar"/>
     <w:rPr>
-      <w:color w:val="8f5902"/>
-      <w:shd w:val="clear" w:fill="f8f8f8"/>
+      <w:rFonts w:ascii="Consolas" w:hAnsi="Consolas"/>
       <w:b/>
       <w:i/>
+      <w:color w:val="8F5902"/>
+      <w:sz w:val="22"/>
+      <w:shd w:color="auto" w:fill="F8F8F8" w:val="clear"/>
     </w:rPr>
   </w:style>
-  <w:style w:type="character" w:customStyle="1" w:styleId="AnnotationTok">
+  <w:style w:customStyle="1" w:styleId="AnnotationTok" w:type="character">
     <w:name w:val="AnnotationTok"/>
     <w:basedOn w:val="VerbatimChar"/>
     <w:rPr>
-      <w:color w:val="8f5902"/>
-      <w:shd w:val="clear" w:fill="f8f8f8"/>
+      <w:rFonts w:ascii="Consolas" w:hAnsi="Consolas"/>
       <w:b/>
       <w:i/>
+      <w:color w:val="8F5902"/>
+      <w:sz w:val="22"/>
+      <w:shd w:color="auto" w:fill="F8F8F8" w:val="clear"/>
     </w:rPr>
   </w:style>
-  <w:style w:type="character" w:customStyle="1" w:styleId="CommentVarTok">
+  <w:style w:customStyle="1" w:styleId="CommentVarTok" w:type="character">
     <w:name w:val="CommentVarTok"/>
     <w:basedOn w:val="VerbatimChar"/>
     <w:rPr>
-      <w:color w:val="8f5902"/>
-      <w:shd w:val="clear" w:fill="f8f8f8"/>
+      <w:rFonts w:ascii="Consolas" w:hAnsi="Consolas"/>
       <w:b/>
       <w:i/>
+      <w:color w:val="8F5902"/>
+      <w:sz w:val="22"/>
+      <w:shd w:color="auto" w:fill="F8F8F8" w:val="clear"/>
     </w:rPr>
   </w:style>
-  <w:style w:type="character" w:customStyle="1" w:styleId="OtherTok">
+  <w:style w:customStyle="1" w:styleId="OtherTok" w:type="character">
     <w:name w:val="OtherTok"/>
     <w:basedOn w:val="VerbatimChar"/>
     <w:rPr>
-      <w:color w:val="8f5902"/>
-      <w:shd w:val="clear" w:fill="f8f8f8"/>
+      <w:rFonts w:ascii="Consolas" w:hAnsi="Consolas"/>
+      <w:color w:val="8F5902"/>
+      <w:sz w:val="22"/>
+      <w:shd w:color="auto" w:fill="F8F8F8" w:val="clear"/>
     </w:rPr>
   </w:style>
-  <w:style w:type="character" w:customStyle="1" w:styleId="FunctionTok">
+  <w:style w:customStyle="1" w:styleId="FunctionTok" w:type="character">
     <w:name w:val="FunctionTok"/>
     <w:basedOn w:val="VerbatimChar"/>
     <w:rPr>
+      <w:rFonts w:ascii="Consolas" w:hAnsi="Consolas"/>
       <w:color w:val="000000"/>
-      <w:shd w:val="clear" w:fill="f8f8f8"/>
+      <w:sz w:val="22"/>
+      <w:shd w:color="auto" w:fill="F8F8F8" w:val="clear"/>
     </w:rPr>
   </w:style>
-  <w:style w:type="character" w:customStyle="1" w:styleId="VariableTok">
+  <w:style w:customStyle="1" w:styleId="VariableTok" w:type="character">
     <w:name w:val="VariableTok"/>
     <w:basedOn w:val="VerbatimChar"/>
     <w:rPr>
+      <w:rFonts w:ascii="Consolas" w:hAnsi="Consolas"/>
       <w:color w:val="000000"/>
-      <w:shd w:val="clear" w:fill="f8f8f8"/>
+      <w:sz w:val="22"/>
+      <w:shd w:color="auto" w:fill="F8F8F8" w:val="clear"/>
     </w:rPr>
   </w:style>
-  <w:style w:type="character" w:customStyle="1" w:styleId="ControlFlowTok">
+  <w:style w:customStyle="1" w:styleId="ControlFlowTok" w:type="character">
     <w:name w:val="ControlFlowTok"/>
     <w:basedOn w:val="VerbatimChar"/>
     <w:rPr>
-      <w:color w:val="204a87"/>
-      <w:shd w:val="clear" w:fill="f8f8f8"/>
+      <w:rFonts w:ascii="Consolas" w:hAnsi="Consolas"/>
       <w:b/>
+      <w:color w:val="204A87"/>
+      <w:sz w:val="22"/>
+      <w:shd w:color="auto" w:fill="F8F8F8" w:val="clear"/>
     </w:rPr>
   </w:style>
-  <w:style w:type="character" w:customStyle="1" w:styleId="OperatorTok">
+  <w:style w:customStyle="1" w:styleId="OperatorTok" w:type="character">
     <w:name w:val="OperatorTok"/>
     <w:basedOn w:val="VerbatimChar"/>
     <w:rPr>
-      <w:color w:val="ce5c00"/>
-      <w:shd w:val="clear" w:fill="f8f8f8"/>
+      <w:rFonts w:ascii="Consolas" w:hAnsi="Consolas"/>
       <w:b/>
+      <w:color w:val="CE5C00"/>
+      <w:sz w:val="22"/>
+      <w:shd w:color="auto" w:fill="F8F8F8" w:val="clear"/>
     </w:rPr>
   </w:style>
-  <w:style w:type="character" w:customStyle="1" w:styleId="BuiltInTok">
+  <w:style w:customStyle="1" w:styleId="BuiltInTok" w:type="character">
     <w:name w:val="BuiltInTok"/>
     <w:basedOn w:val="VerbatimChar"/>
     <w:rPr>
-      <w:shd w:val="clear" w:fill="f8f8f8"/>
+      <w:rFonts w:ascii="Consolas" w:hAnsi="Consolas"/>
+      <w:sz w:val="22"/>
+      <w:shd w:color="auto" w:fill="F8F8F8" w:val="clear"/>
     </w:rPr>
   </w:style>
-  <w:style w:type="character" w:customStyle="1" w:styleId="ExtensionTok">
+  <w:style w:customStyle="1" w:styleId="ExtensionTok" w:type="character">
     <w:name w:val="ExtensionTok"/>
     <w:basedOn w:val="VerbatimChar"/>
     <w:rPr>
-      <w:shd w:val="clear" w:fill="f8f8f8"/>
+      <w:rFonts w:ascii="Consolas" w:hAnsi="Consolas"/>
+      <w:sz w:val="22"/>
+      <w:shd w:color="auto" w:fill="F8F8F8" w:val="clear"/>
     </w:rPr>
   </w:style>
-  <w:style w:type="character" w:customStyle="1" w:styleId="PreprocessorTok">
+  <w:style w:customStyle="1" w:styleId="PreprocessorTok" w:type="character">
     <w:name w:val="PreprocessorTok"/>
     <w:basedOn w:val="VerbatimChar"/>
     <w:rPr>
-      <w:color w:val="8f5902"/>
-      <w:shd w:val="clear" w:fill="f8f8f8"/>
+      <w:rFonts w:ascii="Consolas" w:hAnsi="Consolas"/>
       <w:i/>
+      <w:color w:val="8F5902"/>
+      <w:sz w:val="22"/>
+      <w:shd w:color="auto" w:fill="F8F8F8" w:val="clear"/>
     </w:rPr>
   </w:style>
-  <w:style w:type="character" w:customStyle="1" w:styleId="AttributeTok">
+  <w:style w:customStyle="1" w:styleId="AttributeTok" w:type="character">
     <w:name w:val="AttributeTok"/>
     <w:basedOn w:val="VerbatimChar"/>
     <w:rPr>
-      <w:color w:val="c4a000"/>
-      <w:shd w:val="clear" w:fill="f8f8f8"/>
+      <w:rFonts w:ascii="Consolas" w:hAnsi="Consolas"/>
+      <w:color w:val="C4A000"/>
+      <w:sz w:val="22"/>
+      <w:shd w:color="auto" w:fill="F8F8F8" w:val="clear"/>
     </w:rPr>
   </w:style>
-  <w:style w:type="character" w:customStyle="1" w:styleId="RegionMarkerTok">
+  <w:style w:customStyle="1" w:styleId="RegionMarkerTok" w:type="character">
     <w:name w:val="RegionMarkerTok"/>
     <w:basedOn w:val="VerbatimChar"/>
     <w:rPr>
-      <w:shd w:val="clear" w:fill="f8f8f8"/>
+      <w:rFonts w:ascii="Consolas" w:hAnsi="Consolas"/>
+      <w:sz w:val="22"/>
+      <w:shd w:color="auto" w:fill="F8F8F8" w:val="clear"/>
     </w:rPr>
   </w:style>
-  <w:style w:type="character" w:customStyle="1" w:styleId="InformationTok">
+  <w:style w:customStyle="1" w:styleId="InformationTok" w:type="character">
     <w:name w:val="InformationTok"/>
     <w:basedOn w:val="VerbatimChar"/>
     <w:rPr>
-      <w:color w:val="8f5902"/>
-      <w:shd w:val="clear" w:fill="f8f8f8"/>
+      <w:rFonts w:ascii="Consolas" w:hAnsi="Consolas"/>
       <w:b/>
       <w:i/>
+      <w:color w:val="8F5902"/>
+      <w:sz w:val="22"/>
+      <w:shd w:color="auto" w:fill="F8F8F8" w:val="clear"/>
     </w:rPr>
   </w:style>
-  <w:style w:type="character" w:customStyle="1" w:styleId="WarningTok">
+  <w:style w:customStyle="1" w:styleId="WarningTok" w:type="character">
     <w:name w:val="WarningTok"/>
     <w:basedOn w:val="VerbatimChar"/>
     <w:rPr>
-      <w:color w:val="8f5902"/>
-      <w:shd w:val="clear" w:fill="f8f8f8"/>
+      <w:rFonts w:ascii="Consolas" w:hAnsi="Consolas"/>
       <w:b/>
       <w:i/>
+      <w:color w:val="8F5902"/>
+      <w:sz w:val="22"/>
+      <w:shd w:color="auto" w:fill="F8F8F8" w:val="clear"/>
     </w:rPr>
   </w:style>
-  <w:style w:type="character" w:customStyle="1" w:styleId="AlertTok">
+  <w:style w:customStyle="1" w:styleId="AlertTok" w:type="character">
     <w:name w:val="AlertTok"/>
     <w:basedOn w:val="VerbatimChar"/>
     <w:rPr>
-      <w:color w:val="ef2929"/>
-      <w:shd w:val="clear" w:fill="f8f8f8"/>
+      <w:rFonts w:ascii="Consolas" w:hAnsi="Consolas"/>
+      <w:color w:val="EF2929"/>
+      <w:sz w:val="22"/>
+      <w:shd w:color="auto" w:fill="F8F8F8" w:val="clear"/>
     </w:rPr>
   </w:style>
-  <w:style w:type="character" w:customStyle="1" w:styleId="ErrorTok">
+  <w:style w:customStyle="1" w:styleId="ErrorTok" w:type="character">
     <w:name w:val="ErrorTok"/>
     <w:basedOn w:val="VerbatimChar"/>
     <w:rPr>
-      <w:color w:val="a40000"/>
-      <w:shd w:val="clear" w:fill="f8f8f8"/>
+      <w:rFonts w:ascii="Consolas" w:hAnsi="Consolas"/>
       <w:b/>
+      <w:color w:val="A40000"/>
+      <w:sz w:val="22"/>
+      <w:shd w:color="auto" w:fill="F8F8F8" w:val="clear"/>
     </w:rPr>
   </w:style>
-  <w:style w:type="character" w:customStyle="1" w:styleId="NormalTok">
+  <w:style w:customStyle="1" w:styleId="NormalTok" w:type="character">
     <w:name w:val="NormalTok"/>
     <w:basedOn w:val="VerbatimChar"/>
     <w:rPr>
-      <w:shd w:val="clear" w:fill="f8f8f8"/>
+      <w:rFonts w:ascii="Consolas" w:hAnsi="Consolas"/>
+      <w:sz w:val="22"/>
+      <w:shd w:color="auto" w:fill="F8F8F8" w:val="clear"/>
     </w:rPr>
+  </w:style>
+  <w:style w:styleId="Footer" w:type="paragraph">
+    <w:name w:val="footer"/>
+    <w:basedOn w:val="Normal"/>
+    <w:link w:val="FooterChar"/>
+    <w:unhideWhenUsed/>
+    <w:rsid w:val="001D5C6A"/>
+    <w:pPr>
+      <w:tabs>
+        <w:tab w:pos="4680" w:val="center"/>
+        <w:tab w:pos="9360" w:val="right"/>
+      </w:tabs>
+      <w:spacing w:after="0"/>
+    </w:pPr>
+  </w:style>
+  <w:style w:customStyle="1" w:styleId="FooterChar" w:type="character">
+    <w:name w:val="Footer Char"/>
+    <w:basedOn w:val="DefaultParagraphFont"/>
+    <w:link w:val="Footer"/>
+    <w:rsid w:val="001D5C6A"/>
+  </w:style>
+  <w:style w:styleId="PageNumber" w:type="character">
+    <w:name w:val="page number"/>
+    <w:basedOn w:val="DefaultParagraphFont"/>
+    <w:semiHidden/>
+    <w:unhideWhenUsed/>
+    <w:rsid w:val="001D5C6A"/>
   </w:style>
 </w:styles>
 </file>

</xml_diff>

<commit_message>
Update intro and other minor things
</commit_message>
<xml_diff>
--- a/limpopo_decision_function.docx
+++ b/limpopo_decision_function.docx
@@ -135,32 +135,6 @@
     <w:p>
       <w:pPr>
         <w:pStyle w:val="FirstParagraph"/>
-      </w:pPr>
-      <w:r>
-        <w:t xml:space="preserve">This document outlines a collection of holistic modeling techniques aimed at describing the link between river flows and livelihoods. The model simulations we present here are generated using environmental flows (eflows), which are defined as water provided within a river or wetland to maintain aquatic ecosystems. These can also be thought of as</w:t>
-      </w:r>
-      <w:r>
-        <w:t xml:space="preserve"> </w:t>
-      </w:r>
-      <w:r>
-        <w:t xml:space="preserve">‘</w:t>
-      </w:r>
-      <w:r>
-        <w:t xml:space="preserve">ecological water demand</w:t>
-      </w:r>
-      <w:r>
-        <w:t xml:space="preserve">’</w:t>
-      </w:r>
-      <w:r>
-        <w:t xml:space="preserve"> </w:t>
-      </w:r>
-      <w:r>
-        <w:t xml:space="preserve">needed to protect freshwater-dependent ecosystems. The overall objective of the model we outline here is to simulate how river flow, in particular e-flow, impacts smallholder agriculture. The objective is to illustrate the linkage between sustainable eflows in the rivers, and the water-requirements of sustainable agriculture. The simulation offers insights into the role that river flows play in the ability of agriculture to be sustainable, and the consequent risks to agriculture when river flows are either optimal or when they become marginal. The simulations show a strong positive link between eflows and livelihoods and provide justification for understanding eflows as more than just a mechanism for positive biodiversity outcomes.</w:t>
-      </w:r>
-    </w:p>
-    <w:p>
-      <w:pPr>
-        <w:pStyle w:val="BodyText"/>
       </w:pPr>
       <w:r>
         <w:t xml:space="preserve">We generate a holistic model to simulate the contribution of eflows to sustainable agriculture, food security and livelihoods. Spatially, we do this for only a small portion of the basin as a test-case. We apply holistic modeling approaches to generate conceptual impact pathways and quantitative models to forecast decision outcomes</w:t>
@@ -1013,7 +987,7 @@
         <w:pStyle w:val="Compact"/>
       </w:pPr>
       <w:r>
-        <w:t xml:space="preserve">Scenario 2 - restricted extraction: This is an eflow scenario, in which eflows are interpreted in a purely ecological sense. Whenever eflows aren’t achieved, water extraction is curtailed. There are no measures to add water to the river in such events. We simulate the baseline with our own functions and some from the</w:t>
+        <w:t xml:space="preserve">Scenario 2 - restricted extraction: This is an eflow scenario, in which eflows are interpreted in a purely ecological sense. Whenever eflows aren’t achieved, water extraction is curtailed. There are no measures to add water to the river in such events. We simulate Scenario 1 with our own functions and some from the</w:t>
       </w:r>
       <w:r>
         <w:t xml:space="preserve"> </w:t>
@@ -2881,7 +2855,7 @@
         <w:rPr>
           <w:rStyle w:val="CommentTok"/>
         </w:rPr>
-        <w:t xml:space="preserve"># eflow scenario 1 - no eflows</w:t>
+        <w:t xml:space="preserve"># eflow Scenario 1 - no eflows</w:t>
       </w:r>
       <w:r>
         <w:br/>
@@ -2995,7 +2969,7 @@
         <w:rPr>
           <w:rStyle w:val="CommentTok"/>
         </w:rPr>
-        <w:t xml:space="preserve"># eflow scenario 2 - eflows as a limit to extraction only</w:t>
+        <w:t xml:space="preserve"># eflow Scenario 2 - eflows as a limit to extraction only</w:t>
       </w:r>
       <w:r>
         <w:br/>
@@ -3163,7 +3137,7 @@
         <w:rPr>
           <w:rStyle w:val="CommentTok"/>
         </w:rPr>
-        <w:t xml:space="preserve"># eflow scenario 3 - eflows are assured by dam releases</w:t>
+        <w:t xml:space="preserve"># eflow Scenario 3 - eflows are assured by dam releases</w:t>
       </w:r>
       <w:r>
         <w:br/>
@@ -9739,7 +9713,7 @@
         <w:rPr>
           <w:rStyle w:val="CommentTok"/>
         </w:rPr>
-        <w:t xml:space="preserve">#run 10,000 times</w:t>
+        <w:t xml:space="preserve">#run 110,000 times</w:t>
       </w:r>
       <w:r>
         <w:br/>
@@ -9781,7 +9755,7 @@
     <w:bookmarkEnd w:id="24"/>
     <w:bookmarkEnd w:id="25"/>
     <w:bookmarkEnd w:id="26"/>
-    <w:bookmarkStart w:id="74" w:name="results"/>
+    <w:bookmarkStart w:id="73" w:name="results"/>
     <w:p>
       <w:pPr>
         <w:pStyle w:val="Heading2"/>
@@ -9795,7 +9769,7 @@
         <w:pStyle w:val="FirstParagraph"/>
       </w:pPr>
       <w:r>
-        <w:t xml:space="preserve">The results will refer to the scenarios we formulated in the model. We will use the results of the simulations of Scenario 1 as a baseline for comparisons. We programmed this scenario so that farmers extract water according to their irrigation needs and this is only limited by the minimum water level that allows them to operate their water pumps. We use this scenario for testing the model simulations of the other scenarios. We do this by subtracting the farm level water gap resulting from this scenario from the water gap for each of the other scenarios.</w:t>
+        <w:t xml:space="preserve">The results will refer to the scenarios we formulated in the model. We will use the results of the simulations of Scenario 1 for comparisons. We programmed this scenario so that farmers extract water according to their irrigation needs and this is only limited by the minimum water level that allows them to operate their water pumps. We use this scenario for testing the model simulations of the other scenarios. We do this by subtracting the farm level water gap resulting from this scenario from the water gap for each of the other scenarios.</w:t>
       </w:r>
     </w:p>
     <w:bookmarkStart w:id="29" w:name="plot-net-present-value-npv-distributions"/>
@@ -9862,7 +9836,7 @@
         <w:pStyle w:val="BodyText"/>
       </w:pPr>
       <w:r>
-        <w:t xml:space="preserve">Here we plot the difference in farm level crop water gap (i.e. how much water is missing from the smallholder farmers needs) between the baseline Scenario 1, no eflows and eflow Scenario 2, restricted extraction. We simulated this scenario so that whenever eflows aren’t achieved, water extraction is curtailed and there are no measures to add water to the river.</w:t>
+        <w:t xml:space="preserve">Here we plot the difference in farm level crop water gap (i.e. how much water is missing from the smallholder farmers needs) between Scenario 1, no eflows and eflow Scenario 2, restricted extraction. We simulated this scenario so that whenever eflows aren’t achieved, water extraction is curtailed and there are no measures to add water to the river.</w:t>
       </w:r>
     </w:p>
     <w:p>
@@ -10089,7 +10063,7 @@
         <w:rPr>
           <w:rStyle w:val="StringTok"/>
         </w:rPr>
-        <w:t xml:space="preserve">"Scenario 2 and Baseline"</w:t>
+        <w:t xml:space="preserve">"Scenario 2 and Scenario 1"</w:t>
       </w:r>
       <w:r>
         <w:rPr>
@@ -10287,7 +10261,7 @@
         <w:rPr>
           <w:rStyle w:val="StringTok"/>
         </w:rPr>
-        <w:t xml:space="preserve">"Scenario 2 vs. Baseline"</w:t>
+        <w:t xml:space="preserve">"Scenario 2 vs. Scenario 1"</w:t>
       </w:r>
       <w:r>
         <w:rPr>
@@ -10521,7 +10495,7 @@
         <w:rPr>
           <w:rStyle w:val="CommentTok"/>
         </w:rPr>
-        <w:t xml:space="preserve">#&gt; Warning: Removed 4 rows containing non-finite values (stat_density).</w:t>
+        <w:t xml:space="preserve">#&gt; Warning: Removed 2 rows containing non-finite values (stat_density).</w:t>
       </w:r>
       <w:r>
         <w:br/>
@@ -10530,7 +10504,7 @@
         <w:rPr>
           <w:rStyle w:val="CommentTok"/>
         </w:rPr>
-        <w:t xml:space="preserve">#&gt; Warning: Removed 2 rows containing non-finite values (stat_density).</w:t>
+        <w:t xml:space="preserve">#&gt; Warning: Removed 1 rows containing non-finite values (stat_density).</w:t>
       </w:r>
     </w:p>
     <w:p>
@@ -10585,7 +10559,7 @@
         <w:pStyle w:val="BodyText"/>
       </w:pPr>
       <w:r>
-        <w:t xml:space="preserve">This plot shows the differences in the simulation results between the baseline with no eflows and Scenario 2 wherein farmers are restricted from extracting water. The results indicate that this can lead to greater crop water gaps and have a negative impact on the livelihoods of smallholder farmers. In short, an eflow scenario that simply curtails extraction but doesn’t alleviate sub-eflow flows, is likely to cause considerable irrigation water shortages.</w:t>
+        <w:t xml:space="preserve">This plot shows the differences in the simulation results between Scenario 1 with no eflows and Scenario 2 wherein farmers are restricted from extracting water. The results indicate that this can lead to greater crop water gaps and have a negative impact on the livelihoods of smallholder farmers. In short, an eflow scenario that simply curtails extraction but doesn’t alleviate sub-eflow flows, is likely to cause considerable irrigation water shortages.</w:t>
       </w:r>
     </w:p>
     <w:p>
@@ -10593,7 +10567,7 @@
         <w:pStyle w:val="BodyText"/>
       </w:pPr>
       <w:r>
-        <w:t xml:space="preserve">Here we plot the difference in farm level crop water gap (i.e. how much water is missing from the smallholder farmers needs) between the baseline Scenario 1, no eflows and Scenario 3, dam releases. We simulate this scenario so that when eflows aren’t naturally met, water is released from upstream dams to ensure eflows. Smallholder farmers can access water so long as their pumps are working.</w:t>
+        <w:t xml:space="preserve">Here we plot the difference in farm level crop water gap (i.e. how much water is missing from the smallholder farmers needs) between Scenario 1, no eflows and Scenario 3, dam releases. We simulate this scenario so that when eflows aren’t naturally met, water is released from upstream dams to ensure eflows. Smallholder farmers can access water so long as their pumps are working.</w:t>
       </w:r>
     </w:p>
     <w:p>
@@ -10742,7 +10716,7 @@
         <w:rPr>
           <w:rStyle w:val="StringTok"/>
         </w:rPr>
-        <w:t xml:space="preserve">"Scenario 3 vs. Baseline"</w:t>
+        <w:t xml:space="preserve">"Scenario 3 vs. Scenario 1"</w:t>
       </w:r>
       <w:r>
         <w:rPr>
@@ -10790,7 +10764,7 @@
         <w:rPr>
           <w:rStyle w:val="CommentTok"/>
         </w:rPr>
-        <w:t xml:space="preserve">#&gt; Warning: Removed 2 rows containing non-finite values (stat_density).</w:t>
+        <w:t xml:space="preserve">#&gt; Warning: Removed 1 rows containing non-finite values (stat_density).</w:t>
       </w:r>
     </w:p>
     <w:p>
@@ -10845,7 +10819,7 @@
         <w:pStyle w:val="BodyText"/>
       </w:pPr>
       <w:r>
-        <w:t xml:space="preserve">This plot shows the differences in the simulation results between the baseline with no eflows and Scenario 3 wherein water is released from upstream dams to maintain eflows. The results demonstrate the effectiveness of eflows for supporting smallholder farmers and their livelihoods by effectively eliminating the crop water gap. An eflow scenario that includes dam releases to ensure eflows benefits farmers by effectively precluding irrigation water shortfalls.</w:t>
+        <w:t xml:space="preserve">This plot shows the differences in the simulation results between Scenario 1 with no eflows and Scenario 3 wherein water is released from upstream dams to maintain eflows. The results demonstrate the effectiveness of eflows for supporting smallholder farmers and their livelihoods by effectively eliminating the crop water gap. An eflow scenario that includes dam releases to ensure eflows benefits farmers by effectively precluding irrigation water shortfalls.</w:t>
       </w:r>
     </w:p>
     <w:bookmarkEnd w:id="29"/>
@@ -10916,7 +10890,7 @@
         <w:pStyle w:val="BodyText"/>
       </w:pPr>
       <w:r>
-        <w:t xml:space="preserve">These are the flows for scenario 2 and for scenario 3 vs. the no-eflow baseline:</w:t>
+        <w:t xml:space="preserve">These are the flows for Scenario 2 and for Scenario 3 vs. the no-eflow Scenario 1:</w:t>
       </w:r>
     </w:p>
     <w:p>
@@ -11089,7 +11063,7 @@
         <w:rPr>
           <w:rStyle w:val="CommentTok"/>
         </w:rPr>
-        <w:t xml:space="preserve">#&gt; and 14 rows were removed.</w:t>
+        <w:t xml:space="preserve">#&gt; and 7 rows were removed.</w:t>
       </w:r>
       <w:r>
         <w:br/>
@@ -11263,7 +11237,7 @@
         <w:rPr>
           <w:rStyle w:val="CommentTok"/>
         </w:rPr>
-        <w:t xml:space="preserve">#&gt; and 14 rows were removed.</w:t>
+        <w:t xml:space="preserve">#&gt; and 7 rows were removed.</w:t>
       </w:r>
       <w:r>
         <w:br/>
@@ -11471,7 +11445,7 @@
         <w:pStyle w:val="BodyText"/>
       </w:pPr>
       <w:r>
-        <w:t xml:space="preserve">And these are the dam releases required to maintain scenario 3:</w:t>
+        <w:t xml:space="preserve">And these are the dam releases required to maintain Scenario 3:</w:t>
       </w:r>
     </w:p>
     <w:p>
@@ -11650,7 +11624,7 @@
         <w:rPr>
           <w:rStyle w:val="CommentTok"/>
         </w:rPr>
-        <w:t xml:space="preserve">#&gt; cashflow_var_name = "scen3_dam_release", : Some data included "NA" and 14 rows</w:t>
+        <w:t xml:space="preserve">#&gt; cashflow_var_name = "scen3_dam_release", : Some data included "NA" and 7 rows</w:t>
       </w:r>
       <w:r>
         <w:br/>
@@ -11935,7 +11909,7 @@
         <w:rPr>
           <w:rStyle w:val="CommentTok"/>
         </w:rPr>
-        <w:t xml:space="preserve">#&gt; "NA" and 14 rows were removed.</w:t>
+        <w:t xml:space="preserve">#&gt; "NA" and 7 rows were removed.</w:t>
       </w:r>
       <w:r>
         <w:br/>
@@ -12142,7 +12116,7 @@
         <w:rPr>
           <w:rStyle w:val="CommentTok"/>
         </w:rPr>
-        <w:t xml:space="preserve">#&gt; "NA" and 14 rows were removed.</w:t>
+        <w:t xml:space="preserve">#&gt; "NA" and 7 rows were removed.</w:t>
       </w:r>
       <w:r>
         <w:br/>
@@ -12296,51 +12270,6 @@
           <w:rStyle w:val="NormalTok"/>
         </w:rPr>
         <w:t xml:space="preserve"> layout) </w:t>
-      </w:r>
-      <w:r>
-        <w:rPr>
-          <w:rStyle w:val="SpecialCharTok"/>
-        </w:rPr>
-        <w:t xml:space="preserve">&amp;</w:t>
-      </w:r>
-      <w:r>
-        <w:br/>
-      </w:r>
-      <w:r>
-        <w:rPr>
-          <w:rStyle w:val="NormalTok"/>
-        </w:rPr>
-        <w:t xml:space="preserve">  </w:t>
-      </w:r>
-      <w:r>
-        <w:rPr>
-          <w:rStyle w:val="FunctionTok"/>
-        </w:rPr>
-        <w:t xml:space="preserve">theme</w:t>
-      </w:r>
-      <w:r>
-        <w:rPr>
-          <w:rStyle w:val="NormalTok"/>
-        </w:rPr>
-        <w:t xml:space="preserve">(</w:t>
-      </w:r>
-      <w:r>
-        <w:rPr>
-          <w:rStyle w:val="AttributeTok"/>
-        </w:rPr>
-        <w:t xml:space="preserve">legend.position=</w:t>
-      </w:r>
-      <w:r>
-        <w:rPr>
-          <w:rStyle w:val="StringTok"/>
-        </w:rPr>
-        <w:t xml:space="preserve">'bottom'</w:t>
-      </w:r>
-      <w:r>
-        <w:rPr>
-          <w:rStyle w:val="NormalTok"/>
-        </w:rPr>
-        <w:t xml:space="preserve">)</w:t>
       </w:r>
     </w:p>
     <w:p>
@@ -12391,7 +12320,7 @@
       </w:r>
     </w:p>
     <w:bookmarkEnd w:id="33"/>
-    <w:bookmarkStart w:id="36" w:name="Xdb7408c113e15ae7ca4f0f0443f04fd38c82bc1"/>
+    <w:bookmarkStart w:id="37" w:name="Xdb7408c113e15ae7ca4f0f0443f04fd38c82bc1"/>
     <w:p>
       <w:pPr>
         <w:pStyle w:val="Heading4"/>
@@ -13340,16 +13269,7 @@
         <w:t xml:space="preserve"> </w:t>
       </w:r>
       <w:r>
-        <w:t xml:space="preserve">on the x-axis indicating a standard cut-off for VIP used for variable selection. The overall plot only shows those variables with a VIP &gt; 0.8, which is the common threshold for variable selection</w:t>
-      </w:r>
-      <w:r>
-        <w:t xml:space="preserve"> </w:t>
-      </w:r>
-      <w:r>
-        <w:t xml:space="preserve">Luedeling and Shepherd (2016)</w:t>
-      </w:r>
-      <w:r>
-        <w:t xml:space="preserve">. The colors of the bars represent the positive or negative coefficient of the given input variable with the output variable.</w:t>
+        <w:t xml:space="preserve">on the x-axis indicating a standard cut-off for VIP used for variable selection. The colors of the bars represent the positive or negative coefficient of the given input variable with the output variable.</w:t>
       </w:r>
     </w:p>
     <w:p>
@@ -13515,24 +13435,6 @@
       </w:r>
       <w:r>
         <w:rPr>
-          <w:rStyle w:val="NormalTok"/>
-        </w:rPr>
-        <w:t xml:space="preserve">pls_plot_2_vs_1 </w:t>
-      </w:r>
-      <w:r>
-        <w:rPr>
-          <w:rStyle w:val="OtherTok"/>
-        </w:rPr>
-        <w:t xml:space="preserve">&lt;-</w:t>
-      </w:r>
-      <w:r>
-        <w:rPr>
-          <w:rStyle w:val="NormalTok"/>
-        </w:rPr>
-        <w:t xml:space="preserve"> </w:t>
-      </w:r>
-      <w:r>
-        <w:rPr>
           <w:rStyle w:val="FunctionTok"/>
         </w:rPr>
         <w:t xml:space="preserve">plot_pls</w:t>
@@ -13655,505 +13557,7 @@
         <w:rPr>
           <w:rStyle w:val="StringTok"/>
         </w:rPr>
-        <w:t xml:space="preserve">"Scenario 2 vs. Baseline"</w:t>
-      </w:r>
-      <w:r>
-        <w:rPr>
-          <w:rStyle w:val="NormalTok"/>
-        </w:rPr>
-        <w:t xml:space="preserve">)</w:t>
-      </w:r>
-      <w:r>
-        <w:br/>
-      </w:r>
-      <w:r>
-        <w:br/>
-      </w:r>
-      <w:r>
-        <w:br/>
-      </w:r>
-      <w:r>
-        <w:rPr>
-          <w:rStyle w:val="NormalTok"/>
-        </w:rPr>
-        <w:t xml:space="preserve">pls_result_3_vs_1 </w:t>
-      </w:r>
-      <w:r>
-        <w:rPr>
-          <w:rStyle w:val="OtherTok"/>
-        </w:rPr>
-        <w:t xml:space="preserve">&lt;-</w:t>
-      </w:r>
-      <w:r>
-        <w:rPr>
-          <w:rStyle w:val="NormalTok"/>
-        </w:rPr>
-        <w:t xml:space="preserve"> </w:t>
-      </w:r>
-      <w:r>
-        <w:rPr>
-          <w:rStyle w:val="FunctionTok"/>
-        </w:rPr>
-        <w:t xml:space="preserve">plsr.mcSimulation</w:t>
-      </w:r>
-      <w:r>
-        <w:rPr>
-          <w:rStyle w:val="NormalTok"/>
-        </w:rPr>
-        <w:t xml:space="preserve">(</w:t>
-      </w:r>
-      <w:r>
-        <w:rPr>
-          <w:rStyle w:val="AttributeTok"/>
-        </w:rPr>
-        <w:t xml:space="preserve">object =</w:t>
-      </w:r>
-      <w:r>
-        <w:rPr>
-          <w:rStyle w:val="NormalTok"/>
-        </w:rPr>
-        <w:t xml:space="preserve"> mcSimulation_pls,</w:t>
-      </w:r>
-      <w:r>
-        <w:br/>
-      </w:r>
-      <w:r>
-        <w:rPr>
-          <w:rStyle w:val="NormalTok"/>
-        </w:rPr>
-        <w:t xml:space="preserve">                  </w:t>
-      </w:r>
-      <w:r>
-        <w:rPr>
-          <w:rStyle w:val="AttributeTok"/>
-        </w:rPr>
-        <w:t xml:space="preserve">resultName =</w:t>
-      </w:r>
-      <w:r>
-        <w:rPr>
-          <w:rStyle w:val="NormalTok"/>
-        </w:rPr>
-        <w:t xml:space="preserve"> </w:t>
-      </w:r>
-      <w:r>
-        <w:rPr>
-          <w:rStyle w:val="StringTok"/>
-        </w:rPr>
-        <w:t xml:space="preserve">"Mean_Crop_water_gap_difference_3_vs_1"</w:t>
-      </w:r>
-      <w:r>
-        <w:rPr>
-          <w:rStyle w:val="NormalTok"/>
-        </w:rPr>
-        <w:t xml:space="preserve">, </w:t>
-      </w:r>
-      <w:r>
-        <w:br/>
-      </w:r>
-      <w:r>
-        <w:rPr>
-          <w:rStyle w:val="NormalTok"/>
-        </w:rPr>
-        <w:t xml:space="preserve">                  </w:t>
-      </w:r>
-      <w:r>
-        <w:rPr>
-          <w:rStyle w:val="AttributeTok"/>
-        </w:rPr>
-        <w:t xml:space="preserve">ncomp =</w:t>
-      </w:r>
-      <w:r>
-        <w:rPr>
-          <w:rStyle w:val="NormalTok"/>
-        </w:rPr>
-        <w:t xml:space="preserve"> </w:t>
-      </w:r>
-      <w:r>
-        <w:rPr>
-          <w:rStyle w:val="DecValTok"/>
-        </w:rPr>
-        <w:t xml:space="preserve">1</w:t>
-      </w:r>
-      <w:r>
-        <w:rPr>
-          <w:rStyle w:val="NormalTok"/>
-        </w:rPr>
-        <w:t xml:space="preserve">)</w:t>
-      </w:r>
-      <w:r>
-        <w:br/>
-      </w:r>
-      <w:r>
-        <w:br/>
-      </w:r>
-      <w:r>
-        <w:rPr>
-          <w:rStyle w:val="NormalTok"/>
-        </w:rPr>
-        <w:t xml:space="preserve">pls_plot_3_vs_1 </w:t>
-      </w:r>
-      <w:r>
-        <w:rPr>
-          <w:rStyle w:val="OtherTok"/>
-        </w:rPr>
-        <w:t xml:space="preserve">&lt;-</w:t>
-      </w:r>
-      <w:r>
-        <w:rPr>
-          <w:rStyle w:val="NormalTok"/>
-        </w:rPr>
-        <w:t xml:space="preserve"> </w:t>
-      </w:r>
-      <w:r>
-        <w:rPr>
-          <w:rStyle w:val="FunctionTok"/>
-        </w:rPr>
-        <w:t xml:space="preserve">plot_pls</w:t>
-      </w:r>
-      <w:r>
-        <w:rPr>
-          <w:rStyle w:val="NormalTok"/>
-        </w:rPr>
-        <w:t xml:space="preserve">(pls_result_3_vs_1, </w:t>
-      </w:r>
-      <w:r>
-        <w:br/>
-      </w:r>
-      <w:r>
-        <w:rPr>
-          <w:rStyle w:val="NormalTok"/>
-        </w:rPr>
-        <w:t xml:space="preserve">                            </w:t>
-      </w:r>
-      <w:r>
-        <w:rPr>
-          <w:rStyle w:val="AttributeTok"/>
-        </w:rPr>
-        <w:t xml:space="preserve">input_table =</w:t>
-      </w:r>
-      <w:r>
-        <w:rPr>
-          <w:rStyle w:val="NormalTok"/>
-        </w:rPr>
-        <w:t xml:space="preserve"> input_table, </w:t>
-      </w:r>
-      <w:r>
-        <w:br/>
-      </w:r>
-      <w:r>
-        <w:rPr>
-          <w:rStyle w:val="NormalTok"/>
-        </w:rPr>
-        <w:t xml:space="preserve">                            </w:t>
-      </w:r>
-      <w:r>
-        <w:rPr>
-          <w:rStyle w:val="AttributeTok"/>
-        </w:rPr>
-        <w:t xml:space="preserve">threshold =</w:t>
-      </w:r>
-      <w:r>
-        <w:rPr>
-          <w:rStyle w:val="NormalTok"/>
-        </w:rPr>
-        <w:t xml:space="preserve"> </w:t>
-      </w:r>
-      <w:r>
-        <w:rPr>
-          <w:rStyle w:val="FloatTok"/>
-        </w:rPr>
-        <w:t xml:space="preserve">0.5</w:t>
-      </w:r>
-      <w:r>
-        <w:rPr>
-          <w:rStyle w:val="NormalTok"/>
-        </w:rPr>
-        <w:t xml:space="preserve">, </w:t>
-      </w:r>
-      <w:r>
-        <w:br/>
-      </w:r>
-      <w:r>
-        <w:rPr>
-          <w:rStyle w:val="NormalTok"/>
-        </w:rPr>
-        <w:t xml:space="preserve">                            </w:t>
-      </w:r>
-      <w:r>
-        <w:rPr>
-          <w:rStyle w:val="AttributeTok"/>
-        </w:rPr>
-        <w:t xml:space="preserve">y_axis_name =</w:t>
-      </w:r>
-      <w:r>
-        <w:rPr>
-          <w:rStyle w:val="NormalTok"/>
-        </w:rPr>
-        <w:t xml:space="preserve"> </w:t>
-      </w:r>
-      <w:r>
-        <w:rPr>
-          <w:rStyle w:val="StringTok"/>
-        </w:rPr>
-        <w:t xml:space="preserve">"Scenario 3 vs. Baseline"</w:t>
-      </w:r>
-      <w:r>
-        <w:rPr>
-          <w:rStyle w:val="NormalTok"/>
-        </w:rPr>
-        <w:t xml:space="preserve">)</w:t>
-      </w:r>
-      <w:r>
-        <w:br/>
-      </w:r>
-      <w:r>
-        <w:br/>
-      </w:r>
-      <w:r>
-        <w:rPr>
-          <w:rStyle w:val="CommentTok"/>
-        </w:rPr>
-        <w:t xml:space="preserve"># plot with patchwork</w:t>
-      </w:r>
-      <w:r>
-        <w:br/>
-      </w:r>
-      <w:r>
-        <w:rPr>
-          <w:rStyle w:val="NormalTok"/>
-        </w:rPr>
-        <w:t xml:space="preserve">layout </w:t>
-      </w:r>
-      <w:r>
-        <w:rPr>
-          <w:rStyle w:val="OtherTok"/>
-        </w:rPr>
-        <w:t xml:space="preserve">&lt;-</w:t>
-      </w:r>
-      <w:r>
-        <w:rPr>
-          <w:rStyle w:val="NormalTok"/>
-        </w:rPr>
-        <w:t xml:space="preserve"> </w:t>
-      </w:r>
-      <w:r>
-        <w:rPr>
-          <w:rStyle w:val="StringTok"/>
-        </w:rPr>
-        <w:t xml:space="preserve">"</w:t>
-      </w:r>
-      <w:r>
-        <w:br/>
-      </w:r>
-      <w:r>
-        <w:rPr>
-          <w:rStyle w:val="StringTok"/>
-        </w:rPr>
-        <w:t xml:space="preserve">           AAA</w:t>
-      </w:r>
-      <w:r>
-        <w:br/>
-      </w:r>
-      <w:r>
-        <w:rPr>
-          <w:rStyle w:val="StringTok"/>
-        </w:rPr>
-        <w:t xml:space="preserve">           AAA</w:t>
-      </w:r>
-      <w:r>
-        <w:br/>
-      </w:r>
-      <w:r>
-        <w:rPr>
-          <w:rStyle w:val="StringTok"/>
-        </w:rPr>
-        <w:t xml:space="preserve">           AAA</w:t>
-      </w:r>
-      <w:r>
-        <w:br/>
-      </w:r>
-      <w:r>
-        <w:rPr>
-          <w:rStyle w:val="StringTok"/>
-        </w:rPr>
-        <w:t xml:space="preserve">           AAA</w:t>
-      </w:r>
-      <w:r>
-        <w:br/>
-      </w:r>
-      <w:r>
-        <w:rPr>
-          <w:rStyle w:val="StringTok"/>
-        </w:rPr>
-        <w:t xml:space="preserve">           BBB</w:t>
-      </w:r>
-      <w:r>
-        <w:br/>
-      </w:r>
-      <w:r>
-        <w:rPr>
-          <w:rStyle w:val="StringTok"/>
-        </w:rPr>
-        <w:t xml:space="preserve">           BBB</w:t>
-      </w:r>
-      <w:r>
-        <w:br/>
-      </w:r>
-      <w:r>
-        <w:rPr>
-          <w:rStyle w:val="StringTok"/>
-        </w:rPr>
-        <w:t xml:space="preserve">           BBB</w:t>
-      </w:r>
-      <w:r>
-        <w:br/>
-      </w:r>
-      <w:r>
-        <w:rPr>
-          <w:rStyle w:val="StringTok"/>
-        </w:rPr>
-        <w:t xml:space="preserve">           BBB</w:t>
-      </w:r>
-      <w:r>
-        <w:br/>
-      </w:r>
-      <w:r>
-        <w:rPr>
-          <w:rStyle w:val="StringTok"/>
-        </w:rPr>
-        <w:t xml:space="preserve">          "</w:t>
-      </w:r>
-      <w:r>
-        <w:br/>
-      </w:r>
-      <w:r>
-        <w:br/>
-      </w:r>
-      <w:r>
-        <w:rPr>
-          <w:rStyle w:val="NormalTok"/>
-        </w:rPr>
-        <w:t xml:space="preserve">pls_plot_2_vs_1 </w:t>
-      </w:r>
-      <w:r>
-        <w:rPr>
-          <w:rStyle w:val="SpecialCharTok"/>
-        </w:rPr>
-        <w:t xml:space="preserve">+</w:t>
-      </w:r>
-      <w:r>
-        <w:rPr>
-          <w:rStyle w:val="NormalTok"/>
-        </w:rPr>
-        <w:t xml:space="preserve"> pls_plot_3_vs_1 </w:t>
-      </w:r>
-      <w:r>
-        <w:rPr>
-          <w:rStyle w:val="SpecialCharTok"/>
-        </w:rPr>
-        <w:t xml:space="preserve">+</w:t>
-      </w:r>
-      <w:r>
-        <w:rPr>
-          <w:rStyle w:val="NormalTok"/>
-        </w:rPr>
-        <w:t xml:space="preserve"> </w:t>
-      </w:r>
-      <w:r>
-        <w:br/>
-      </w:r>
-      <w:r>
-        <w:rPr>
-          <w:rStyle w:val="FunctionTok"/>
-        </w:rPr>
-        <w:t xml:space="preserve">plot_layout</w:t>
-      </w:r>
-      <w:r>
-        <w:rPr>
-          <w:rStyle w:val="NormalTok"/>
-        </w:rPr>
-        <w:t xml:space="preserve">(</w:t>
-      </w:r>
-      <w:r>
-        <w:rPr>
-          <w:rStyle w:val="AttributeTok"/>
-        </w:rPr>
-        <w:t xml:space="preserve">guides =</w:t>
-      </w:r>
-      <w:r>
-        <w:rPr>
-          <w:rStyle w:val="NormalTok"/>
-        </w:rPr>
-        <w:t xml:space="preserve"> </w:t>
-      </w:r>
-      <w:r>
-        <w:rPr>
-          <w:rStyle w:val="StringTok"/>
-        </w:rPr>
-        <w:t xml:space="preserve">"collect"</w:t>
-      </w:r>
-      <w:r>
-        <w:rPr>
-          <w:rStyle w:val="NormalTok"/>
-        </w:rPr>
-        <w:t xml:space="preserve">, </w:t>
-      </w:r>
-      <w:r>
-        <w:rPr>
-          <w:rStyle w:val="AttributeTok"/>
-        </w:rPr>
-        <w:t xml:space="preserve">design =</w:t>
-      </w:r>
-      <w:r>
-        <w:rPr>
-          <w:rStyle w:val="NormalTok"/>
-        </w:rPr>
-        <w:t xml:space="preserve"> layout) </w:t>
-      </w:r>
-      <w:r>
-        <w:rPr>
-          <w:rStyle w:val="SpecialCharTok"/>
-        </w:rPr>
-        <w:t xml:space="preserve">&amp;</w:t>
-      </w:r>
-      <w:r>
-        <w:rPr>
-          <w:rStyle w:val="NormalTok"/>
-        </w:rPr>
-        <w:t xml:space="preserve"> </w:t>
-      </w:r>
-      <w:r>
-        <w:br/>
-      </w:r>
-      <w:r>
-        <w:rPr>
-          <w:rStyle w:val="NormalTok"/>
-        </w:rPr>
-        <w:t xml:space="preserve">  </w:t>
-      </w:r>
-      <w:r>
-        <w:rPr>
-          <w:rStyle w:val="FunctionTok"/>
-        </w:rPr>
-        <w:t xml:space="preserve">theme</w:t>
-      </w:r>
-      <w:r>
-        <w:rPr>
-          <w:rStyle w:val="NormalTok"/>
-        </w:rPr>
-        <w:t xml:space="preserve">(</w:t>
-      </w:r>
-      <w:r>
-        <w:rPr>
-          <w:rStyle w:val="AttributeTok"/>
-        </w:rPr>
-        <w:t xml:space="preserve">legend.position=</w:t>
-      </w:r>
-      <w:r>
-        <w:rPr>
-          <w:rStyle w:val="StringTok"/>
-        </w:rPr>
-        <w:t xml:space="preserve">'bottom'</w:t>
+        <w:t xml:space="preserve">"Scenario 2 vs. Scenario 1"</w:t>
       </w:r>
       <w:r>
         <w:rPr>
@@ -14176,7 +13580,7 @@
               <a:graphicData uri="http://schemas.openxmlformats.org/drawingml/2006/picture">
                 <pic:pic>
                   <pic:nvPicPr>
-                    <pic:cNvPr descr="limpopo_decision_function_files/figure-docx/unnamed-chunk-7-1.png" id="0" name="Picture"/>
+                    <pic:cNvPr descr="limpopo_decision_function_files/figure-docx/pls_plot_scen2-1.png" id="0" name="Picture"/>
                     <pic:cNvPicPr>
                       <a:picLocks noChangeArrowheads="1" noChangeAspect="1"/>
                     </pic:cNvPicPr>
@@ -14211,20 +13615,223 @@
     </w:p>
     <w:p>
       <w:pPr>
-        <w:pStyle w:val="BodyText"/>
+        <w:pStyle w:val="SourceCode"/>
       </w:pPr>
       <w:r>
-        <w:t xml:space="preserve">The VIP scores show us the importance of each variable in the projection used in our PLS models for the mean crop water gap in scenario 2 and 3 vs. the baseline.</w:t>
-      </w:r>
-    </w:p>
-    <w:bookmarkEnd w:id="36"/>
-    <w:bookmarkStart w:id="38" w:name="addendum"/>
-    <w:p>
-      <w:pPr>
-        <w:pStyle w:val="Heading3"/>
-      </w:pPr>
-      <w:r>
-        <w:t xml:space="preserve">Addendum</w:t>
+        <w:br/>
+      </w:r>
+      <w:r>
+        <w:rPr>
+          <w:rStyle w:val="NormalTok"/>
+        </w:rPr>
+        <w:t xml:space="preserve">pls_result_3_vs_1 </w:t>
+      </w:r>
+      <w:r>
+        <w:rPr>
+          <w:rStyle w:val="OtherTok"/>
+        </w:rPr>
+        <w:t xml:space="preserve">&lt;-</w:t>
+      </w:r>
+      <w:r>
+        <w:rPr>
+          <w:rStyle w:val="NormalTok"/>
+        </w:rPr>
+        <w:t xml:space="preserve"> </w:t>
+      </w:r>
+      <w:r>
+        <w:rPr>
+          <w:rStyle w:val="FunctionTok"/>
+        </w:rPr>
+        <w:t xml:space="preserve">plsr.mcSimulation</w:t>
+      </w:r>
+      <w:r>
+        <w:rPr>
+          <w:rStyle w:val="NormalTok"/>
+        </w:rPr>
+        <w:t xml:space="preserve">(</w:t>
+      </w:r>
+      <w:r>
+        <w:rPr>
+          <w:rStyle w:val="AttributeTok"/>
+        </w:rPr>
+        <w:t xml:space="preserve">object =</w:t>
+      </w:r>
+      <w:r>
+        <w:rPr>
+          <w:rStyle w:val="NormalTok"/>
+        </w:rPr>
+        <w:t xml:space="preserve"> mcSimulation_pls,</w:t>
+      </w:r>
+      <w:r>
+        <w:br/>
+      </w:r>
+      <w:r>
+        <w:rPr>
+          <w:rStyle w:val="NormalTok"/>
+        </w:rPr>
+        <w:t xml:space="preserve">                  </w:t>
+      </w:r>
+      <w:r>
+        <w:rPr>
+          <w:rStyle w:val="AttributeTok"/>
+        </w:rPr>
+        <w:t xml:space="preserve">resultName =</w:t>
+      </w:r>
+      <w:r>
+        <w:rPr>
+          <w:rStyle w:val="NormalTok"/>
+        </w:rPr>
+        <w:t xml:space="preserve"> </w:t>
+      </w:r>
+      <w:r>
+        <w:rPr>
+          <w:rStyle w:val="StringTok"/>
+        </w:rPr>
+        <w:t xml:space="preserve">"Mean_Crop_water_gap_difference_3_vs_1"</w:t>
+      </w:r>
+      <w:r>
+        <w:rPr>
+          <w:rStyle w:val="NormalTok"/>
+        </w:rPr>
+        <w:t xml:space="preserve">, </w:t>
+      </w:r>
+      <w:r>
+        <w:br/>
+      </w:r>
+      <w:r>
+        <w:rPr>
+          <w:rStyle w:val="NormalTok"/>
+        </w:rPr>
+        <w:t xml:space="preserve">                  </w:t>
+      </w:r>
+      <w:r>
+        <w:rPr>
+          <w:rStyle w:val="AttributeTok"/>
+        </w:rPr>
+        <w:t xml:space="preserve">ncomp =</w:t>
+      </w:r>
+      <w:r>
+        <w:rPr>
+          <w:rStyle w:val="NormalTok"/>
+        </w:rPr>
+        <w:t xml:space="preserve"> </w:t>
+      </w:r>
+      <w:r>
+        <w:rPr>
+          <w:rStyle w:val="DecValTok"/>
+        </w:rPr>
+        <w:t xml:space="preserve">1</w:t>
+      </w:r>
+      <w:r>
+        <w:rPr>
+          <w:rStyle w:val="NormalTok"/>
+        </w:rPr>
+        <w:t xml:space="preserve">)</w:t>
+      </w:r>
+      <w:r>
+        <w:br/>
+      </w:r>
+      <w:r>
+        <w:br/>
+      </w:r>
+      <w:r>
+        <w:rPr>
+          <w:rStyle w:val="FunctionTok"/>
+        </w:rPr>
+        <w:t xml:space="preserve">plot_pls</w:t>
+      </w:r>
+      <w:r>
+        <w:rPr>
+          <w:rStyle w:val="NormalTok"/>
+        </w:rPr>
+        <w:t xml:space="preserve">(pls_result_3_vs_1, </w:t>
+      </w:r>
+      <w:r>
+        <w:br/>
+      </w:r>
+      <w:r>
+        <w:rPr>
+          <w:rStyle w:val="NormalTok"/>
+        </w:rPr>
+        <w:t xml:space="preserve">                            </w:t>
+      </w:r>
+      <w:r>
+        <w:rPr>
+          <w:rStyle w:val="AttributeTok"/>
+        </w:rPr>
+        <w:t xml:space="preserve">input_table =</w:t>
+      </w:r>
+      <w:r>
+        <w:rPr>
+          <w:rStyle w:val="NormalTok"/>
+        </w:rPr>
+        <w:t xml:space="preserve"> input_table, </w:t>
+      </w:r>
+      <w:r>
+        <w:br/>
+      </w:r>
+      <w:r>
+        <w:rPr>
+          <w:rStyle w:val="NormalTok"/>
+        </w:rPr>
+        <w:t xml:space="preserve">                            </w:t>
+      </w:r>
+      <w:r>
+        <w:rPr>
+          <w:rStyle w:val="AttributeTok"/>
+        </w:rPr>
+        <w:t xml:space="preserve">threshold =</w:t>
+      </w:r>
+      <w:r>
+        <w:rPr>
+          <w:rStyle w:val="NormalTok"/>
+        </w:rPr>
+        <w:t xml:space="preserve"> </w:t>
+      </w:r>
+      <w:r>
+        <w:rPr>
+          <w:rStyle w:val="FloatTok"/>
+        </w:rPr>
+        <w:t xml:space="preserve">0.5</w:t>
+      </w:r>
+      <w:r>
+        <w:rPr>
+          <w:rStyle w:val="NormalTok"/>
+        </w:rPr>
+        <w:t xml:space="preserve">, </w:t>
+      </w:r>
+      <w:r>
+        <w:br/>
+      </w:r>
+      <w:r>
+        <w:rPr>
+          <w:rStyle w:val="NormalTok"/>
+        </w:rPr>
+        <w:t xml:space="preserve">                            </w:t>
+      </w:r>
+      <w:r>
+        <w:rPr>
+          <w:rStyle w:val="AttributeTok"/>
+        </w:rPr>
+        <w:t xml:space="preserve">y_axis_name =</w:t>
+      </w:r>
+      <w:r>
+        <w:rPr>
+          <w:rStyle w:val="NormalTok"/>
+        </w:rPr>
+        <w:t xml:space="preserve"> </w:t>
+      </w:r>
+      <w:r>
+        <w:rPr>
+          <w:rStyle w:val="StringTok"/>
+        </w:rPr>
+        <w:t xml:space="preserve">"Scenario 3 vs. Scenario 1"</w:t>
+      </w:r>
+      <w:r>
+        <w:rPr>
+          <w:rStyle w:val="NormalTok"/>
+        </w:rPr>
+        <w:t xml:space="preserve">)</w:t>
       </w:r>
     </w:p>
     <w:p>
@@ -14232,6 +13839,71 @@
         <w:pStyle w:val="FirstParagraph"/>
       </w:pPr>
       <w:r>
+        <w:drawing>
+          <wp:inline>
+            <wp:extent cx="5943600" cy="4754880"/>
+            <wp:effectExtent b="0" l="0" r="0" t="0"/>
+            <wp:docPr descr="" title="" id="1" name="Picture"/>
+            <a:graphic>
+              <a:graphicData uri="http://schemas.openxmlformats.org/drawingml/2006/picture">
+                <pic:pic>
+                  <pic:nvPicPr>
+                    <pic:cNvPr descr="limpopo_decision_function_files/figure-docx/pls_plot_scen3-1.png" id="0" name="Picture"/>
+                    <pic:cNvPicPr>
+                      <a:picLocks noChangeArrowheads="1" noChangeAspect="1"/>
+                    </pic:cNvPicPr>
+                  </pic:nvPicPr>
+                  <pic:blipFill>
+                    <a:blip r:embed="rId36"/>
+                    <a:stretch>
+                      <a:fillRect/>
+                    </a:stretch>
+                  </pic:blipFill>
+                  <pic:spPr bwMode="auto">
+                    <a:xfrm>
+                      <a:off x="0" y="0"/>
+                      <a:ext cx="5943600" cy="4754880"/>
+                    </a:xfrm>
+                    <a:prstGeom prst="rect">
+                      <a:avLst/>
+                    </a:prstGeom>
+                    <a:noFill/>
+                    <a:ln w="9525">
+                      <a:noFill/>
+                      <a:headEnd/>
+                      <a:tailEnd/>
+                    </a:ln>
+                  </pic:spPr>
+                </pic:pic>
+              </a:graphicData>
+            </a:graphic>
+          </wp:inline>
+        </w:drawing>
+      </w:r>
+    </w:p>
+    <w:p>
+      <w:pPr>
+        <w:pStyle w:val="BodyText"/>
+      </w:pPr>
+      <w:r>
+        <w:t xml:space="preserve">The VIP scores show us the importance of each variable in the projection used in our PLS models for the mean crop water gap in Scenario 2 and 3 vs. Scenario 1.</w:t>
+      </w:r>
+    </w:p>
+    <w:bookmarkEnd w:id="37"/>
+    <w:bookmarkStart w:id="39" w:name="addendum"/>
+    <w:p>
+      <w:pPr>
+        <w:pStyle w:val="Heading3"/>
+      </w:pPr>
+      <w:r>
+        <w:t xml:space="preserve">Addendum</w:t>
+      </w:r>
+    </w:p>
+    <w:p>
+      <w:pPr>
+        <w:pStyle w:val="FirstParagraph"/>
+      </w:pPr>
+      <w:r>
         <w:t xml:space="preserve">The objective of the procedures used in the</w:t>
       </w:r>
       <w:r>
@@ -14270,7 +13942,7 @@
       <w:r>
         <w:t xml:space="preserve"> </w:t>
       </w:r>
-      <w:hyperlink r:id="rId37">
+      <w:hyperlink r:id="rId38">
         <w:r>
           <w:rPr>
             <w:rStyle w:val="Hyperlink"/>
@@ -14294,8 +13966,8 @@
         <w:t xml:space="preserve">.</w:t>
       </w:r>
     </w:p>
-    <w:bookmarkEnd w:id="38"/>
-    <w:bookmarkStart w:id="73" w:name="references"/>
+    <w:bookmarkEnd w:id="39"/>
+    <w:bookmarkStart w:id="72" w:name="references"/>
     <w:p>
       <w:pPr>
         <w:pStyle w:val="Heading3"/>
@@ -14304,8 +13976,8 @@
         <w:t xml:space="preserve">References</w:t>
       </w:r>
     </w:p>
-    <w:bookmarkStart w:id="72" w:name="refs"/>
-    <w:bookmarkStart w:id="40" w:name="ref-do_decision_2020"/>
+    <w:bookmarkStart w:id="71" w:name="refs"/>
+    <w:bookmarkStart w:id="41" w:name="ref-do_decision_2020"/>
     <w:p>
       <w:pPr>
         <w:pStyle w:val="Bibliography"/>
@@ -14338,7 +14010,7 @@
       <w:r>
         <w:t xml:space="preserve"> </w:t>
       </w:r>
-      <w:hyperlink r:id="rId39">
+      <w:hyperlink r:id="rId40">
         <w:r>
           <w:rPr>
             <w:rStyle w:val="Hyperlink"/>
@@ -14350,8 +14022,8 @@
         <w:t xml:space="preserve">.</w:t>
       </w:r>
     </w:p>
-    <w:bookmarkEnd w:id="40"/>
-    <w:bookmarkStart w:id="42" w:name="ref-galindo-prieto_variable_2014"/>
+    <w:bookmarkEnd w:id="41"/>
+    <w:bookmarkStart w:id="43" w:name="ref-galindo-prieto_variable_2014"/>
     <w:p>
       <w:pPr>
         <w:pStyle w:val="Bibliography"/>
@@ -14417,7 +14089,7 @@
       <w:r>
         <w:t xml:space="preserve"> </w:t>
       </w:r>
-      <w:hyperlink r:id="rId41">
+      <w:hyperlink r:id="rId42">
         <w:r>
           <w:rPr>
             <w:rStyle w:val="Hyperlink"/>
@@ -14429,8 +14101,8 @@
         <w:t xml:space="preserve">.</w:t>
       </w:r>
     </w:p>
-    <w:bookmarkEnd w:id="42"/>
-    <w:bookmarkStart w:id="44" w:name="ref-R-Evapotranspiration"/>
+    <w:bookmarkEnd w:id="43"/>
+    <w:bookmarkStart w:id="45" w:name="ref-R-Evapotranspiration"/>
     <w:p>
       <w:pPr>
         <w:pStyle w:val="Bibliography"/>
@@ -14454,7 +14126,7 @@
       <w:r>
         <w:t xml:space="preserve"> </w:t>
       </w:r>
-      <w:hyperlink r:id="rId43">
+      <w:hyperlink r:id="rId44">
         <w:r>
           <w:rPr>
             <w:rStyle w:val="Hyperlink"/>
@@ -14466,8 +14138,8 @@
         <w:t xml:space="preserve">.</w:t>
       </w:r>
     </w:p>
-    <w:bookmarkEnd w:id="44"/>
-    <w:bookmarkStart w:id="46" w:name="ref-lanzanova_improving_2019"/>
+    <w:bookmarkEnd w:id="45"/>
+    <w:bookmarkStart w:id="47" w:name="ref-lanzanova_improving_2019"/>
     <w:p>
       <w:pPr>
         <w:pStyle w:val="Bibliography"/>
@@ -14527,7 +14199,7 @@
       <w:r>
         <w:t xml:space="preserve"> </w:t>
       </w:r>
-      <w:hyperlink r:id="rId45">
+      <w:hyperlink r:id="rId46">
         <w:r>
           <w:rPr>
             <w:rStyle w:val="Hyperlink"/>
@@ -14539,8 +14211,8 @@
         <w:t xml:space="preserve">.</w:t>
       </w:r>
     </w:p>
-    <w:bookmarkEnd w:id="46"/>
-    <w:bookmarkStart w:id="48" w:name="ref-R-decisionSupport"/>
+    <w:bookmarkEnd w:id="47"/>
+    <w:bookmarkStart w:id="49" w:name="ref-R-decisionSupport"/>
     <w:p>
       <w:pPr>
         <w:pStyle w:val="Bibliography"/>
@@ -14564,7 +14236,7 @@
       <w:r>
         <w:t xml:space="preserve"> </w:t>
       </w:r>
-      <w:hyperlink r:id="rId47">
+      <w:hyperlink r:id="rId48">
         <w:r>
           <w:rPr>
             <w:rStyle w:val="Hyperlink"/>
@@ -14576,38 +14248,14 @@
         <w:t xml:space="preserve">.</w:t>
       </w:r>
     </w:p>
-    <w:bookmarkEnd w:id="48"/>
-    <w:bookmarkStart w:id="50" w:name="ref-luedeling_decision-focused_2016"/>
+    <w:bookmarkEnd w:id="49"/>
+    <w:bookmarkStart w:id="51" w:name="ref-R-patchwork"/>
     <w:p>
       <w:pPr>
         <w:pStyle w:val="Bibliography"/>
       </w:pPr>
       <w:r>
-        <w:t xml:space="preserve">Luedeling, Eike, and Keith Shepherd. 2016.</w:t>
-      </w:r>
-      <w:r>
-        <w:t xml:space="preserve"> </w:t>
-      </w:r>
-      <w:r>
-        <w:t xml:space="preserve">“Decision-</w:t>
-      </w:r>
-      <w:r>
-        <w:t xml:space="preserve">Focused</w:t>
-      </w:r>
-      <w:r>
-        <w:t xml:space="preserve"> </w:t>
-      </w:r>
-      <w:r>
-        <w:t xml:space="preserve">Agricultural</w:t>
-      </w:r>
-      <w:r>
-        <w:t xml:space="preserve"> </w:t>
-      </w:r>
-      <w:r>
-        <w:t xml:space="preserve">Research</w:t>
-      </w:r>
-      <w:r>
-        <w:t xml:space="preserve">.”</w:t>
+        <w:t xml:space="preserve">Pedersen, Thomas Lin. 2020.</w:t>
       </w:r>
       <w:r>
         <w:t xml:space="preserve"> </w:t>
@@ -14617,52 +14265,15 @@
           <w:iCs/>
           <w:i/>
         </w:rPr>
-        <w:t xml:space="preserve">Solutions</w:t>
-      </w:r>
-      <w:r>
-        <w:t xml:space="preserve"> </w:t>
-      </w:r>
-      <w:r>
-        <w:t xml:space="preserve">7 (5): 46–54. https://doi.org/</w:t>
-      </w:r>
-      <w:hyperlink r:id="rId49">
-        <w:r>
-          <w:rPr>
-            <w:rStyle w:val="Hyperlink"/>
-          </w:rPr>
-          <w:t xml:space="preserve">https://www.thesolutionsjournal.com/article/decision-focused-agricultural-research/</w:t>
-        </w:r>
-      </w:hyperlink>
+        <w:t xml:space="preserve">Patchwork: The Composer of Plots</w:t>
+      </w:r>
       <w:r>
         <w:t xml:space="preserve">.</w:t>
       </w:r>
-    </w:p>
-    <w:bookmarkEnd w:id="50"/>
-    <w:bookmarkStart w:id="52" w:name="ref-R-patchwork"/>
-    <w:p>
-      <w:pPr>
-        <w:pStyle w:val="Bibliography"/>
-      </w:pPr>
-      <w:r>
-        <w:t xml:space="preserve">Pedersen, Thomas Lin. 2020.</w:t>
-      </w:r>
-      <w:r>
-        <w:t xml:space="preserve"> </w:t>
-      </w:r>
-      <w:r>
-        <w:rPr>
-          <w:iCs/>
-          <w:i/>
-        </w:rPr>
-        <w:t xml:space="preserve">Patchwork: The Composer of Plots</w:t>
-      </w:r>
-      <w:r>
-        <w:t xml:space="preserve">.</w:t>
-      </w:r>
-      <w:r>
-        <w:t xml:space="preserve"> </w:t>
-      </w:r>
-      <w:hyperlink r:id="rId51">
+      <w:r>
+        <w:t xml:space="preserve"> </w:t>
+      </w:r>
+      <w:hyperlink r:id="rId50">
         <w:r>
           <w:rPr>
             <w:rStyle w:val="Hyperlink"/>
@@ -14674,8 +14285,8 @@
         <w:t xml:space="preserve">.</w:t>
       </w:r>
     </w:p>
-    <w:bookmarkEnd w:id="52"/>
-    <w:bookmarkStart w:id="54" w:name="ref-R-base"/>
+    <w:bookmarkEnd w:id="51"/>
+    <w:bookmarkStart w:id="53" w:name="ref-R-base"/>
     <w:p>
       <w:pPr>
         <w:pStyle w:val="Bibliography"/>
@@ -14699,7 +14310,7 @@
       <w:r>
         <w:t xml:space="preserve"> </w:t>
       </w:r>
-      <w:hyperlink r:id="rId53">
+      <w:hyperlink r:id="rId52">
         <w:r>
           <w:rPr>
             <w:rStyle w:val="Hyperlink"/>
@@ -14711,8 +14322,8 @@
         <w:t xml:space="preserve">.</w:t>
       </w:r>
     </w:p>
-    <w:bookmarkEnd w:id="54"/>
-    <w:bookmarkStart w:id="56" w:name="ref-R-nasapower"/>
+    <w:bookmarkEnd w:id="53"/>
+    <w:bookmarkStart w:id="55" w:name="ref-R-nasapower"/>
     <w:p>
       <w:pPr>
         <w:pStyle w:val="Bibliography"/>
@@ -14736,7 +14347,7 @@
       <w:r>
         <w:t xml:space="preserve"> </w:t>
       </w:r>
-      <w:hyperlink r:id="rId55">
+      <w:hyperlink r:id="rId54">
         <w:r>
           <w:rPr>
             <w:rStyle w:val="Hyperlink"/>
@@ -14748,8 +14359,8 @@
         <w:t xml:space="preserve">.</w:t>
       </w:r>
     </w:p>
-    <w:bookmarkEnd w:id="56"/>
-    <w:bookmarkStart w:id="58" w:name="ref-whitney_probabilistic_2018"/>
+    <w:bookmarkEnd w:id="55"/>
+    <w:bookmarkStart w:id="57" w:name="ref-whitney_probabilistic_2018"/>
     <w:p>
       <w:pPr>
         <w:pStyle w:val="Bibliography"/>
@@ -14782,7 +14393,7 @@
       <w:r>
         <w:t xml:space="preserve"> </w:t>
       </w:r>
-      <w:hyperlink r:id="rId57">
+      <w:hyperlink r:id="rId56">
         <w:r>
           <w:rPr>
             <w:rStyle w:val="Hyperlink"/>
@@ -14794,8 +14405,8 @@
         <w:t xml:space="preserve">.</w:t>
       </w:r>
     </w:p>
-    <w:bookmarkEnd w:id="58"/>
-    <w:bookmarkStart w:id="59" w:name="ref-whitney_decision_2018-1"/>
+    <w:bookmarkEnd w:id="57"/>
+    <w:bookmarkStart w:id="58" w:name="ref-whitney_decision_2018-1"/>
     <w:p>
       <w:pPr>
         <w:pStyle w:val="Bibliography"/>
@@ -14874,8 +14485,8 @@
         <w:t xml:space="preserve">Working Paper series (275): 40.</w:t>
       </w:r>
     </w:p>
-    <w:bookmarkEnd w:id="59"/>
-    <w:bookmarkStart w:id="61" w:name="ref-R-plyr"/>
+    <w:bookmarkEnd w:id="58"/>
+    <w:bookmarkStart w:id="60" w:name="ref-R-plyr"/>
     <w:p>
       <w:pPr>
         <w:pStyle w:val="Bibliography"/>
@@ -14899,7 +14510,7 @@
       <w:r>
         <w:t xml:space="preserve"> </w:t>
       </w:r>
-      <w:hyperlink r:id="rId60">
+      <w:hyperlink r:id="rId59">
         <w:r>
           <w:rPr>
             <w:rStyle w:val="Hyperlink"/>
@@ -14911,8 +14522,8 @@
         <w:t xml:space="preserve">.</w:t>
       </w:r>
     </w:p>
-    <w:bookmarkEnd w:id="61"/>
-    <w:bookmarkStart w:id="63" w:name="ref-R-tidyverse"/>
+    <w:bookmarkEnd w:id="60"/>
+    <w:bookmarkStart w:id="62" w:name="ref-R-tidyverse"/>
     <w:p>
       <w:pPr>
         <w:pStyle w:val="Bibliography"/>
@@ -14936,7 +14547,7 @@
       <w:r>
         <w:t xml:space="preserve"> </w:t>
       </w:r>
-      <w:hyperlink r:id="rId62">
+      <w:hyperlink r:id="rId61">
         <w:r>
           <w:rPr>
             <w:rStyle w:val="Hyperlink"/>
@@ -14948,8 +14559,8 @@
         <w:t xml:space="preserve">.</w:t>
       </w:r>
     </w:p>
-    <w:bookmarkEnd w:id="63"/>
-    <w:bookmarkStart w:id="65" w:name="ref-tidyverse2019"/>
+    <w:bookmarkEnd w:id="62"/>
+    <w:bookmarkStart w:id="64" w:name="ref-tidyverse2019"/>
     <w:p>
       <w:pPr>
         <w:pStyle w:val="Bibliography"/>
@@ -14991,7 +14602,7 @@
       <w:r>
         <w:t xml:space="preserve"> </w:t>
       </w:r>
-      <w:hyperlink r:id="rId64">
+      <w:hyperlink r:id="rId63">
         <w:r>
           <w:rPr>
             <w:rStyle w:val="Hyperlink"/>
@@ -15003,8 +14614,8 @@
         <w:t xml:space="preserve">.</w:t>
       </w:r>
     </w:p>
-    <w:bookmarkEnd w:id="65"/>
-    <w:bookmarkStart w:id="67" w:name="ref-R-ggplot2"/>
+    <w:bookmarkEnd w:id="64"/>
+    <w:bookmarkStart w:id="66" w:name="ref-R-ggplot2"/>
     <w:p>
       <w:pPr>
         <w:pStyle w:val="Bibliography"/>
@@ -15028,7 +14639,7 @@
       <w:r>
         <w:t xml:space="preserve"> </w:t>
       </w:r>
-      <w:hyperlink r:id="rId66">
+      <w:hyperlink r:id="rId65">
         <w:r>
           <w:rPr>
             <w:rStyle w:val="Hyperlink"/>
@@ -15040,8 +14651,8 @@
         <w:t xml:space="preserve">.</w:t>
       </w:r>
     </w:p>
-    <w:bookmarkEnd w:id="67"/>
-    <w:bookmarkStart w:id="69" w:name="ref-R-dplyr"/>
+    <w:bookmarkEnd w:id="66"/>
+    <w:bookmarkStart w:id="68" w:name="ref-R-dplyr"/>
     <w:p>
       <w:pPr>
         <w:pStyle w:val="Bibliography"/>
@@ -15065,7 +14676,7 @@
       <w:r>
         <w:t xml:space="preserve"> </w:t>
       </w:r>
-      <w:hyperlink r:id="rId68">
+      <w:hyperlink r:id="rId67">
         <w:r>
           <w:rPr>
             <w:rStyle w:val="Hyperlink"/>
@@ -15077,8 +14688,8 @@
         <w:t xml:space="preserve">.</w:t>
       </w:r>
     </w:p>
-    <w:bookmarkEnd w:id="69"/>
-    <w:bookmarkStart w:id="71" w:name="ref-wold_pls-regression_2001"/>
+    <w:bookmarkEnd w:id="68"/>
+    <w:bookmarkStart w:id="70" w:name="ref-wold_pls-regression_2001"/>
     <w:p>
       <w:pPr>
         <w:pStyle w:val="Bibliography"/>
@@ -15129,7 +14740,7 @@
       <w:r>
         <w:t xml:space="preserve"> </w:t>
       </w:r>
-      <w:hyperlink r:id="rId70">
+      <w:hyperlink r:id="rId69">
         <w:r>
           <w:rPr>
             <w:rStyle w:val="Hyperlink"/>
@@ -15141,10 +14752,10 @@
         <w:t xml:space="preserve">.</w:t>
       </w:r>
     </w:p>
+    <w:bookmarkEnd w:id="70"/>
     <w:bookmarkEnd w:id="71"/>
     <w:bookmarkEnd w:id="72"/>
     <w:bookmarkEnd w:id="73"/>
-    <w:bookmarkEnd w:id="74"/>
     <w:sectPr>
       <w:footerReference r:id="rId10" w:type="even"/>
       <w:footerReference r:id="rId9" w:type="default"/>

</xml_diff>

<commit_message>
A few minor changes to notes and figures.
</commit_message>
<xml_diff>
--- a/limpopo_decision_function.docx
+++ b/limpopo_decision_function.docx
@@ -1334,7 +1334,7 @@
         <w:rPr>
           <w:rStyle w:val="CommentTok"/>
         </w:rPr>
-        <w:t xml:space="preserve"># We compute crop water needs based on ET0 (computed based on the Hargreaves</w:t>
+        <w:t xml:space="preserve"># We compute crop water needs based on ET0 </w:t>
       </w:r>
       <w:r>
         <w:br/>
@@ -1343,7 +1343,7 @@
         <w:rPr>
           <w:rStyle w:val="CommentTok"/>
         </w:rPr>
-        <w:t xml:space="preserve"># Samani equation, as implemented in the Evapotranspiration package). Input</w:t>
+        <w:t xml:space="preserve"># Computed based on the Hargreaves Samani equation, as implemented in the Evapotranspiration package). See 'evapotrans.R'</w:t>
       </w:r>
       <w:r>
         <w:br/>
@@ -1352,7 +1352,7 @@
         <w:rPr>
           <w:rStyle w:val="CommentTok"/>
         </w:rPr>
-        <w:t xml:space="preserve"># temperature data comes from the NASAPOWER dataset (accessed through the </w:t>
+        <w:t xml:space="preserve"># Input temperature data comes from the NASAPOWER dataset (accessed through the </w:t>
       </w:r>
       <w:r>
         <w:br/>
@@ -1361,7 +1361,7 @@
         <w:rPr>
           <w:rStyle w:val="CommentTok"/>
         </w:rPr>
-        <w:t xml:space="preserve"># nasapower package)</w:t>
+        <w:t xml:space="preserve"># nasapower package) also in 'evapotrans.R'</w:t>
       </w:r>
       <w:r>
         <w:br/>
@@ -1370,7 +1370,7 @@
         <w:rPr>
           <w:rStyle w:val="CommentTok"/>
         </w:rPr>
-        <w:t xml:space="preserve"># The data will be based on scenarios that represent conditions during real</w:t>
+        <w:t xml:space="preserve"># The scenario data will be based on scenarios that represent conditions </w:t>
       </w:r>
       <w:r>
         <w:br/>
@@ -1379,7 +1379,7 @@
         <w:rPr>
           <w:rStyle w:val="CommentTok"/>
         </w:rPr>
-        <w:t xml:space="preserve"># years in the past</w:t>
+        <w:t xml:space="preserve"># during real years in the past</w:t>
       </w:r>
       <w:r>
         <w:br/>
@@ -1734,9 +1734,6 @@
           <w:rStyle w:val="CommentTok"/>
         </w:rPr>
         <w:t xml:space="preserve"># in mm</w:t>
-      </w:r>
-      <w:r>
-        <w:br/>
       </w:r>
       <w:r>
         <w:br/>
@@ -9844,22 +9841,16 @@
         <w:pStyle w:val="SourceCode"/>
       </w:pPr>
       <w:r>
-        <w:rPr>
-          <w:rStyle w:val="NormalTok"/>
-        </w:rPr>
-        <w:t xml:space="preserve">gap_2_n_1_plot </w:t>
-      </w:r>
-      <w:r>
-        <w:rPr>
-          <w:rStyle w:val="OtherTok"/>
-        </w:rPr>
-        <w:t xml:space="preserve">&lt;-</w:t>
-      </w:r>
-      <w:r>
-        <w:rPr>
-          <w:rStyle w:val="NormalTok"/>
-        </w:rPr>
-        <w:t xml:space="preserve"> decisionSupport</w:t>
+        <w:br/>
+      </w:r>
+      <w:r>
+        <w:br/>
+      </w:r>
+      <w:r>
+        <w:rPr>
+          <w:rStyle w:val="NormalTok"/>
+        </w:rPr>
+        <w:t xml:space="preserve">decisionSupport</w:t>
       </w:r>
       <w:r>
         <w:rPr>
@@ -9928,25 +9919,46 @@
         <w:rPr>
           <w:rStyle w:val="StringTok"/>
         </w:rPr>
-        <w:t xml:space="preserve">"scen2_crop_water_gap"</w:t>
-      </w:r>
-      <w:r>
-        <w:rPr>
-          <w:rStyle w:val="NormalTok"/>
-        </w:rPr>
-        <w:t xml:space="preserve">, </w:t>
+        <w:t xml:space="preserve">"Mean_Crop_water_gap_difference_2_vs_1"</w:t>
+      </w:r>
+      <w:r>
+        <w:rPr>
+          <w:rStyle w:val="NormalTok"/>
+        </w:rPr>
+        <w:t xml:space="preserve">),</w:t>
+      </w:r>
+      <w:r>
+        <w:br/>
+      </w:r>
+      <w:r>
+        <w:rPr>
+          <w:rStyle w:val="NormalTok"/>
+        </w:rPr>
+        <w:t xml:space="preserve">                                    </w:t>
+      </w:r>
+      <w:r>
+        <w:rPr>
+          <w:rStyle w:val="AttributeTok"/>
+        </w:rPr>
+        <w:t xml:space="preserve">method =</w:t>
+      </w:r>
+      <w:r>
+        <w:rPr>
+          <w:rStyle w:val="NormalTok"/>
+        </w:rPr>
+        <w:t xml:space="preserve"> </w:t>
       </w:r>
       <w:r>
         <w:rPr>
           <w:rStyle w:val="StringTok"/>
         </w:rPr>
-        <w:t xml:space="preserve">"scen1_crop_water_gap"</w:t>
-      </w:r>
-      <w:r>
-        <w:rPr>
-          <w:rStyle w:val="NormalTok"/>
-        </w:rPr>
-        <w:t xml:space="preserve">),</w:t>
+        <w:t xml:space="preserve">'smooth_simple_overlay'</w:t>
+      </w:r>
+      <w:r>
+        <w:rPr>
+          <w:rStyle w:val="NormalTok"/>
+        </w:rPr>
+        <w:t xml:space="preserve">,</w:t>
       </w:r>
       <w:r>
         <w:br/>
@@ -9961,7 +9973,7 @@
         <w:rPr>
           <w:rStyle w:val="AttributeTok"/>
         </w:rPr>
-        <w:t xml:space="preserve">method =</w:t>
+        <w:t xml:space="preserve">x_axis_name =</w:t>
       </w:r>
       <w:r>
         <w:rPr>
@@ -9973,7 +9985,7 @@
         <w:rPr>
           <w:rStyle w:val="StringTok"/>
         </w:rPr>
-        <w:t xml:space="preserve">'smooth_simple_overlay'</w:t>
+        <w:t xml:space="preserve">"Scenario 2 vs. 1"</w:t>
       </w:r>
       <w:r>
         <w:rPr>
@@ -9994,49 +10006,25 @@
         <w:rPr>
           <w:rStyle w:val="AttributeTok"/>
         </w:rPr>
-        <w:t xml:space="preserve">colors =</w:t>
-      </w:r>
-      <w:r>
-        <w:rPr>
-          <w:rStyle w:val="NormalTok"/>
-        </w:rPr>
-        <w:t xml:space="preserve"> </w:t>
-      </w:r>
-      <w:r>
-        <w:rPr>
-          <w:rStyle w:val="FunctionTok"/>
-        </w:rPr>
-        <w:t xml:space="preserve">c</w:t>
-      </w:r>
-      <w:r>
-        <w:rPr>
-          <w:rStyle w:val="NormalTok"/>
-        </w:rPr>
-        <w:t xml:space="preserve">(</w:t>
+        <w:t xml:space="preserve">y_axis_name =</w:t>
+      </w:r>
+      <w:r>
+        <w:rPr>
+          <w:rStyle w:val="NormalTok"/>
+        </w:rPr>
+        <w:t xml:space="preserve"> </w:t>
       </w:r>
       <w:r>
         <w:rPr>
           <w:rStyle w:val="StringTok"/>
         </w:rPr>
-        <w:t xml:space="preserve">"#D55E00"</w:t>
-      </w:r>
-      <w:r>
-        <w:rPr>
-          <w:rStyle w:val="NormalTok"/>
-        </w:rPr>
-        <w:t xml:space="preserve">, </w:t>
-      </w:r>
-      <w:r>
-        <w:rPr>
-          <w:rStyle w:val="StringTok"/>
-        </w:rPr>
-        <w:t xml:space="preserve">"#CC79A7"</w:t>
-      </w:r>
-      <w:r>
-        <w:rPr>
-          <w:rStyle w:val="NormalTok"/>
-        </w:rPr>
-        <w:t xml:space="preserve">),</w:t>
+        <w:t xml:space="preserve">""</w:t>
+      </w:r>
+      <w:r>
+        <w:rPr>
+          <w:rStyle w:val="NormalTok"/>
+        </w:rPr>
+        <w:t xml:space="preserve">,</w:t>
       </w:r>
       <w:r>
         <w:br/>
@@ -10051,39 +10039,6 @@
         <w:rPr>
           <w:rStyle w:val="AttributeTok"/>
         </w:rPr>
-        <w:t xml:space="preserve">x_axis_name =</w:t>
-      </w:r>
-      <w:r>
-        <w:rPr>
-          <w:rStyle w:val="NormalTok"/>
-        </w:rPr>
-        <w:t xml:space="preserve"> </w:t>
-      </w:r>
-      <w:r>
-        <w:rPr>
-          <w:rStyle w:val="StringTok"/>
-        </w:rPr>
-        <w:t xml:space="preserve">"Scenario 2 and Scenario 1"</w:t>
-      </w:r>
-      <w:r>
-        <w:rPr>
-          <w:rStyle w:val="NormalTok"/>
-        </w:rPr>
-        <w:t xml:space="preserve">,</w:t>
-      </w:r>
-      <w:r>
-        <w:br/>
-      </w:r>
-      <w:r>
-        <w:rPr>
-          <w:rStyle w:val="NormalTok"/>
-        </w:rPr>
-        <w:t xml:space="preserve">                                    </w:t>
-      </w:r>
-      <w:r>
-        <w:rPr>
-          <w:rStyle w:val="AttributeTok"/>
-        </w:rPr>
         <w:t xml:space="preserve">base_size =</w:t>
       </w:r>
       <w:r>
@@ -10103,390 +10058,6 @@
           <w:rStyle w:val="NormalTok"/>
         </w:rPr>
         <w:t xml:space="preserve">)</w:t>
-      </w:r>
-      <w:r>
-        <w:br/>
-      </w:r>
-      <w:r>
-        <w:br/>
-      </w:r>
-      <w:r>
-        <w:rPr>
-          <w:rStyle w:val="NormalTok"/>
-        </w:rPr>
-        <w:t xml:space="preserve">gap_2_vs_1_plot </w:t>
-      </w:r>
-      <w:r>
-        <w:rPr>
-          <w:rStyle w:val="OtherTok"/>
-        </w:rPr>
-        <w:t xml:space="preserve">&lt;-</w:t>
-      </w:r>
-      <w:r>
-        <w:rPr>
-          <w:rStyle w:val="NormalTok"/>
-        </w:rPr>
-        <w:t xml:space="preserve"> decisionSupport</w:t>
-      </w:r>
-      <w:r>
-        <w:rPr>
-          <w:rStyle w:val="SpecialCharTok"/>
-        </w:rPr>
-        <w:t xml:space="preserve">::</w:t>
-      </w:r>
-      <w:r>
-        <w:rPr>
-          <w:rStyle w:val="FunctionTok"/>
-        </w:rPr>
-        <w:t xml:space="preserve">plot_distributions</w:t>
-      </w:r>
-      <w:r>
-        <w:rPr>
-          <w:rStyle w:val="NormalTok"/>
-        </w:rPr>
-        <w:t xml:space="preserve">(</w:t>
-      </w:r>
-      <w:r>
-        <w:rPr>
-          <w:rStyle w:val="AttributeTok"/>
-        </w:rPr>
-        <w:t xml:space="preserve">mcSimulation_object =</w:t>
-      </w:r>
-      <w:r>
-        <w:rPr>
-          <w:rStyle w:val="NormalTok"/>
-        </w:rPr>
-        <w:t xml:space="preserve"> mcSimulation_results,</w:t>
-      </w:r>
-      <w:r>
-        <w:br/>
-      </w:r>
-      <w:r>
-        <w:rPr>
-          <w:rStyle w:val="NormalTok"/>
-        </w:rPr>
-        <w:t xml:space="preserve">                                    </w:t>
-      </w:r>
-      <w:r>
-        <w:rPr>
-          <w:rStyle w:val="AttributeTok"/>
-        </w:rPr>
-        <w:t xml:space="preserve">vars =</w:t>
-      </w:r>
-      <w:r>
-        <w:rPr>
-          <w:rStyle w:val="NormalTok"/>
-        </w:rPr>
-        <w:t xml:space="preserve"> </w:t>
-      </w:r>
-      <w:r>
-        <w:rPr>
-          <w:rStyle w:val="FunctionTok"/>
-        </w:rPr>
-        <w:t xml:space="preserve">c</w:t>
-      </w:r>
-      <w:r>
-        <w:rPr>
-          <w:rStyle w:val="NormalTok"/>
-        </w:rPr>
-        <w:t xml:space="preserve">(</w:t>
-      </w:r>
-      <w:r>
-        <w:rPr>
-          <w:rStyle w:val="StringTok"/>
-        </w:rPr>
-        <w:t xml:space="preserve">"Mean_Crop_water_gap_difference_2_vs_1"</w:t>
-      </w:r>
-      <w:r>
-        <w:rPr>
-          <w:rStyle w:val="NormalTok"/>
-        </w:rPr>
-        <w:t xml:space="preserve">),</w:t>
-      </w:r>
-      <w:r>
-        <w:br/>
-      </w:r>
-      <w:r>
-        <w:rPr>
-          <w:rStyle w:val="NormalTok"/>
-        </w:rPr>
-        <w:t xml:space="preserve">                                    </w:t>
-      </w:r>
-      <w:r>
-        <w:rPr>
-          <w:rStyle w:val="AttributeTok"/>
-        </w:rPr>
-        <w:t xml:space="preserve">method =</w:t>
-      </w:r>
-      <w:r>
-        <w:rPr>
-          <w:rStyle w:val="NormalTok"/>
-        </w:rPr>
-        <w:t xml:space="preserve"> </w:t>
-      </w:r>
-      <w:r>
-        <w:rPr>
-          <w:rStyle w:val="StringTok"/>
-        </w:rPr>
-        <w:t xml:space="preserve">'smooth_simple_overlay'</w:t>
-      </w:r>
-      <w:r>
-        <w:rPr>
-          <w:rStyle w:val="NormalTok"/>
-        </w:rPr>
-        <w:t xml:space="preserve">,</w:t>
-      </w:r>
-      <w:r>
-        <w:br/>
-      </w:r>
-      <w:r>
-        <w:rPr>
-          <w:rStyle w:val="NormalTok"/>
-        </w:rPr>
-        <w:t xml:space="preserve">                                    </w:t>
-      </w:r>
-      <w:r>
-        <w:rPr>
-          <w:rStyle w:val="AttributeTok"/>
-        </w:rPr>
-        <w:t xml:space="preserve">x_axis_name =</w:t>
-      </w:r>
-      <w:r>
-        <w:rPr>
-          <w:rStyle w:val="NormalTok"/>
-        </w:rPr>
-        <w:t xml:space="preserve"> </w:t>
-      </w:r>
-      <w:r>
-        <w:rPr>
-          <w:rStyle w:val="StringTok"/>
-        </w:rPr>
-        <w:t xml:space="preserve">"Scenario 2 vs. 1"</w:t>
-      </w:r>
-      <w:r>
-        <w:rPr>
-          <w:rStyle w:val="NormalTok"/>
-        </w:rPr>
-        <w:t xml:space="preserve">,</w:t>
-      </w:r>
-      <w:r>
-        <w:br/>
-      </w:r>
-      <w:r>
-        <w:rPr>
-          <w:rStyle w:val="NormalTok"/>
-        </w:rPr>
-        <w:t xml:space="preserve">                                    </w:t>
-      </w:r>
-      <w:r>
-        <w:rPr>
-          <w:rStyle w:val="AttributeTok"/>
-        </w:rPr>
-        <w:t xml:space="preserve">y_axis_name =</w:t>
-      </w:r>
-      <w:r>
-        <w:rPr>
-          <w:rStyle w:val="NormalTok"/>
-        </w:rPr>
-        <w:t xml:space="preserve"> </w:t>
-      </w:r>
-      <w:r>
-        <w:rPr>
-          <w:rStyle w:val="StringTok"/>
-        </w:rPr>
-        <w:t xml:space="preserve">""</w:t>
-      </w:r>
-      <w:r>
-        <w:rPr>
-          <w:rStyle w:val="NormalTok"/>
-        </w:rPr>
-        <w:t xml:space="preserve">,</w:t>
-      </w:r>
-      <w:r>
-        <w:br/>
-      </w:r>
-      <w:r>
-        <w:rPr>
-          <w:rStyle w:val="NormalTok"/>
-        </w:rPr>
-        <w:t xml:space="preserve">                                    </w:t>
-      </w:r>
-      <w:r>
-        <w:rPr>
-          <w:rStyle w:val="AttributeTok"/>
-        </w:rPr>
-        <w:t xml:space="preserve">base_size =</w:t>
-      </w:r>
-      <w:r>
-        <w:rPr>
-          <w:rStyle w:val="NormalTok"/>
-        </w:rPr>
-        <w:t xml:space="preserve"> </w:t>
-      </w:r>
-      <w:r>
-        <w:rPr>
-          <w:rStyle w:val="DecValTok"/>
-        </w:rPr>
-        <w:t xml:space="preserve">7</w:t>
-      </w:r>
-      <w:r>
-        <w:rPr>
-          <w:rStyle w:val="NormalTok"/>
-        </w:rPr>
-        <w:t xml:space="preserve">)</w:t>
-      </w:r>
-      <w:r>
-        <w:br/>
-      </w:r>
-      <w:r>
-        <w:br/>
-      </w:r>
-      <w:r>
-        <w:rPr>
-          <w:rStyle w:val="CommentTok"/>
-        </w:rPr>
-        <w:t xml:space="preserve"># plot with patchwork</w:t>
-      </w:r>
-      <w:r>
-        <w:br/>
-      </w:r>
-      <w:r>
-        <w:rPr>
-          <w:rStyle w:val="NormalTok"/>
-        </w:rPr>
-        <w:t xml:space="preserve">layout </w:t>
-      </w:r>
-      <w:r>
-        <w:rPr>
-          <w:rStyle w:val="OtherTok"/>
-        </w:rPr>
-        <w:t xml:space="preserve">&lt;-</w:t>
-      </w:r>
-      <w:r>
-        <w:rPr>
-          <w:rStyle w:val="NormalTok"/>
-        </w:rPr>
-        <w:t xml:space="preserve"> </w:t>
-      </w:r>
-      <w:r>
-        <w:rPr>
-          <w:rStyle w:val="StringTok"/>
-        </w:rPr>
-        <w:t xml:space="preserve">"</w:t>
-      </w:r>
-      <w:r>
-        <w:br/>
-      </w:r>
-      <w:r>
-        <w:rPr>
-          <w:rStyle w:val="StringTok"/>
-        </w:rPr>
-        <w:t xml:space="preserve">           AAABBB</w:t>
-      </w:r>
-      <w:r>
-        <w:br/>
-      </w:r>
-      <w:r>
-        <w:rPr>
-          <w:rStyle w:val="StringTok"/>
-        </w:rPr>
-        <w:t xml:space="preserve">           AAABBB</w:t>
-      </w:r>
-      <w:r>
-        <w:br/>
-      </w:r>
-      <w:r>
-        <w:rPr>
-          <w:rStyle w:val="StringTok"/>
-        </w:rPr>
-        <w:t xml:space="preserve">          "</w:t>
-      </w:r>
-      <w:r>
-        <w:br/>
-      </w:r>
-      <w:r>
-        <w:br/>
-      </w:r>
-      <w:r>
-        <w:rPr>
-          <w:rStyle w:val="NormalTok"/>
-        </w:rPr>
-        <w:t xml:space="preserve">gap_2_n_1_plot </w:t>
-      </w:r>
-      <w:r>
-        <w:rPr>
-          <w:rStyle w:val="SpecialCharTok"/>
-        </w:rPr>
-        <w:t xml:space="preserve">+</w:t>
-      </w:r>
-      <w:r>
-        <w:rPr>
-          <w:rStyle w:val="NormalTok"/>
-        </w:rPr>
-        <w:t xml:space="preserve"> gap_2_vs_1_plot </w:t>
-      </w:r>
-      <w:r>
-        <w:rPr>
-          <w:rStyle w:val="SpecialCharTok"/>
-        </w:rPr>
-        <w:t xml:space="preserve">+</w:t>
-      </w:r>
-      <w:r>
-        <w:rPr>
-          <w:rStyle w:val="NormalTok"/>
-        </w:rPr>
-        <w:t xml:space="preserve"> </w:t>
-      </w:r>
-      <w:r>
-        <w:br/>
-      </w:r>
-      <w:r>
-        <w:rPr>
-          <w:rStyle w:val="FunctionTok"/>
-        </w:rPr>
-        <w:t xml:space="preserve">plot_layout</w:t>
-      </w:r>
-      <w:r>
-        <w:rPr>
-          <w:rStyle w:val="NormalTok"/>
-        </w:rPr>
-        <w:t xml:space="preserve">(</w:t>
-      </w:r>
-      <w:r>
-        <w:rPr>
-          <w:rStyle w:val="AttributeTok"/>
-        </w:rPr>
-        <w:t xml:space="preserve">guides =</w:t>
-      </w:r>
-      <w:r>
-        <w:rPr>
-          <w:rStyle w:val="NormalTok"/>
-        </w:rPr>
-        <w:t xml:space="preserve"> </w:t>
-      </w:r>
-      <w:r>
-        <w:rPr>
-          <w:rStyle w:val="StringTok"/>
-        </w:rPr>
-        <w:t xml:space="preserve">"collect"</w:t>
-      </w:r>
-      <w:r>
-        <w:rPr>
-          <w:rStyle w:val="NormalTok"/>
-        </w:rPr>
-        <w:t xml:space="preserve">, </w:t>
-      </w:r>
-      <w:r>
-        <w:rPr>
-          <w:rStyle w:val="AttributeTok"/>
-        </w:rPr>
-        <w:t xml:space="preserve">design =</w:t>
-      </w:r>
-      <w:r>
-        <w:rPr>
-          <w:rStyle w:val="NormalTok"/>
-        </w:rPr>
-        <w:t xml:space="preserve"> layout) </w:t>
       </w:r>
     </w:p>
     <w:p>
@@ -10496,7 +10067,7 @@
       <w:r>
         <w:drawing>
           <wp:inline>
-            <wp:extent cx="4587290" cy="3669832"/>
+            <wp:extent cx="5943600" cy="4754880"/>
             <wp:effectExtent b="0" l="0" r="0" t="0"/>
             <wp:docPr descr="" title="" id="1" name="Picture"/>
             <a:graphic>
@@ -10517,7 +10088,7 @@
                   <pic:spPr bwMode="auto">
                     <a:xfrm>
                       <a:off x="0" y="0"/>
-                      <a:ext cx="4587290" cy="3669832"/>
+                      <a:ext cx="5943600" cy="4754880"/>
                     </a:xfrm>
                     <a:prstGeom prst="rect">
                       <a:avLst/>
@@ -10747,7 +10318,7 @@
       <w:r>
         <w:drawing>
           <wp:inline>
-            <wp:extent cx="4587290" cy="3669832"/>
+            <wp:extent cx="5943600" cy="4754880"/>
             <wp:effectExtent b="0" l="0" r="0" t="0"/>
             <wp:docPr descr="" title="" id="1" name="Picture"/>
             <a:graphic>
@@ -10768,7 +10339,7 @@
                   <pic:spPr bwMode="auto">
                     <a:xfrm>
                       <a:off x="0" y="0"/>
-                      <a:ext cx="4587290" cy="3669832"/>
+                      <a:ext cx="5943600" cy="4754880"/>
                     </a:xfrm>
                     <a:prstGeom prst="rect">
                       <a:avLst/>
@@ -11385,7 +10956,7 @@
       <w:r>
         <w:drawing>
           <wp:inline>
-            <wp:extent cx="4587290" cy="3669832"/>
+            <wp:extent cx="5943600" cy="4754880"/>
             <wp:effectExtent b="0" l="0" r="0" t="0"/>
             <wp:docPr descr="" title="" id="1" name="Picture"/>
             <a:graphic>
@@ -11406,7 +10977,7 @@
                   <pic:spPr bwMode="auto">
                     <a:xfrm>
                       <a:off x="0" y="0"/>
-                      <a:ext cx="4587290" cy="3669832"/>
+                      <a:ext cx="5943600" cy="4754880"/>
                     </a:xfrm>
                     <a:prstGeom prst="rect">
                       <a:avLst/>
@@ -11519,7 +11090,7 @@
         <w:rPr>
           <w:rStyle w:val="StringTok"/>
         </w:rPr>
-        <w:t xml:space="preserve">"Water release from upstream dams (m3)"</w:t>
+        <w:t xml:space="preserve">"Scenario 3 upstream dam release (m3)"</w:t>
       </w:r>
       <w:r>
         <w:rPr>
@@ -11601,7 +11172,7 @@
       <w:r>
         <w:drawing>
           <wp:inline>
-            <wp:extent cx="4587290" cy="3669832"/>
+            <wp:extent cx="5943600" cy="4754880"/>
             <wp:effectExtent b="0" l="0" r="0" t="0"/>
             <wp:docPr descr="" title="" id="1" name="Picture"/>
             <a:graphic>
@@ -11622,7 +11193,7 @@
                   <pic:spPr bwMode="auto">
                     <a:xfrm>
                       <a:off x="0" y="0"/>
-                      <a:ext cx="4587290" cy="3669832"/>
+                      <a:ext cx="5943600" cy="4754880"/>
                     </a:xfrm>
                     <a:prstGeom prst="rect">
                       <a:avLst/>
@@ -12068,7 +11639,7 @@
         <w:rPr>
           <w:rStyle w:val="StringTok"/>
         </w:rPr>
-        <w:t xml:space="preserve">           AAABBB</w:t>
+        <w:t xml:space="preserve">           AAAABBBB</w:t>
       </w:r>
       <w:r>
         <w:br/>
@@ -12077,7 +11648,7 @@
         <w:rPr>
           <w:rStyle w:val="StringTok"/>
         </w:rPr>
-        <w:t xml:space="preserve">           AAABBB</w:t>
+        <w:t xml:space="preserve">           AAAABBBB</w:t>
       </w:r>
       <w:r>
         <w:br/>
@@ -12183,7 +11754,7 @@
       <w:r>
         <w:drawing>
           <wp:inline>
-            <wp:extent cx="4587290" cy="3669832"/>
+            <wp:extent cx="5943600" cy="4754880"/>
             <wp:effectExtent b="0" l="0" r="0" t="0"/>
             <wp:docPr descr="" title="" id="1" name="Picture"/>
             <a:graphic>
@@ -12204,7 +11775,7 @@
                   <pic:spPr bwMode="auto">
                     <a:xfrm>
                       <a:off x="0" y="0"/>
-                      <a:ext cx="4587290" cy="3669832"/>
+                      <a:ext cx="5943600" cy="4754880"/>
                     </a:xfrm>
                     <a:prstGeom prst="rect">
                       <a:avLst/>
@@ -12321,24 +11892,22 @@
         <w:t xml:space="preserve"> </w:t>
       </w:r>
       <m:oMath>
-        <m:r>
-          <m:rPr>
-            <m:sty m:val="p"/>
-          </m:rPr>
-          <m:t>(</m:t>
-        </m:r>
-        <m:r>
-          <m:t>W</m:t>
-        </m:r>
-        <m:r>
-          <m:t>a</m:t>
-        </m:r>
-        <m:r>
-          <m:rPr>
-            <m:sty m:val="p"/>
-          </m:rPr>
-          <m:t>)</m:t>
-        </m:r>
+        <m:d>
+          <m:dPr>
+            <m:begChr m:val="("/>
+            <m:endChr m:val=")"/>
+            <m:sepChr m:val=""/>
+            <m:grow/>
+          </m:dPr>
+          <m:e>
+            <m:r>
+              <m:t>W</m:t>
+            </m:r>
+            <m:r>
+              <m:t>a</m:t>
+            </m:r>
+          </m:e>
+        </m:d>
         <m:r>
           <m:t>2</m:t>
         </m:r>
@@ -12462,163 +12031,157 @@
           </m:rPr>
           <m:t>×</m:t>
         </m:r>
-        <m:r>
-          <m:rPr>
-            <m:sty m:val="p"/>
-          </m:rPr>
-          <m:t>(</m:t>
-        </m:r>
-        <m:f>
-          <m:fPr>
-            <m:type m:val="bar"/>
-          </m:fPr>
-          <m:num>
-            <m:r>
-              <m:rPr>
-                <m:sty m:val="p"/>
-              </m:rPr>
-              <m:t>[</m:t>
-            </m:r>
-            <m:nary>
-              <m:naryPr>
-                <m:chr m:val="∑"/>
-                <m:limLoc m:val="undOvr"/>
-                <m:subHide m:val="0"/>
-                <m:supHide m:val="0"/>
-              </m:naryPr>
-              <m:sub>
+        <m:d>
+          <m:dPr>
+            <m:begChr m:val="("/>
+            <m:endChr m:val=")"/>
+            <m:sepChr m:val=""/>
+            <m:grow/>
+          </m:dPr>
+          <m:e>
+            <m:f>
+              <m:fPr>
+                <m:type m:val="bar"/>
+              </m:fPr>
+              <m:num>
+                <m:d>
+                  <m:dPr>
+                    <m:begChr m:val="["/>
+                    <m:endChr m:val="]"/>
+                    <m:sepChr m:val=""/>
+                    <m:grow/>
+                  </m:dPr>
+                  <m:e>
+                    <m:nary>
+                      <m:naryPr>
+                        <m:chr m:val="∑"/>
+                        <m:limLoc m:val="undOvr"/>
+                        <m:subHide m:val="0"/>
+                        <m:supHide m:val="0"/>
+                      </m:naryPr>
+                      <m:sub>
+                        <m:r>
+                          <m:t>a</m:t>
+                        </m:r>
+                        <m:r>
+                          <m:rPr>
+                            <m:sty m:val="p"/>
+                          </m:rPr>
+                          <m:t>=</m:t>
+                        </m:r>
+                        <m:r>
+                          <m:t>1</m:t>
+                        </m:r>
+                      </m:sub>
+                      <m:sup>
+                        <m:r>
+                          <m:t>A</m:t>
+                        </m:r>
+                      </m:sup>
+                      <m:e>
+                        <m:d>
+                          <m:dPr>
+                            <m:begChr m:val="("/>
+                            <m:endChr m:val=")"/>
+                            <m:sepChr m:val=""/>
+                            <m:grow/>
+                          </m:dPr>
+                          <m:e>
+                            <m:sSubSup>
+                              <m:e>
+                                <m:r>
+                                  <m:t>W</m:t>
+                                </m:r>
+                              </m:e>
+                              <m:sub>
+                                <m:r>
+                                  <m:t>a</m:t>
+                                </m:r>
+                              </m:sub>
+                              <m:sup>
+                                <m:r>
+                                  <m:t>2</m:t>
+                                </m:r>
+                              </m:sup>
+                            </m:sSubSup>
+                            <m:r>
+                              <m:rPr>
+                                <m:sty m:val="p"/>
+                              </m:rPr>
+                              <m:t>×</m:t>
+                            </m:r>
+                            <m:r>
+                              <m:t>S</m:t>
+                            </m:r>
+                            <m:r>
+                              <m:t>S</m:t>
+                            </m:r>
+                            <m:sSub>
+                              <m:e>
+                                <m:r>
+                                  <m:t>Y</m:t>
+                                </m:r>
+                              </m:e>
+                              <m:sub>
+                                <m:r>
+                                  <m:t>c</m:t>
+                                </m:r>
+                                <m:r>
+                                  <m:t>o</m:t>
+                                </m:r>
+                                <m:r>
+                                  <m:t>m</m:t>
+                                </m:r>
+                                <m:r>
+                                  <m:t>p</m:t>
+                                </m:r>
+                                <m:r>
+                                  <m:rPr>
+                                    <m:sty m:val="p"/>
+                                  </m:rPr>
+                                  <m:t>,</m:t>
+                                </m:r>
+                                <m:r>
+                                  <m:t>a</m:t>
+                                </m:r>
+                              </m:sub>
+                            </m:sSub>
+                          </m:e>
+                        </m:d>
+                      </m:e>
+                    </m:nary>
+                  </m:e>
+                </m:d>
+              </m:num>
+              <m:den>
                 <m:r>
-                  <m:t>a</m:t>
+                  <m:t>S</m:t>
                 </m:r>
                 <m:r>
-                  <m:rPr>
-                    <m:sty m:val="p"/>
-                  </m:rPr>
-                  <m:t>=</m:t>
+                  <m:t>S</m:t>
                 </m:r>
-                <m:r>
-                  <m:t>1</m:t>
-                </m:r>
-              </m:sub>
-              <m:sup>
-                <m:r>
-                  <m:t>A</m:t>
-                </m:r>
-              </m:sup>
-              <m:e>
-                <m:r>
-                  <m:rPr>
-                    <m:sty m:val="p"/>
-                  </m:rPr>
-                  <m:t>(</m:t>
-                </m:r>
-              </m:e>
-            </m:nary>
-            <m:sSubSup>
-              <m:e>
-                <m:r>
-                  <m:t>W</m:t>
-                </m:r>
-              </m:e>
-              <m:sub>
-                <m:r>
-                  <m:t>a</m:t>
-                </m:r>
-              </m:sub>
-              <m:sup>
-                <m:r>
-                  <m:t>2</m:t>
-                </m:r>
-              </m:sup>
-            </m:sSubSup>
-            <m:r>
-              <m:rPr>
-                <m:sty m:val="p"/>
-              </m:rPr>
-              <m:t>×</m:t>
-            </m:r>
-            <m:r>
-              <m:t>S</m:t>
-            </m:r>
-            <m:r>
-              <m:t>S</m:t>
-            </m:r>
-            <m:sSub>
-              <m:e>
-                <m:r>
-                  <m:t>Y</m:t>
-                </m:r>
-              </m:e>
-              <m:sub>
-                <m:r>
-                  <m:t>c</m:t>
-                </m:r>
-                <m:r>
-                  <m:t>o</m:t>
-                </m:r>
-                <m:r>
-                  <m:t>m</m:t>
-                </m:r>
-                <m:r>
-                  <m:t>p</m:t>
-                </m:r>
-                <m:r>
-                  <m:rPr>
-                    <m:sty m:val="p"/>
-                  </m:rPr>
-                  <m:t>,</m:t>
-                </m:r>
-                <m:r>
-                  <m:t>a</m:t>
-                </m:r>
-              </m:sub>
-            </m:sSub>
-            <m:r>
-              <m:rPr>
-                <m:sty m:val="p"/>
-              </m:rPr>
-              <m:t>)</m:t>
-            </m:r>
-            <m:r>
-              <m:rPr>
-                <m:sty m:val="p"/>
-              </m:rPr>
-              <m:t>]</m:t>
-            </m:r>
-          </m:num>
-          <m:den>
-            <m:r>
-              <m:t>S</m:t>
-            </m:r>
-            <m:r>
-              <m:t>S</m:t>
-            </m:r>
-            <m:sSub>
-              <m:e>
-                <m:r>
-                  <m:t>Y</m:t>
-                </m:r>
-              </m:e>
-              <m:sub>
-                <m:r>
-                  <m:t>c</m:t>
-                </m:r>
-                <m:r>
-                  <m:t>u</m:t>
-                </m:r>
-                <m:r>
-                  <m:t>m</m:t>
-                </m:r>
-              </m:sub>
-            </m:sSub>
-          </m:den>
-        </m:f>
-        <m:r>
-          <m:rPr>
-            <m:sty m:val="p"/>
-          </m:rPr>
-          <m:t>)</m:t>
-        </m:r>
+                <m:sSub>
+                  <m:e>
+                    <m:r>
+                      <m:t>Y</m:t>
+                    </m:r>
+                  </m:e>
+                  <m:sub>
+                    <m:r>
+                      <m:t>c</m:t>
+                    </m:r>
+                    <m:r>
+                      <m:t>u</m:t>
+                    </m:r>
+                    <m:r>
+                      <m:t>m</m:t>
+                    </m:r>
+                  </m:sub>
+                </m:sSub>
+              </m:den>
+            </m:f>
+          </m:e>
+        </m:d>
       </m:oMath>
     </w:p>
     <w:p>
@@ -13485,7 +13048,7 @@
       <w:r>
         <w:drawing>
           <wp:inline>
-            <wp:extent cx="4587290" cy="3669832"/>
+            <wp:extent cx="5943600" cy="4754880"/>
             <wp:effectExtent b="0" l="0" r="0" t="0"/>
             <wp:docPr descr="" title="" id="1" name="Picture"/>
             <a:graphic>
@@ -13506,7 +13069,7 @@
                   <pic:spPr bwMode="auto">
                     <a:xfrm>
                       <a:off x="0" y="0"/>
-                      <a:ext cx="4587290" cy="3669832"/>
+                      <a:ext cx="5943600" cy="4754880"/>
                     </a:xfrm>
                     <a:prstGeom prst="rect">
                       <a:avLst/>
@@ -13786,7 +13349,7 @@
       <w:r>
         <w:drawing>
           <wp:inline>
-            <wp:extent cx="4587290" cy="3669832"/>
+            <wp:extent cx="5943600" cy="4754880"/>
             <wp:effectExtent b="0" l="0" r="0" t="0"/>
             <wp:docPr descr="" title="" id="1" name="Picture"/>
             <a:graphic>
@@ -13807,7 +13370,7 @@
                   <pic:spPr bwMode="auto">
                     <a:xfrm>
                       <a:off x="0" y="0"/>
-                      <a:ext cx="4587290" cy="3669832"/>
+                      <a:ext cx="5943600" cy="4754880"/>
                     </a:xfrm>
                     <a:prstGeom prst="rect">
                       <a:avLst/>
@@ -14305,67 +13868,19 @@
       </w:r>
     </w:p>
     <w:bookmarkEnd w:id="55"/>
-    <w:bookmarkStart w:id="56" w:name="ref-whitney_decision_2018-1"/>
+    <w:bookmarkStart w:id="57" w:name="ref-whitney_probabilistic_2018"/>
     <w:p>
       <w:pPr>
         <w:pStyle w:val="Bibliography"/>
       </w:pPr>
       <w:r>
-        <w:t xml:space="preserve">Whitney, C., K. Shepherd, and E. Luedeling. 2018.</w:t>
-      </w:r>
-      <w:r>
-        <w:t xml:space="preserve"> </w:t>
-      </w:r>
-      <w:r>
-        <w:t xml:space="preserve">“Decision</w:t>
-      </w:r>
-      <w:r>
-        <w:t xml:space="preserve"> </w:t>
-      </w:r>
-      <w:r>
-        <w:t xml:space="preserve">Analysis</w:t>
-      </w:r>
-      <w:r>
-        <w:t xml:space="preserve"> </w:t>
-      </w:r>
-      <w:r>
-        <w:t xml:space="preserve">Methods</w:t>
-      </w:r>
-      <w:r>
-        <w:t xml:space="preserve"> </w:t>
-      </w:r>
-      <w:r>
-        <w:t xml:space="preserve">Guide</w:t>
-      </w:r>
-      <w:r>
-        <w:t xml:space="preserve">;</w:t>
-      </w:r>
-      <w:r>
-        <w:t xml:space="preserve"> </w:t>
-      </w:r>
-      <w:r>
-        <w:t xml:space="preserve">Agricultural</w:t>
-      </w:r>
-      <w:r>
-        <w:t xml:space="preserve"> </w:t>
-      </w:r>
-      <w:r>
-        <w:t xml:space="preserve">Policy</w:t>
-      </w:r>
-      <w:r>
-        <w:t xml:space="preserve"> </w:t>
-      </w:r>
-      <w:r>
-        <w:t xml:space="preserve">for</w:t>
-      </w:r>
-      <w:r>
-        <w:t xml:space="preserve"> </w:t>
-      </w:r>
-      <w:r>
-        <w:t xml:space="preserve">Nutrition</w:t>
-      </w:r>
-      <w:r>
-        <w:t xml:space="preserve">.”</w:t>
+        <w:t xml:space="preserve">Whitney, Cory, D. Lanzanova, C. Muchiri, K. Shepherd, T. Rosenstock, M. Krawinkel, J. R. S. Tabuti, and E. Luedeling. 2018.</w:t>
+      </w:r>
+      <w:r>
+        <w:t xml:space="preserve"> </w:t>
+      </w:r>
+      <w:r>
+        <w:t xml:space="preserve">“Probabilistic Decision Tools for Determining Impacts of Agricultural Development Policy on Household Nutrition.”</w:t>
       </w:r>
       <w:r>
         <w:t xml:space="preserve"> </w:t>
@@ -14375,38 +13890,6 @@
           <w:iCs/>
           <w:i/>
         </w:rPr>
-        <w:t xml:space="preserve">World Agroforestry (ICRAF)</w:t>
-      </w:r>
-      <w:r>
-        <w:t xml:space="preserve"> </w:t>
-      </w:r>
-      <w:r>
-        <w:t xml:space="preserve">Working Paper series (275): 40.</w:t>
-      </w:r>
-    </w:p>
-    <w:bookmarkEnd w:id="56"/>
-    <w:bookmarkStart w:id="58" w:name="ref-whitney_probabilistic_2018"/>
-    <w:p>
-      <w:pPr>
-        <w:pStyle w:val="Bibliography"/>
-      </w:pPr>
-      <w:r>
-        <w:t xml:space="preserve">Whitney, Cory, D. Lanzanova, C. Muchiri, K. Shepherd, T. Rosenstock, M. Krawinkel, J. R. S. Tabuti, and E. Luedeling. 2018.</w:t>
-      </w:r>
-      <w:r>
-        <w:t xml:space="preserve"> </w:t>
-      </w:r>
-      <w:r>
-        <w:t xml:space="preserve">“Probabilistic Decision Tools for Determining Impacts of Agricultural Development Policy on Household Nutrition.”</w:t>
-      </w:r>
-      <w:r>
-        <w:t xml:space="preserve"> </w:t>
-      </w:r>
-      <w:r>
-        <w:rPr>
-          <w:iCs/>
-          <w:i/>
-        </w:rPr>
         <w:t xml:space="preserve">Earth’s Future</w:t>
       </w:r>
       <w:r>
@@ -14418,7 +13901,7 @@
       <w:r>
         <w:t xml:space="preserve"> </w:t>
       </w:r>
-      <w:hyperlink r:id="rId57">
+      <w:hyperlink r:id="rId56">
         <w:r>
           <w:rPr>
             <w:rStyle w:val="Hyperlink"/>
@@ -14428,6 +13911,86 @@
       </w:hyperlink>
       <w:r>
         <w:t xml:space="preserve">.</w:t>
+      </w:r>
+    </w:p>
+    <w:bookmarkEnd w:id="57"/>
+    <w:bookmarkStart w:id="58" w:name="ref-whitney_decision_2018-1"/>
+    <w:p>
+      <w:pPr>
+        <w:pStyle w:val="Bibliography"/>
+      </w:pPr>
+      <w:r>
+        <w:t xml:space="preserve">Whitney, C., K. Shepherd, and E. Luedeling. 2018.</w:t>
+      </w:r>
+      <w:r>
+        <w:t xml:space="preserve"> </w:t>
+      </w:r>
+      <w:r>
+        <w:t xml:space="preserve">“Decision</w:t>
+      </w:r>
+      <w:r>
+        <w:t xml:space="preserve"> </w:t>
+      </w:r>
+      <w:r>
+        <w:t xml:space="preserve">Analysis</w:t>
+      </w:r>
+      <w:r>
+        <w:t xml:space="preserve"> </w:t>
+      </w:r>
+      <w:r>
+        <w:t xml:space="preserve">Methods</w:t>
+      </w:r>
+      <w:r>
+        <w:t xml:space="preserve"> </w:t>
+      </w:r>
+      <w:r>
+        <w:t xml:space="preserve">Guide</w:t>
+      </w:r>
+      <w:r>
+        <w:t xml:space="preserve">;</w:t>
+      </w:r>
+      <w:r>
+        <w:t xml:space="preserve"> </w:t>
+      </w:r>
+      <w:r>
+        <w:t xml:space="preserve">Agricultural</w:t>
+      </w:r>
+      <w:r>
+        <w:t xml:space="preserve"> </w:t>
+      </w:r>
+      <w:r>
+        <w:t xml:space="preserve">Policy</w:t>
+      </w:r>
+      <w:r>
+        <w:t xml:space="preserve"> </w:t>
+      </w:r>
+      <w:r>
+        <w:t xml:space="preserve">for</w:t>
+      </w:r>
+      <w:r>
+        <w:t xml:space="preserve"> </w:t>
+      </w:r>
+      <w:r>
+        <w:t xml:space="preserve">Nutrition</w:t>
+      </w:r>
+      <w:r>
+        <w:t xml:space="preserve">.”</w:t>
+      </w:r>
+      <w:r>
+        <w:t xml:space="preserve"> </w:t>
+      </w:r>
+      <w:r>
+        <w:rPr>
+          <w:iCs/>
+          <w:i/>
+        </w:rPr>
+        <w:t xml:space="preserve">World Agroforestry (ICRAF)</w:t>
+      </w:r>
+      <w:r>
+        <w:t xml:space="preserve"> </w:t>
+      </w:r>
+      <w:r>
+        <w:t xml:space="preserve">Working Paper series (275): 40.</w:t>
       </w:r>
     </w:p>
     <w:bookmarkEnd w:id="58"/>
@@ -14702,10 +14265,10 @@
     <w:bookmarkEnd w:id="72"/>
     <w:bookmarkEnd w:id="73"/>
     <w:sectPr>
-      <w:footerReference w:type="even" r:id="rId10"/>
-      <w:footerReference w:type="default" r:id="rId9"/>
-      <w:pgSz w:w="12240" w:h="15840"/>
-      <w:pgMar w:top="1440" w:right="1440" w:bottom="1440" w:left="1440" w:header="720" w:footer="720" w:gutter="0"/>
+      <w:footerReference r:id="rId10" w:type="even"/>
+      <w:footerReference r:id="rId9" w:type="default"/>
+      <w:pgSz w:h="15840" w:w="12240"/>
+      <w:pgMar w:bottom="1440" w:footer="720" w:gutter="0" w:header="720" w:left="1440" w:right="1440" w:top="1440"/>
       <w:cols w:space="720"/>
     </w:sectPr>
   </w:body>
@@ -14853,8 +14416,8 @@
 </file>
 
 <file path=word/numbering.xml><?xml version="1.0" encoding="utf-8"?>
-<w:numbering xmlns:wpc="http://schemas.microsoft.com/office/word/2010/wordprocessingCanvas" xmlns:cx="http://schemas.microsoft.com/office/drawing/2014/chartex" xmlns:cx1="http://schemas.microsoft.com/office/drawing/2015/9/8/chartex" xmlns:cx2="http://schemas.microsoft.com/office/drawing/2015/10/21/chartex" xmlns:cx3="http://schemas.microsoft.com/office/drawing/2016/5/9/chartex" xmlns:cx4="http://schemas.microsoft.com/office/drawing/2016/5/10/chartex" xmlns:cx5="http://schemas.microsoft.com/office/drawing/2016/5/11/chartex" xmlns:cx6="http://schemas.microsoft.com/office/drawing/2016/5/12/chartex" xmlns:cx7="http://schemas.microsoft.com/office/drawing/2016/5/13/chartex" xmlns:cx8="http://schemas.microsoft.com/office/drawing/2016/5/14/chartex" xmlns:mc="http://schemas.openxmlformats.org/markup-compatibility/2006" xmlns:aink="http://schemas.microsoft.com/office/drawing/2016/ink" xmlns:am3d="http://schemas.microsoft.com/office/drawing/2017/model3d" xmlns:o="urn:schemas-microsoft-com:office:office" xmlns:r="http://schemas.openxmlformats.org/officeDocument/2006/relationships" xmlns:m="http://schemas.openxmlformats.org/officeDocument/2006/math" xmlns:v="urn:schemas-microsoft-com:vml" xmlns:wp14="http://schemas.microsoft.com/office/word/2010/wordprocessingDrawing" xmlns:wp="http://schemas.openxmlformats.org/drawingml/2006/wordprocessingDrawing" xmlns:w10="urn:schemas-microsoft-com:office:word" xmlns:w="http://schemas.openxmlformats.org/wordprocessingml/2006/main" xmlns:w14="http://schemas.microsoft.com/office/word/2010/wordml" xmlns:w15="http://schemas.microsoft.com/office/word/2012/wordml" xmlns:w16cex="http://schemas.microsoft.com/office/word/2018/wordml/cex" xmlns:w16cid="http://schemas.microsoft.com/office/word/2016/wordml/cid" xmlns:w16="http://schemas.microsoft.com/office/word/2018/wordml" xmlns:w16sdtdh="http://schemas.microsoft.com/office/word/2020/wordml/sdtdatahash" xmlns:w16se="http://schemas.microsoft.com/office/word/2015/wordml/symex" xmlns:wpg="http://schemas.microsoft.com/office/word/2010/wordprocessingGroup" xmlns:wpi="http://schemas.microsoft.com/office/word/2010/wordprocessingInk" xmlns:wne="http://schemas.microsoft.com/office/word/2006/wordml" xmlns:wps="http://schemas.microsoft.com/office/word/2010/wordprocessingShape" mc:Ignorable="w14 w15 w16se w16cid w16 w16cex w16sdtdh wp14">
-  <w:abstractNum w:abstractNumId="0" w15:restartNumberingAfterBreak="0">
+<w:numbering xmlns:aink="http://schemas.microsoft.com/office/drawing/2016/ink" xmlns:am3d="http://schemas.microsoft.com/office/drawing/2017/model3d" xmlns:cx="http://schemas.microsoft.com/office/drawing/2014/chartex" xmlns:cx1="http://schemas.microsoft.com/office/drawing/2015/9/8/chartex" xmlns:cx2="http://schemas.microsoft.com/office/drawing/2015/10/21/chartex" xmlns:cx3="http://schemas.microsoft.com/office/drawing/2016/5/9/chartex" xmlns:cx4="http://schemas.microsoft.com/office/drawing/2016/5/10/chartex" xmlns:cx5="http://schemas.microsoft.com/office/drawing/2016/5/11/chartex" xmlns:cx6="http://schemas.microsoft.com/office/drawing/2016/5/12/chartex" xmlns:cx7="http://schemas.microsoft.com/office/drawing/2016/5/13/chartex" xmlns:cx8="http://schemas.microsoft.com/office/drawing/2016/5/14/chartex" xmlns:m="http://schemas.openxmlformats.org/officeDocument/2006/math" xmlns:mc="http://schemas.openxmlformats.org/markup-compatibility/2006" xmlns:o="urn:schemas-microsoft-com:office:office" xmlns:r="http://schemas.openxmlformats.org/officeDocument/2006/relationships" xmlns:v="urn:schemas-microsoft-com:vml" xmlns:w="http://schemas.openxmlformats.org/wordprocessingml/2006/main" xmlns:w10="urn:schemas-microsoft-com:office:word" xmlns:w14="http://schemas.microsoft.com/office/word/2010/wordml" xmlns:w15="http://schemas.microsoft.com/office/word/2012/wordml" xmlns:w16="http://schemas.microsoft.com/office/word/2018/wordml" xmlns:w16cex="http://schemas.microsoft.com/office/word/2018/wordml/cex" xmlns:w16cid="http://schemas.microsoft.com/office/word/2016/wordml/cid" xmlns:w16sdtdh="http://schemas.microsoft.com/office/word/2020/wordml/sdtdatahash" xmlns:w16se="http://schemas.microsoft.com/office/word/2015/wordml/symex" xmlns:wne="http://schemas.microsoft.com/office/word/2006/wordml" xmlns:wp="http://schemas.openxmlformats.org/drawingml/2006/wordprocessingDrawing" xmlns:wp14="http://schemas.microsoft.com/office/word/2010/wordprocessingDrawing" xmlns:wpc="http://schemas.microsoft.com/office/word/2010/wordprocessingCanvas" xmlns:wpg="http://schemas.microsoft.com/office/word/2010/wordprocessingGroup" xmlns:wpi="http://schemas.microsoft.com/office/word/2010/wordprocessingInk" xmlns:wps="http://schemas.microsoft.com/office/word/2010/wordprocessingShape" mc:Ignorable="w14 w15 w16se w16cid w16 w16cex w16sdtdh wp14">
+  <w:abstractNum w15:restartNumberingAfterBreak="0" w:abstractNumId="0">
     <w:nsid w:val="0000A990"/>
     <w:multiLevelType w:val="multilevel"/>
     <w:tmpl w:val="6CE06D34"/>
@@ -14863,7 +14426,7 @@
       <w:lvlText w:val=" "/>
       <w:lvlJc w:val="left"/>
       <w:pPr>
-        <w:ind w:left="720" w:hanging="480"/>
+        <w:ind w:hanging="480" w:left="720"/>
       </w:pPr>
     </w:lvl>
     <w:lvl w:ilvl="1">
@@ -14871,7 +14434,7 @@
       <w:lvlText w:val=" "/>
       <w:lvlJc w:val="left"/>
       <w:pPr>
-        <w:ind w:left="1440" w:hanging="480"/>
+        <w:ind w:hanging="480" w:left="1440"/>
       </w:pPr>
     </w:lvl>
     <w:lvl w:ilvl="2">
@@ -14879,7 +14442,7 @@
       <w:lvlText w:val=" "/>
       <w:lvlJc w:val="left"/>
       <w:pPr>
-        <w:ind w:left="2160" w:hanging="480"/>
+        <w:ind w:hanging="480" w:left="2160"/>
       </w:pPr>
     </w:lvl>
     <w:lvl w:ilvl="3">
@@ -14887,7 +14450,7 @@
       <w:lvlText w:val=" "/>
       <w:lvlJc w:val="left"/>
       <w:pPr>
-        <w:ind w:left="2880" w:hanging="480"/>
+        <w:ind w:hanging="480" w:left="2880"/>
       </w:pPr>
     </w:lvl>
     <w:lvl w:ilvl="4">
@@ -14895,7 +14458,7 @@
       <w:lvlText w:val=" "/>
       <w:lvlJc w:val="left"/>
       <w:pPr>
-        <w:ind w:left="3600" w:hanging="480"/>
+        <w:ind w:hanging="480" w:left="3600"/>
       </w:pPr>
     </w:lvl>
     <w:lvl w:ilvl="5">
@@ -14903,7 +14466,7 @@
       <w:lvlText w:val=" "/>
       <w:lvlJc w:val="left"/>
       <w:pPr>
-        <w:ind w:left="4320" w:hanging="480"/>
+        <w:ind w:hanging="480" w:left="4320"/>
       </w:pPr>
     </w:lvl>
     <w:lvl w:ilvl="6">
@@ -14911,7 +14474,7 @@
       <w:lvlText w:val=" "/>
       <w:lvlJc w:val="left"/>
       <w:pPr>
-        <w:ind w:left="5040" w:hanging="480"/>
+        <w:ind w:hanging="480" w:left="5040"/>
       </w:pPr>
     </w:lvl>
     <w:lvl w:ilvl="7">
@@ -14919,7 +14482,7 @@
       <w:lvlText w:val=" "/>
       <w:lvlJc w:val="left"/>
       <w:pPr>
-        <w:ind w:left="5760" w:hanging="480"/>
+        <w:ind w:hanging="480" w:left="5760"/>
       </w:pPr>
     </w:lvl>
     <w:lvl w:ilvl="8">
@@ -14927,11 +14490,11 @@
       <w:lvlText w:val=" "/>
       <w:lvlJc w:val="left"/>
       <w:pPr>
-        <w:ind w:left="6480" w:hanging="480"/>
+        <w:ind w:hanging="480" w:left="6480"/>
       </w:pPr>
     </w:lvl>
   </w:abstractNum>
-  <w:abstractNum w:abstractNumId="1" w15:restartNumberingAfterBreak="0">
+  <w:abstractNum w15:restartNumberingAfterBreak="0" w:abstractNumId="1">
     <w:nsid w:val="0000A991"/>
     <w:multiLevelType w:val="multilevel"/>
     <w:tmpl w:val="3F84064C"/>
@@ -14940,7 +14503,7 @@
       <w:lvlText w:val="•"/>
       <w:lvlJc w:val="left"/>
       <w:pPr>
-        <w:ind w:left="720" w:hanging="480"/>
+        <w:ind w:hanging="480" w:left="720"/>
       </w:pPr>
     </w:lvl>
     <w:lvl w:ilvl="1">
@@ -14948,7 +14511,7 @@
       <w:lvlText w:val="–"/>
       <w:lvlJc w:val="left"/>
       <w:pPr>
-        <w:ind w:left="1440" w:hanging="480"/>
+        <w:ind w:hanging="480" w:left="1440"/>
       </w:pPr>
     </w:lvl>
     <w:lvl w:ilvl="2">
@@ -14956,7 +14519,7 @@
       <w:lvlText w:val="•"/>
       <w:lvlJc w:val="left"/>
       <w:pPr>
-        <w:ind w:left="2160" w:hanging="480"/>
+        <w:ind w:hanging="480" w:left="2160"/>
       </w:pPr>
     </w:lvl>
     <w:lvl w:ilvl="3">
@@ -14964,7 +14527,7 @@
       <w:lvlText w:val="–"/>
       <w:lvlJc w:val="left"/>
       <w:pPr>
-        <w:ind w:left="2880" w:hanging="480"/>
+        <w:ind w:hanging="480" w:left="2880"/>
       </w:pPr>
     </w:lvl>
     <w:lvl w:ilvl="4">
@@ -14972,7 +14535,7 @@
       <w:lvlText w:val="•"/>
       <w:lvlJc w:val="left"/>
       <w:pPr>
-        <w:ind w:left="3600" w:hanging="480"/>
+        <w:ind w:hanging="480" w:left="3600"/>
       </w:pPr>
     </w:lvl>
     <w:lvl w:ilvl="5">
@@ -14980,7 +14543,7 @@
       <w:lvlText w:val="–"/>
       <w:lvlJc w:val="left"/>
       <w:pPr>
-        <w:ind w:left="4320" w:hanging="480"/>
+        <w:ind w:hanging="480" w:left="4320"/>
       </w:pPr>
     </w:lvl>
     <w:lvl w:ilvl="6">
@@ -14988,7 +14551,7 @@
       <w:lvlText w:val="•"/>
       <w:lvlJc w:val="left"/>
       <w:pPr>
-        <w:ind w:left="5040" w:hanging="480"/>
+        <w:ind w:hanging="480" w:left="5040"/>
       </w:pPr>
     </w:lvl>
     <w:lvl w:ilvl="7">
@@ -14996,7 +14559,7 @@
       <w:lvlText w:val="–"/>
       <w:lvlJc w:val="left"/>
       <w:pPr>
-        <w:ind w:left="5760" w:hanging="480"/>
+        <w:ind w:hanging="480" w:left="5760"/>
       </w:pPr>
     </w:lvl>
     <w:lvl w:ilvl="8">
@@ -15004,11 +14567,11 @@
       <w:lvlText w:val="•"/>
       <w:lvlJc w:val="left"/>
       <w:pPr>
-        <w:ind w:left="6480" w:hanging="480"/>
+        <w:ind w:hanging="480" w:left="6480"/>
       </w:pPr>
     </w:lvl>
   </w:abstractNum>
-  <w:abstractNum w:abstractNumId="2" w15:restartNumberingAfterBreak="0">
+  <w:abstractNum w15:restartNumberingAfterBreak="0" w:abstractNumId="2">
     <w:nsid w:val="00A99411"/>
     <w:multiLevelType w:val="multilevel"/>
     <w:tmpl w:val="D29AE61C"/>
@@ -15018,7 +14581,7 @@
       <w:lvlText w:val="%1."/>
       <w:lvlJc w:val="left"/>
       <w:pPr>
-        <w:ind w:left="720" w:hanging="480"/>
+        <w:ind w:hanging="480" w:left="720"/>
       </w:pPr>
     </w:lvl>
     <w:lvl w:ilvl="1">
@@ -15027,7 +14590,7 @@
       <w:lvlText w:val="%2."/>
       <w:lvlJc w:val="left"/>
       <w:pPr>
-        <w:ind w:left="1440" w:hanging="480"/>
+        <w:ind w:hanging="480" w:left="1440"/>
       </w:pPr>
     </w:lvl>
     <w:lvl w:ilvl="2">
@@ -15036,7 +14599,7 @@
       <w:lvlText w:val="%3."/>
       <w:lvlJc w:val="left"/>
       <w:pPr>
-        <w:ind w:left="2160" w:hanging="480"/>
+        <w:ind w:hanging="480" w:left="2160"/>
       </w:pPr>
     </w:lvl>
     <w:lvl w:ilvl="3">
@@ -15045,7 +14608,7 @@
       <w:lvlText w:val="%4."/>
       <w:lvlJc w:val="left"/>
       <w:pPr>
-        <w:ind w:left="2880" w:hanging="480"/>
+        <w:ind w:hanging="480" w:left="2880"/>
       </w:pPr>
     </w:lvl>
     <w:lvl w:ilvl="4">
@@ -15054,7 +14617,7 @@
       <w:lvlText w:val="%5."/>
       <w:lvlJc w:val="left"/>
       <w:pPr>
-        <w:ind w:left="3600" w:hanging="480"/>
+        <w:ind w:hanging="480" w:left="3600"/>
       </w:pPr>
     </w:lvl>
     <w:lvl w:ilvl="5">
@@ -15063,7 +14626,7 @@
       <w:lvlText w:val="%6."/>
       <w:lvlJc w:val="left"/>
       <w:pPr>
-        <w:ind w:left="4320" w:hanging="480"/>
+        <w:ind w:hanging="480" w:left="4320"/>
       </w:pPr>
     </w:lvl>
     <w:lvl w:ilvl="6">
@@ -15072,7 +14635,7 @@
       <w:lvlText w:val="%7."/>
       <w:lvlJc w:val="left"/>
       <w:pPr>
-        <w:ind w:left="5040" w:hanging="480"/>
+        <w:ind w:hanging="480" w:left="5040"/>
       </w:pPr>
     </w:lvl>
     <w:lvl w:ilvl="7">
@@ -15081,7 +14644,7 @@
       <w:lvlText w:val="%8."/>
       <w:lvlJc w:val="left"/>
       <w:pPr>
-        <w:ind w:left="5760" w:hanging="480"/>
+        <w:ind w:hanging="480" w:left="5760"/>
       </w:pPr>
     </w:lvl>
     <w:lvl w:ilvl="8">
@@ -15090,12 +14653,12 @@
       <w:lvlText w:val="%9."/>
       <w:lvlJc w:val="left"/>
       <w:pPr>
-        <w:ind w:left="6480" w:hanging="480"/>
+        <w:ind w:hanging="480" w:left="6480"/>
       </w:pPr>
     </w:lvl>
   </w:abstractNum>
   <w:abstractNum w:abstractNumId="990">
-    <w:nsid w:val="2c1ae401"/>
+    <w:nsid w:val="A990"/>
     <w:multiLevelType w:val="multilevel"/>
     <w:lvl w:ilvl="0">
       <w:numFmt w:val="bullet"/>
@@ -15171,7 +14734,7 @@
     </w:lvl>
   </w:abstractNum>
   <w:abstractNum w:abstractNumId="99411">
-    <w:nsid w:val="ea454b4c"/>
+    <w:nsid w:val="A99411"/>
     <w:multiLevelType w:val="multilevel"/>
     <w:lvl w:ilvl="0">
       <w:start w:val="1"/>
@@ -15256,7 +14819,7 @@
     </w:lvl>
   </w:abstractNum>
   <w:abstractNum w:abstractNumId="991">
-    <w:nsid w:val="71315dca"/>
+    <w:nsid w:val="A991"/>
     <w:multiLevelType w:val="multilevel"/>
     <w:lvl w:ilvl="0">
       <w:numFmt w:val="bullet"/>
@@ -15467,14 +15030,14 @@
 </file>
 
 <file path=word/styles.xml><?xml version="1.0" encoding="utf-8"?>
-<w:styles xmlns:mc="http://schemas.openxmlformats.org/markup-compatibility/2006" xmlns:r="http://schemas.openxmlformats.org/officeDocument/2006/relationships" xmlns:w="http://schemas.openxmlformats.org/wordprocessingml/2006/main" xmlns:w14="http://schemas.microsoft.com/office/word/2010/wordml" xmlns:w15="http://schemas.microsoft.com/office/word/2012/wordml" xmlns:w16cex="http://schemas.microsoft.com/office/word/2018/wordml/cex" xmlns:w16cid="http://schemas.microsoft.com/office/word/2016/wordml/cid" xmlns:w16="http://schemas.microsoft.com/office/word/2018/wordml" xmlns:w16sdtdh="http://schemas.microsoft.com/office/word/2020/wordml/sdtdatahash" xmlns:w16se="http://schemas.microsoft.com/office/word/2015/wordml/symex" mc:Ignorable="w14 w15 w16se w16cid w16 w16cex w16sdtdh">
+<w:styles xmlns:mc="http://schemas.openxmlformats.org/markup-compatibility/2006" xmlns:r="http://schemas.openxmlformats.org/officeDocument/2006/relationships" xmlns:w="http://schemas.openxmlformats.org/wordprocessingml/2006/main" xmlns:w14="http://schemas.microsoft.com/office/word/2010/wordml" xmlns:w15="http://schemas.microsoft.com/office/word/2012/wordml" xmlns:w16="http://schemas.microsoft.com/office/word/2018/wordml" xmlns:w16cex="http://schemas.microsoft.com/office/word/2018/wordml/cex" xmlns:w16cid="http://schemas.microsoft.com/office/word/2016/wordml/cid" xmlns:w16sdtdh="http://schemas.microsoft.com/office/word/2020/wordml/sdtdatahash" xmlns:w16se="http://schemas.microsoft.com/office/word/2015/wordml/symex" mc:Ignorable="w14 w15 w16se w16cid w16 w16cex w16sdtdh">
   <w:docDefaults>
     <w:rPrDefault>
       <w:rPr>
-        <w:rFonts w:asciiTheme="minorHAnsi" w:eastAsiaTheme="minorHAnsi" w:hAnsiTheme="minorHAnsi" w:cstheme="minorBidi"/>
+        <w:rFonts w:asciiTheme="minorHAnsi" w:cstheme="minorBidi" w:eastAsiaTheme="minorHAnsi" w:hAnsiTheme="minorHAnsi"/>
         <w:sz w:val="24"/>
         <w:szCs w:val="24"/>
-        <w:lang w:val="en-US" w:eastAsia="en-US" w:bidi="ar-SA"/>
+        <w:lang w:bidi="ar-SA" w:eastAsia="en-US" w:val="en-US"/>
       </w:rPr>
     </w:rPrDefault>
     <w:pPrDefault>
@@ -15483,7 +15046,7 @@
       </w:pPr>
     </w:pPrDefault>
   </w:docDefaults>
-  <w:latentStyles w:defLockedState="0" w:defUIPriority="0" w:defSemiHidden="0" w:defUnhideWhenUsed="0" w:defQFormat="0" w:count="376">
+  <w:latentStyles w:count="376" w:defLockedState="0" w:defQFormat="0" w:defSemiHidden="0" w:defUIPriority="0" w:defUnhideWhenUsed="0">
     <w:lsdException w:name="heading 5" w:semiHidden="1" w:unhideWhenUsed="1"/>
     <w:lsdException w:name="index 2" w:semiHidden="1" w:unhideWhenUsed="1"/>
     <w:lsdException w:name="index 3" w:semiHidden="1" w:unhideWhenUsed="1"/>
@@ -15814,11 +15377,11 @@
     <w:lsdException w:name="Unresolved Mention" w:semiHidden="1" w:uiPriority="99" w:unhideWhenUsed="1"/>
     <w:lsdException w:name="Smart Link" w:semiHidden="1" w:uiPriority="99" w:unhideWhenUsed="1"/>
   </w:latentStyles>
-  <w:style w:type="paragraph" w:default="1" w:styleId="Normal">
+  <w:style w:default="1" w:styleId="Normal" w:type="paragraph">
     <w:name w:val="Normal"/>
     <w:qFormat/>
   </w:style>
-  <w:style w:type="paragraph" w:styleId="Heading1">
+  <w:style w:styleId="Heading1" w:type="paragraph">
     <w:name w:val="heading 1"/>
     <w:basedOn w:val="Normal"/>
     <w:next w:val="BodyText"/>
@@ -15827,19 +15390,19 @@
     <w:pPr>
       <w:keepNext/>
       <w:keepLines/>
-      <w:spacing w:before="480" w:after="0"/>
+      <w:spacing w:after="0" w:before="480"/>
       <w:outlineLvl w:val="0"/>
     </w:pPr>
     <w:rPr>
-      <w:rFonts w:asciiTheme="majorHAnsi" w:eastAsiaTheme="majorEastAsia" w:hAnsiTheme="majorHAnsi" w:cstheme="majorBidi"/>
+      <w:rFonts w:asciiTheme="majorHAnsi" w:cstheme="majorBidi" w:eastAsiaTheme="majorEastAsia" w:hAnsiTheme="majorHAnsi"/>
       <w:b/>
       <w:bCs/>
-      <w:color w:val="4F81BD" w:themeColor="accent1"/>
+      <w:color w:themeColor="accent1" w:val="4F81BD"/>
       <w:sz w:val="32"/>
       <w:szCs w:val="32"/>
     </w:rPr>
   </w:style>
-  <w:style w:type="paragraph" w:styleId="Heading2">
+  <w:style w:styleId="Heading2" w:type="paragraph">
     <w:name w:val="heading 2"/>
     <w:basedOn w:val="Normal"/>
     <w:next w:val="BodyText"/>
@@ -15850,19 +15413,19 @@
     <w:pPr>
       <w:keepNext/>
       <w:keepLines/>
-      <w:spacing w:before="200" w:after="0"/>
+      <w:spacing w:after="0" w:before="200"/>
       <w:outlineLvl w:val="1"/>
     </w:pPr>
     <w:rPr>
-      <w:rFonts w:ascii="Georgia" w:eastAsiaTheme="majorEastAsia" w:hAnsi="Georgia" w:cstheme="majorBidi"/>
+      <w:rFonts w:ascii="Georgia" w:cstheme="majorBidi" w:eastAsiaTheme="majorEastAsia" w:hAnsi="Georgia"/>
       <w:b/>
       <w:bCs/>
-      <w:color w:val="4F81BD" w:themeColor="accent1"/>
+      <w:color w:themeColor="accent1" w:val="4F81BD"/>
       <w:sz w:val="28"/>
       <w:szCs w:val="28"/>
     </w:rPr>
   </w:style>
-  <w:style w:type="paragraph" w:styleId="Heading3">
+  <w:style w:styleId="Heading3" w:type="paragraph">
     <w:name w:val="heading 3"/>
     <w:basedOn w:val="Normal"/>
     <w:next w:val="BodyText"/>
@@ -15873,17 +15436,17 @@
     <w:pPr>
       <w:keepNext/>
       <w:keepLines/>
-      <w:spacing w:before="200" w:after="0"/>
+      <w:spacing w:after="0" w:before="200"/>
       <w:outlineLvl w:val="2"/>
     </w:pPr>
     <w:rPr>
-      <w:rFonts w:ascii="Georgia" w:eastAsiaTheme="majorEastAsia" w:hAnsi="Georgia" w:cstheme="majorBidi"/>
+      <w:rFonts w:ascii="Georgia" w:cstheme="majorBidi" w:eastAsiaTheme="majorEastAsia" w:hAnsi="Georgia"/>
       <w:b/>
       <w:bCs/>
-      <w:color w:val="4F81BD" w:themeColor="accent1"/>
+      <w:color w:themeColor="accent1" w:val="4F81BD"/>
     </w:rPr>
   </w:style>
-  <w:style w:type="paragraph" w:styleId="Heading4">
+  <w:style w:styleId="Heading4" w:type="paragraph">
     <w:name w:val="heading 4"/>
     <w:basedOn w:val="Normal"/>
     <w:next w:val="BodyText"/>
@@ -15894,17 +15457,17 @@
     <w:pPr>
       <w:keepNext/>
       <w:keepLines/>
-      <w:spacing w:before="200" w:after="0"/>
+      <w:spacing w:after="0" w:before="200"/>
       <w:outlineLvl w:val="3"/>
     </w:pPr>
     <w:rPr>
-      <w:rFonts w:ascii="Georgia" w:eastAsiaTheme="majorEastAsia" w:hAnsi="Georgia" w:cstheme="majorBidi"/>
+      <w:rFonts w:ascii="Georgia" w:cstheme="majorBidi" w:eastAsiaTheme="majorEastAsia" w:hAnsi="Georgia"/>
       <w:bCs/>
       <w:i/>
-      <w:color w:val="4F81BD" w:themeColor="accent1"/>
+      <w:color w:themeColor="accent1" w:val="4F81BD"/>
     </w:rPr>
   </w:style>
-  <w:style w:type="paragraph" w:styleId="Heading5">
+  <w:style w:styleId="Heading5" w:type="paragraph">
     <w:name w:val="heading 5"/>
     <w:basedOn w:val="Normal"/>
     <w:next w:val="BodyText"/>
@@ -15914,16 +15477,16 @@
     <w:pPr>
       <w:keepNext/>
       <w:keepLines/>
-      <w:spacing w:before="200" w:after="0"/>
+      <w:spacing w:after="0" w:before="200"/>
       <w:outlineLvl w:val="4"/>
     </w:pPr>
     <w:rPr>
-      <w:rFonts w:asciiTheme="majorHAnsi" w:eastAsiaTheme="majorEastAsia" w:hAnsiTheme="majorHAnsi" w:cstheme="majorBidi"/>
+      <w:rFonts w:asciiTheme="majorHAnsi" w:cstheme="majorBidi" w:eastAsiaTheme="majorEastAsia" w:hAnsiTheme="majorHAnsi"/>
       <w:iCs/>
-      <w:color w:val="4F81BD" w:themeColor="accent1"/>
+      <w:color w:themeColor="accent1" w:val="4F81BD"/>
     </w:rPr>
   </w:style>
-  <w:style w:type="paragraph" w:styleId="Heading6">
+  <w:style w:styleId="Heading6" w:type="paragraph">
     <w:name w:val="heading 6"/>
     <w:basedOn w:val="Normal"/>
     <w:next w:val="BodyText"/>
@@ -15933,15 +15496,15 @@
     <w:pPr>
       <w:keepNext/>
       <w:keepLines/>
-      <w:spacing w:before="200" w:after="0"/>
+      <w:spacing w:after="0" w:before="200"/>
       <w:outlineLvl w:val="5"/>
     </w:pPr>
     <w:rPr>
-      <w:rFonts w:asciiTheme="majorHAnsi" w:eastAsiaTheme="majorEastAsia" w:hAnsiTheme="majorHAnsi" w:cstheme="majorBidi"/>
-      <w:color w:val="4F81BD" w:themeColor="accent1"/>
+      <w:rFonts w:asciiTheme="majorHAnsi" w:cstheme="majorBidi" w:eastAsiaTheme="majorEastAsia" w:hAnsiTheme="majorHAnsi"/>
+      <w:color w:themeColor="accent1" w:val="4F81BD"/>
     </w:rPr>
   </w:style>
-  <w:style w:type="paragraph" w:styleId="Heading7">
+  <w:style w:styleId="Heading7" w:type="paragraph">
     <w:name w:val="heading 7"/>
     <w:basedOn w:val="Normal"/>
     <w:next w:val="BodyText"/>
@@ -15951,15 +15514,15 @@
     <w:pPr>
       <w:keepNext/>
       <w:keepLines/>
-      <w:spacing w:before="200" w:after="0"/>
+      <w:spacing w:after="0" w:before="200"/>
       <w:outlineLvl w:val="6"/>
     </w:pPr>
     <w:rPr>
-      <w:rFonts w:asciiTheme="majorHAnsi" w:eastAsiaTheme="majorEastAsia" w:hAnsiTheme="majorHAnsi" w:cstheme="majorBidi"/>
-      <w:color w:val="4F81BD" w:themeColor="accent1"/>
+      <w:rFonts w:asciiTheme="majorHAnsi" w:cstheme="majorBidi" w:eastAsiaTheme="majorEastAsia" w:hAnsiTheme="majorHAnsi"/>
+      <w:color w:themeColor="accent1" w:val="4F81BD"/>
     </w:rPr>
   </w:style>
-  <w:style w:type="paragraph" w:styleId="Heading8">
+  <w:style w:styleId="Heading8" w:type="paragraph">
     <w:name w:val="heading 8"/>
     <w:basedOn w:val="Normal"/>
     <w:next w:val="BodyText"/>
@@ -15969,15 +15532,15 @@
     <w:pPr>
       <w:keepNext/>
       <w:keepLines/>
-      <w:spacing w:before="200" w:after="0"/>
+      <w:spacing w:after="0" w:before="200"/>
       <w:outlineLvl w:val="7"/>
     </w:pPr>
     <w:rPr>
-      <w:rFonts w:asciiTheme="majorHAnsi" w:eastAsiaTheme="majorEastAsia" w:hAnsiTheme="majorHAnsi" w:cstheme="majorBidi"/>
-      <w:color w:val="4F81BD" w:themeColor="accent1"/>
+      <w:rFonts w:asciiTheme="majorHAnsi" w:cstheme="majorBidi" w:eastAsiaTheme="majorEastAsia" w:hAnsiTheme="majorHAnsi"/>
+      <w:color w:themeColor="accent1" w:val="4F81BD"/>
     </w:rPr>
   </w:style>
-  <w:style w:type="paragraph" w:styleId="Heading9">
+  <w:style w:styleId="Heading9" w:type="paragraph">
     <w:name w:val="heading 9"/>
     <w:basedOn w:val="Normal"/>
     <w:next w:val="BodyText"/>
@@ -15987,64 +15550,64 @@
     <w:pPr>
       <w:keepNext/>
       <w:keepLines/>
-      <w:spacing w:before="200" w:after="0"/>
+      <w:spacing w:after="0" w:before="200"/>
       <w:outlineLvl w:val="8"/>
     </w:pPr>
     <w:rPr>
-      <w:rFonts w:asciiTheme="majorHAnsi" w:eastAsiaTheme="majorEastAsia" w:hAnsiTheme="majorHAnsi" w:cstheme="majorBidi"/>
-      <w:color w:val="4F81BD" w:themeColor="accent1"/>
+      <w:rFonts w:asciiTheme="majorHAnsi" w:cstheme="majorBidi" w:eastAsiaTheme="majorEastAsia" w:hAnsiTheme="majorHAnsi"/>
+      <w:color w:themeColor="accent1" w:val="4F81BD"/>
     </w:rPr>
   </w:style>
-  <w:style w:type="character" w:default="1" w:styleId="DefaultParagraphFont">
+  <w:style w:default="1" w:styleId="DefaultParagraphFont" w:type="character">
     <w:name w:val="Default Paragraph Font"/>
     <w:uiPriority w:val="1"/>
     <w:semiHidden/>
     <w:unhideWhenUsed/>
   </w:style>
-  <w:style w:type="table" w:default="1" w:styleId="TableNormal">
+  <w:style w:default="1" w:styleId="TableNormal" w:type="table">
     <w:name w:val="Normal Table"/>
     <w:uiPriority w:val="99"/>
     <w:semiHidden/>
     <w:unhideWhenUsed/>
     <w:tblPr>
-      <w:tblInd w:w="0" w:type="dxa"/>
+      <w:tblInd w:type="dxa" w:w="0"/>
       <w:tblCellMar>
-        <w:top w:w="0" w:type="dxa"/>
-        <w:left w:w="108" w:type="dxa"/>
-        <w:bottom w:w="0" w:type="dxa"/>
-        <w:right w:w="108" w:type="dxa"/>
+        <w:top w:type="dxa" w:w="0"/>
+        <w:left w:type="dxa" w:w="108"/>
+        <w:bottom w:type="dxa" w:w="0"/>
+        <w:right w:type="dxa" w:w="108"/>
       </w:tblCellMar>
     </w:tblPr>
   </w:style>
-  <w:style w:type="numbering" w:default="1" w:styleId="NoList">
+  <w:style w:default="1" w:styleId="NoList" w:type="numbering">
     <w:name w:val="No List"/>
     <w:uiPriority w:val="99"/>
     <w:semiHidden/>
     <w:unhideWhenUsed/>
   </w:style>
-  <w:style w:type="paragraph" w:styleId="BodyText">
+  <w:style w:styleId="BodyText" w:type="paragraph">
     <w:name w:val="Body Text"/>
     <w:basedOn w:val="Normal"/>
     <w:qFormat/>
     <w:pPr>
-      <w:spacing w:before="180" w:after="180"/>
+      <w:spacing w:after="180" w:before="180"/>
     </w:pPr>
   </w:style>
-  <w:style w:type="paragraph" w:customStyle="1" w:styleId="FirstParagraph">
+  <w:style w:customStyle="1" w:styleId="FirstParagraph" w:type="paragraph">
     <w:name w:val="First Paragraph"/>
     <w:basedOn w:val="BodyText"/>
     <w:next w:val="BodyText"/>
     <w:qFormat/>
   </w:style>
-  <w:style w:type="paragraph" w:customStyle="1" w:styleId="Compact">
+  <w:style w:customStyle="1" w:styleId="Compact" w:type="paragraph">
     <w:name w:val="Compact"/>
     <w:basedOn w:val="BodyText"/>
     <w:qFormat/>
     <w:pPr>
-      <w:spacing w:before="36" w:after="36"/>
+      <w:spacing w:after="36" w:before="36"/>
     </w:pPr>
   </w:style>
-  <w:style w:type="paragraph" w:styleId="Title">
+  <w:style w:styleId="Title" w:type="paragraph">
     <w:name w:val="Title"/>
     <w:basedOn w:val="Normal"/>
     <w:next w:val="BodyText"/>
@@ -16053,19 +15616,19 @@
     <w:pPr>
       <w:keepNext/>
       <w:keepLines/>
-      <w:spacing w:before="480" w:after="240"/>
+      <w:spacing w:after="240" w:before="480"/>
       <w:jc w:val="center"/>
     </w:pPr>
     <w:rPr>
-      <w:rFonts w:ascii="Georgia" w:eastAsiaTheme="majorEastAsia" w:hAnsi="Georgia" w:cstheme="majorBidi"/>
+      <w:rFonts w:ascii="Georgia" w:cstheme="majorBidi" w:eastAsiaTheme="majorEastAsia" w:hAnsi="Georgia"/>
       <w:b/>
       <w:bCs/>
-      <w:color w:val="345A8A" w:themeColor="accent1" w:themeShade="B5"/>
+      <w:color w:themeColor="accent1" w:themeShade="B5" w:val="345A8A"/>
       <w:sz w:val="36"/>
       <w:szCs w:val="36"/>
     </w:rPr>
   </w:style>
-  <w:style w:type="paragraph" w:styleId="Subtitle">
+  <w:style w:styleId="Subtitle" w:type="paragraph">
     <w:name w:val="Subtitle"/>
     <w:basedOn w:val="Title"/>
     <w:next w:val="BodyText"/>
@@ -16078,7 +15641,7 @@
       <w:szCs w:val="30"/>
     </w:rPr>
   </w:style>
-  <w:style w:type="paragraph" w:customStyle="1" w:styleId="Author">
+  <w:style w:customStyle="1" w:styleId="Author" w:type="paragraph">
     <w:name w:val="Author"/>
     <w:next w:val="BodyText"/>
     <w:qFormat/>
@@ -16088,7 +15651,7 @@
       <w:jc w:val="center"/>
     </w:pPr>
   </w:style>
-  <w:style w:type="paragraph" w:styleId="Date">
+  <w:style w:styleId="Date" w:type="paragraph">
     <w:name w:val="Date"/>
     <w:next w:val="BodyText"/>
     <w:qFormat/>
@@ -16098,7 +15661,7 @@
       <w:jc w:val="center"/>
     </w:pPr>
   </w:style>
-  <w:style w:type="paragraph" w:customStyle="1" w:styleId="Abstract">
+  <w:style w:customStyle="1" w:styleId="Abstract" w:type="paragraph">
     <w:name w:val="Abstract"/>
     <w:basedOn w:val="Normal"/>
     <w:next w:val="BodyText"/>
@@ -16106,19 +15669,19 @@
     <w:pPr>
       <w:keepNext/>
       <w:keepLines/>
-      <w:spacing w:before="300" w:after="300"/>
+      <w:spacing w:after="300" w:before="300"/>
     </w:pPr>
     <w:rPr>
       <w:sz w:val="20"/>
       <w:szCs w:val="20"/>
     </w:rPr>
   </w:style>
-  <w:style w:type="paragraph" w:styleId="Bibliography">
+  <w:style w:styleId="Bibliography" w:type="paragraph">
     <w:name w:val="Bibliography"/>
     <w:basedOn w:val="Normal"/>
     <w:qFormat/>
   </w:style>
-  <w:style w:type="paragraph" w:styleId="BlockText">
+  <w:style w:styleId="BlockText" w:type="paragraph">
     <w:name w:val="Block Text"/>
     <w:basedOn w:val="BodyText"/>
     <w:next w:val="BodyText"/>
@@ -16126,29 +15689,29 @@
     <w:unhideWhenUsed/>
     <w:qFormat/>
     <w:pPr>
-      <w:spacing w:before="100" w:after="100"/>
+      <w:spacing w:after="100" w:before="100"/>
       <w:ind w:left="480" w:right="480"/>
     </w:pPr>
   </w:style>
-  <w:style w:type="paragraph" w:styleId="FootnoteText">
+  <w:style w:styleId="FootnoteText" w:type="paragraph">
     <w:name w:val="footnote text"/>
     <w:basedOn w:val="Normal"/>
     <w:uiPriority w:val="9"/>
     <w:unhideWhenUsed/>
     <w:qFormat/>
   </w:style>
-  <w:style w:type="table" w:customStyle="1" w:styleId="Table">
+  <w:style w:customStyle="1" w:styleId="Table" w:type="table">
     <w:name w:val="Table"/>
     <w:semiHidden/>
     <w:unhideWhenUsed/>
     <w:qFormat/>
     <w:tblPr>
-      <w:tblInd w:w="0" w:type="dxa"/>
+      <w:tblInd w:type="dxa" w:w="0"/>
       <w:tblCellMar>
-        <w:top w:w="0" w:type="dxa"/>
-        <w:left w:w="108" w:type="dxa"/>
-        <w:bottom w:w="0" w:type="dxa"/>
-        <w:right w:w="108" w:type="dxa"/>
+        <w:top w:type="dxa" w:w="0"/>
+        <w:left w:type="dxa" w:w="108"/>
+        <w:bottom w:type="dxa" w:w="0"/>
+        <w:right w:type="dxa" w:w="108"/>
       </w:tblCellMar>
     </w:tblPr>
     <w:tblStylePr w:type="firstRow">
@@ -16160,13 +15723,13 @@
       </w:trPr>
       <w:tcPr>
         <w:tcBorders>
-          <w:bottom w:val="single" w:sz="0" w:space="0" w:color="auto"/>
+          <w:bottom w:color="auto" w:space="0" w:sz="0" w:val="single"/>
         </w:tcBorders>
         <w:vAlign w:val="bottom"/>
       </w:tcPr>
     </w:tblStylePr>
   </w:style>
-  <w:style w:type="paragraph" w:customStyle="1" w:styleId="DefinitionTerm">
+  <w:style w:customStyle="1" w:styleId="DefinitionTerm" w:type="paragraph">
     <w:name w:val="Definition Term"/>
     <w:basedOn w:val="Normal"/>
     <w:next w:val="Definition"/>
@@ -16179,11 +15742,11 @@
       <w:b/>
     </w:rPr>
   </w:style>
-  <w:style w:type="paragraph" w:customStyle="1" w:styleId="Definition">
+  <w:style w:customStyle="1" w:styleId="Definition" w:type="paragraph">
     <w:name w:val="Definition"/>
     <w:basedOn w:val="Normal"/>
   </w:style>
-  <w:style w:type="paragraph" w:styleId="Caption">
+  <w:style w:styleId="Caption" w:type="paragraph">
     <w:name w:val="caption"/>
     <w:basedOn w:val="Normal"/>
     <w:link w:val="CaptionChar"/>
@@ -16194,34 +15757,34 @@
       <w:i/>
     </w:rPr>
   </w:style>
-  <w:style w:type="paragraph" w:customStyle="1" w:styleId="TableCaption">
+  <w:style w:customStyle="1" w:styleId="TableCaption" w:type="paragraph">
     <w:name w:val="Table Caption"/>
     <w:basedOn w:val="Caption"/>
     <w:pPr>
       <w:keepNext/>
     </w:pPr>
   </w:style>
-  <w:style w:type="paragraph" w:customStyle="1" w:styleId="ImageCaption">
+  <w:style w:customStyle="1" w:styleId="ImageCaption" w:type="paragraph">
     <w:name w:val="Image Caption"/>
     <w:basedOn w:val="Caption"/>
   </w:style>
-  <w:style w:type="paragraph" w:customStyle="1" w:styleId="Figure">
+  <w:style w:customStyle="1" w:styleId="Figure" w:type="paragraph">
     <w:name w:val="Figure"/>
     <w:basedOn w:val="Normal"/>
   </w:style>
-  <w:style w:type="paragraph" w:customStyle="1" w:styleId="CaptionedFigure">
+  <w:style w:customStyle="1" w:styleId="CaptionedFigure" w:type="paragraph">
     <w:name w:val="Captioned Figure"/>
     <w:basedOn w:val="Figure"/>
     <w:pPr>
       <w:keepNext/>
     </w:pPr>
   </w:style>
-  <w:style w:type="character" w:customStyle="1" w:styleId="CaptionChar">
+  <w:style w:customStyle="1" w:styleId="CaptionChar" w:type="character">
     <w:name w:val="Caption Char"/>
     <w:basedOn w:val="DefaultParagraphFont"/>
     <w:link w:val="Caption"/>
   </w:style>
-  <w:style w:type="character" w:customStyle="1" w:styleId="VerbatimChar">
+  <w:style w:customStyle="1" w:styleId="VerbatimChar" w:type="character">
     <w:name w:val="Verbatim Char"/>
     <w:basedOn w:val="CaptionChar"/>
     <w:link w:val="SourceCode"/>
@@ -16230,25 +15793,25 @@
       <w:sz w:val="22"/>
     </w:rPr>
   </w:style>
-  <w:style w:type="character" w:customStyle="1" w:styleId="SectionNumber">
+  <w:style w:customStyle="1" w:styleId="SectionNumber" w:type="character">
     <w:name w:val="Section Number"/>
     <w:basedOn w:val="CaptionChar"/>
   </w:style>
-  <w:style w:type="character" w:styleId="FootnoteReference">
+  <w:style w:styleId="FootnoteReference" w:type="character">
     <w:name w:val="footnote reference"/>
     <w:basedOn w:val="CaptionChar"/>
     <w:rPr>
       <w:vertAlign w:val="superscript"/>
     </w:rPr>
   </w:style>
-  <w:style w:type="character" w:styleId="Hyperlink">
+  <w:style w:styleId="Hyperlink" w:type="character">
     <w:name w:val="Hyperlink"/>
     <w:basedOn w:val="CaptionChar"/>
     <w:rPr>
-      <w:color w:val="4F81BD" w:themeColor="accent1"/>
+      <w:color w:themeColor="accent1" w:val="4F81BD"/>
     </w:rPr>
   </w:style>
-  <w:style w:type="paragraph" w:styleId="TOCHeading">
+  <w:style w:styleId="TOCHeading" w:type="paragraph">
     <w:name w:val="TOC Heading"/>
     <w:basedOn w:val="Heading1"/>
     <w:next w:val="BodyText"/>
@@ -16262,19 +15825,19 @@
     <w:rPr>
       <w:b w:val="0"/>
       <w:bCs w:val="0"/>
-      <w:color w:val="365F91" w:themeColor="accent1" w:themeShade="BF"/>
+      <w:color w:themeColor="accent1" w:themeShade="BF" w:val="365F91"/>
     </w:rPr>
   </w:style>
-  <w:style w:type="paragraph" w:customStyle="1" w:styleId="SourceCode">
+  <w:style w:customStyle="1" w:styleId="SourceCode" w:type="paragraph">
     <w:name w:val="Source Code"/>
     <w:basedOn w:val="Normal"/>
     <w:link w:val="VerbatimChar"/>
     <w:pPr>
-      <w:shd w:val="clear" w:color="auto" w:fill="F8F8F8"/>
+      <w:shd w:color="auto" w:fill="F8F8F8" w:val="clear"/>
       <w:wordWrap w:val="0"/>
     </w:pPr>
   </w:style>
-  <w:style w:type="character" w:customStyle="1" w:styleId="KeywordTok">
+  <w:style w:customStyle="1" w:styleId="KeywordTok" w:type="character">
     <w:name w:val="KeywordTok"/>
     <w:basedOn w:val="VerbatimChar"/>
     <w:rPr>
@@ -16282,119 +15845,119 @@
       <w:b/>
       <w:color w:val="204A87"/>
       <w:sz w:val="22"/>
-      <w:shd w:val="clear" w:color="auto" w:fill="F8F8F8"/>
+      <w:shd w:color="auto" w:fill="F8F8F8" w:val="clear"/>
     </w:rPr>
   </w:style>
-  <w:style w:type="character" w:customStyle="1" w:styleId="DataTypeTok">
+  <w:style w:customStyle="1" w:styleId="DataTypeTok" w:type="character">
     <w:name w:val="DataTypeTok"/>
     <w:basedOn w:val="VerbatimChar"/>
     <w:rPr>
       <w:rFonts w:ascii="Consolas" w:hAnsi="Consolas"/>
       <w:color w:val="204A87"/>
       <w:sz w:val="22"/>
-      <w:shd w:val="clear" w:color="auto" w:fill="F8F8F8"/>
+      <w:shd w:color="auto" w:fill="F8F8F8" w:val="clear"/>
     </w:rPr>
   </w:style>
-  <w:style w:type="character" w:customStyle="1" w:styleId="DecValTok">
+  <w:style w:customStyle="1" w:styleId="DecValTok" w:type="character">
     <w:name w:val="DecValTok"/>
     <w:basedOn w:val="VerbatimChar"/>
     <w:rPr>
       <w:rFonts w:ascii="Consolas" w:hAnsi="Consolas"/>
       <w:color w:val="0000CF"/>
       <w:sz w:val="22"/>
-      <w:shd w:val="clear" w:color="auto" w:fill="F8F8F8"/>
+      <w:shd w:color="auto" w:fill="F8F8F8" w:val="clear"/>
     </w:rPr>
   </w:style>
-  <w:style w:type="character" w:customStyle="1" w:styleId="BaseNTok">
+  <w:style w:customStyle="1" w:styleId="BaseNTok" w:type="character">
     <w:name w:val="BaseNTok"/>
     <w:basedOn w:val="VerbatimChar"/>
     <w:rPr>
       <w:rFonts w:ascii="Consolas" w:hAnsi="Consolas"/>
       <w:color w:val="0000CF"/>
       <w:sz w:val="22"/>
-      <w:shd w:val="clear" w:color="auto" w:fill="F8F8F8"/>
+      <w:shd w:color="auto" w:fill="F8F8F8" w:val="clear"/>
     </w:rPr>
   </w:style>
-  <w:style w:type="character" w:customStyle="1" w:styleId="FloatTok">
+  <w:style w:customStyle="1" w:styleId="FloatTok" w:type="character">
     <w:name w:val="FloatTok"/>
     <w:basedOn w:val="VerbatimChar"/>
     <w:rPr>
       <w:rFonts w:ascii="Consolas" w:hAnsi="Consolas"/>
       <w:color w:val="0000CF"/>
       <w:sz w:val="22"/>
-      <w:shd w:val="clear" w:color="auto" w:fill="F8F8F8"/>
+      <w:shd w:color="auto" w:fill="F8F8F8" w:val="clear"/>
     </w:rPr>
   </w:style>
-  <w:style w:type="character" w:customStyle="1" w:styleId="ConstantTok">
+  <w:style w:customStyle="1" w:styleId="ConstantTok" w:type="character">
     <w:name w:val="ConstantTok"/>
     <w:basedOn w:val="VerbatimChar"/>
     <w:rPr>
       <w:rFonts w:ascii="Consolas" w:hAnsi="Consolas"/>
       <w:color w:val="000000"/>
       <w:sz w:val="22"/>
-      <w:shd w:val="clear" w:color="auto" w:fill="F8F8F8"/>
+      <w:shd w:color="auto" w:fill="F8F8F8" w:val="clear"/>
     </w:rPr>
   </w:style>
-  <w:style w:type="character" w:customStyle="1" w:styleId="CharTok">
+  <w:style w:customStyle="1" w:styleId="CharTok" w:type="character">
     <w:name w:val="CharTok"/>
     <w:basedOn w:val="VerbatimChar"/>
     <w:rPr>
       <w:rFonts w:ascii="Consolas" w:hAnsi="Consolas"/>
       <w:color w:val="4E9A06"/>
       <w:sz w:val="22"/>
-      <w:shd w:val="clear" w:color="auto" w:fill="F8F8F8"/>
+      <w:shd w:color="auto" w:fill="F8F8F8" w:val="clear"/>
     </w:rPr>
   </w:style>
-  <w:style w:type="character" w:customStyle="1" w:styleId="SpecialCharTok">
+  <w:style w:customStyle="1" w:styleId="SpecialCharTok" w:type="character">
     <w:name w:val="SpecialCharTok"/>
     <w:basedOn w:val="VerbatimChar"/>
     <w:rPr>
       <w:rFonts w:ascii="Consolas" w:hAnsi="Consolas"/>
       <w:color w:val="000000"/>
       <w:sz w:val="22"/>
-      <w:shd w:val="clear" w:color="auto" w:fill="F8F8F8"/>
+      <w:shd w:color="auto" w:fill="F8F8F8" w:val="clear"/>
     </w:rPr>
   </w:style>
-  <w:style w:type="character" w:customStyle="1" w:styleId="StringTok">
+  <w:style w:customStyle="1" w:styleId="StringTok" w:type="character">
     <w:name w:val="StringTok"/>
     <w:basedOn w:val="VerbatimChar"/>
     <w:rPr>
       <w:rFonts w:ascii="Consolas" w:hAnsi="Consolas"/>
       <w:color w:val="4E9A06"/>
       <w:sz w:val="22"/>
-      <w:shd w:val="clear" w:color="auto" w:fill="F8F8F8"/>
+      <w:shd w:color="auto" w:fill="F8F8F8" w:val="clear"/>
     </w:rPr>
   </w:style>
-  <w:style w:type="character" w:customStyle="1" w:styleId="VerbatimStringTok">
+  <w:style w:customStyle="1" w:styleId="VerbatimStringTok" w:type="character">
     <w:name w:val="VerbatimStringTok"/>
     <w:basedOn w:val="VerbatimChar"/>
     <w:rPr>
       <w:rFonts w:ascii="Consolas" w:hAnsi="Consolas"/>
       <w:color w:val="4E9A06"/>
       <w:sz w:val="22"/>
-      <w:shd w:val="clear" w:color="auto" w:fill="F8F8F8"/>
+      <w:shd w:color="auto" w:fill="F8F8F8" w:val="clear"/>
     </w:rPr>
   </w:style>
-  <w:style w:type="character" w:customStyle="1" w:styleId="SpecialStringTok">
+  <w:style w:customStyle="1" w:styleId="SpecialStringTok" w:type="character">
     <w:name w:val="SpecialStringTok"/>
     <w:basedOn w:val="VerbatimChar"/>
     <w:rPr>
       <w:rFonts w:ascii="Consolas" w:hAnsi="Consolas"/>
       <w:color w:val="4E9A06"/>
       <w:sz w:val="22"/>
-      <w:shd w:val="clear" w:color="auto" w:fill="F8F8F8"/>
+      <w:shd w:color="auto" w:fill="F8F8F8" w:val="clear"/>
     </w:rPr>
   </w:style>
-  <w:style w:type="character" w:customStyle="1" w:styleId="ImportTok">
+  <w:style w:customStyle="1" w:styleId="ImportTok" w:type="character">
     <w:name w:val="ImportTok"/>
     <w:basedOn w:val="VerbatimChar"/>
     <w:rPr>
       <w:rFonts w:ascii="Consolas" w:hAnsi="Consolas"/>
       <w:sz w:val="22"/>
-      <w:shd w:val="clear" w:color="auto" w:fill="F8F8F8"/>
+      <w:shd w:color="auto" w:fill="F8F8F8" w:val="clear"/>
     </w:rPr>
   </w:style>
-  <w:style w:type="character" w:customStyle="1" w:styleId="CommentTok">
+  <w:style w:customStyle="1" w:styleId="CommentTok" w:type="character">
     <w:name w:val="CommentTok"/>
     <w:basedOn w:val="VerbatimChar"/>
     <w:rPr>
@@ -16402,10 +15965,10 @@
       <w:i/>
       <w:color w:val="8F5902"/>
       <w:sz w:val="22"/>
-      <w:shd w:val="clear" w:color="auto" w:fill="F8F8F8"/>
+      <w:shd w:color="auto" w:fill="F8F8F8" w:val="clear"/>
     </w:rPr>
   </w:style>
-  <w:style w:type="character" w:customStyle="1" w:styleId="DocumentationTok">
+  <w:style w:customStyle="1" w:styleId="DocumentationTok" w:type="character">
     <w:name w:val="DocumentationTok"/>
     <w:basedOn w:val="VerbatimChar"/>
     <w:rPr>
@@ -16414,10 +15977,10 @@
       <w:i/>
       <w:color w:val="8F5902"/>
       <w:sz w:val="22"/>
-      <w:shd w:val="clear" w:color="auto" w:fill="F8F8F8"/>
+      <w:shd w:color="auto" w:fill="F8F8F8" w:val="clear"/>
     </w:rPr>
   </w:style>
-  <w:style w:type="character" w:customStyle="1" w:styleId="AnnotationTok">
+  <w:style w:customStyle="1" w:styleId="AnnotationTok" w:type="character">
     <w:name w:val="AnnotationTok"/>
     <w:basedOn w:val="VerbatimChar"/>
     <w:rPr>
@@ -16426,10 +15989,10 @@
       <w:i/>
       <w:color w:val="8F5902"/>
       <w:sz w:val="22"/>
-      <w:shd w:val="clear" w:color="auto" w:fill="F8F8F8"/>
+      <w:shd w:color="auto" w:fill="F8F8F8" w:val="clear"/>
     </w:rPr>
   </w:style>
-  <w:style w:type="character" w:customStyle="1" w:styleId="CommentVarTok">
+  <w:style w:customStyle="1" w:styleId="CommentVarTok" w:type="character">
     <w:name w:val="CommentVarTok"/>
     <w:basedOn w:val="VerbatimChar"/>
     <w:rPr>
@@ -16438,40 +16001,40 @@
       <w:i/>
       <w:color w:val="8F5902"/>
       <w:sz w:val="22"/>
-      <w:shd w:val="clear" w:color="auto" w:fill="F8F8F8"/>
+      <w:shd w:color="auto" w:fill="F8F8F8" w:val="clear"/>
     </w:rPr>
   </w:style>
-  <w:style w:type="character" w:customStyle="1" w:styleId="OtherTok">
+  <w:style w:customStyle="1" w:styleId="OtherTok" w:type="character">
     <w:name w:val="OtherTok"/>
     <w:basedOn w:val="VerbatimChar"/>
     <w:rPr>
       <w:rFonts w:ascii="Consolas" w:hAnsi="Consolas"/>
       <w:color w:val="8F5902"/>
       <w:sz w:val="22"/>
-      <w:shd w:val="clear" w:color="auto" w:fill="F8F8F8"/>
+      <w:shd w:color="auto" w:fill="F8F8F8" w:val="clear"/>
     </w:rPr>
   </w:style>
-  <w:style w:type="character" w:customStyle="1" w:styleId="FunctionTok">
+  <w:style w:customStyle="1" w:styleId="FunctionTok" w:type="character">
     <w:name w:val="FunctionTok"/>
     <w:basedOn w:val="VerbatimChar"/>
     <w:rPr>
       <w:rFonts w:ascii="Consolas" w:hAnsi="Consolas"/>
       <w:color w:val="000000"/>
       <w:sz w:val="22"/>
-      <w:shd w:val="clear" w:color="auto" w:fill="F8F8F8"/>
+      <w:shd w:color="auto" w:fill="F8F8F8" w:val="clear"/>
     </w:rPr>
   </w:style>
-  <w:style w:type="character" w:customStyle="1" w:styleId="VariableTok">
+  <w:style w:customStyle="1" w:styleId="VariableTok" w:type="character">
     <w:name w:val="VariableTok"/>
     <w:basedOn w:val="VerbatimChar"/>
     <w:rPr>
       <w:rFonts w:ascii="Consolas" w:hAnsi="Consolas"/>
       <w:color w:val="000000"/>
       <w:sz w:val="22"/>
-      <w:shd w:val="clear" w:color="auto" w:fill="F8F8F8"/>
+      <w:shd w:color="auto" w:fill="F8F8F8" w:val="clear"/>
     </w:rPr>
   </w:style>
-  <w:style w:type="character" w:customStyle="1" w:styleId="ControlFlowTok">
+  <w:style w:customStyle="1" w:styleId="ControlFlowTok" w:type="character">
     <w:name w:val="ControlFlowTok"/>
     <w:basedOn w:val="VerbatimChar"/>
     <w:rPr>
@@ -16479,10 +16042,10 @@
       <w:b/>
       <w:color w:val="204A87"/>
       <w:sz w:val="22"/>
-      <w:shd w:val="clear" w:color="auto" w:fill="F8F8F8"/>
+      <w:shd w:color="auto" w:fill="F8F8F8" w:val="clear"/>
     </w:rPr>
   </w:style>
-  <w:style w:type="character" w:customStyle="1" w:styleId="OperatorTok">
+  <w:style w:customStyle="1" w:styleId="OperatorTok" w:type="character">
     <w:name w:val="OperatorTok"/>
     <w:basedOn w:val="VerbatimChar"/>
     <w:rPr>
@@ -16490,28 +16053,28 @@
       <w:b/>
       <w:color w:val="CE5C00"/>
       <w:sz w:val="22"/>
-      <w:shd w:val="clear" w:color="auto" w:fill="F8F8F8"/>
+      <w:shd w:color="auto" w:fill="F8F8F8" w:val="clear"/>
     </w:rPr>
   </w:style>
-  <w:style w:type="character" w:customStyle="1" w:styleId="BuiltInTok">
+  <w:style w:customStyle="1" w:styleId="BuiltInTok" w:type="character">
     <w:name w:val="BuiltInTok"/>
     <w:basedOn w:val="VerbatimChar"/>
     <w:rPr>
       <w:rFonts w:ascii="Consolas" w:hAnsi="Consolas"/>
       <w:sz w:val="22"/>
-      <w:shd w:val="clear" w:color="auto" w:fill="F8F8F8"/>
+      <w:shd w:color="auto" w:fill="F8F8F8" w:val="clear"/>
     </w:rPr>
   </w:style>
-  <w:style w:type="character" w:customStyle="1" w:styleId="ExtensionTok">
+  <w:style w:customStyle="1" w:styleId="ExtensionTok" w:type="character">
     <w:name w:val="ExtensionTok"/>
     <w:basedOn w:val="VerbatimChar"/>
     <w:rPr>
       <w:rFonts w:ascii="Consolas" w:hAnsi="Consolas"/>
       <w:sz w:val="22"/>
-      <w:shd w:val="clear" w:color="auto" w:fill="F8F8F8"/>
+      <w:shd w:color="auto" w:fill="F8F8F8" w:val="clear"/>
     </w:rPr>
   </w:style>
-  <w:style w:type="character" w:customStyle="1" w:styleId="PreprocessorTok">
+  <w:style w:customStyle="1" w:styleId="PreprocessorTok" w:type="character">
     <w:name w:val="PreprocessorTok"/>
     <w:basedOn w:val="VerbatimChar"/>
     <w:rPr>
@@ -16519,29 +16082,29 @@
       <w:i/>
       <w:color w:val="8F5902"/>
       <w:sz w:val="22"/>
-      <w:shd w:val="clear" w:color="auto" w:fill="F8F8F8"/>
+      <w:shd w:color="auto" w:fill="F8F8F8" w:val="clear"/>
     </w:rPr>
   </w:style>
-  <w:style w:type="character" w:customStyle="1" w:styleId="AttributeTok">
+  <w:style w:customStyle="1" w:styleId="AttributeTok" w:type="character">
     <w:name w:val="AttributeTok"/>
     <w:basedOn w:val="VerbatimChar"/>
     <w:rPr>
       <w:rFonts w:ascii="Consolas" w:hAnsi="Consolas"/>
       <w:color w:val="C4A000"/>
       <w:sz w:val="22"/>
-      <w:shd w:val="clear" w:color="auto" w:fill="F8F8F8"/>
+      <w:shd w:color="auto" w:fill="F8F8F8" w:val="clear"/>
     </w:rPr>
   </w:style>
-  <w:style w:type="character" w:customStyle="1" w:styleId="RegionMarkerTok">
+  <w:style w:customStyle="1" w:styleId="RegionMarkerTok" w:type="character">
     <w:name w:val="RegionMarkerTok"/>
     <w:basedOn w:val="VerbatimChar"/>
     <w:rPr>
       <w:rFonts w:ascii="Consolas" w:hAnsi="Consolas"/>
       <w:sz w:val="22"/>
-      <w:shd w:val="clear" w:color="auto" w:fill="F8F8F8"/>
+      <w:shd w:color="auto" w:fill="F8F8F8" w:val="clear"/>
     </w:rPr>
   </w:style>
-  <w:style w:type="character" w:customStyle="1" w:styleId="InformationTok">
+  <w:style w:customStyle="1" w:styleId="InformationTok" w:type="character">
     <w:name w:val="InformationTok"/>
     <w:basedOn w:val="VerbatimChar"/>
     <w:rPr>
@@ -16550,10 +16113,10 @@
       <w:i/>
       <w:color w:val="8F5902"/>
       <w:sz w:val="22"/>
-      <w:shd w:val="clear" w:color="auto" w:fill="F8F8F8"/>
+      <w:shd w:color="auto" w:fill="F8F8F8" w:val="clear"/>
     </w:rPr>
   </w:style>
-  <w:style w:type="character" w:customStyle="1" w:styleId="WarningTok">
+  <w:style w:customStyle="1" w:styleId="WarningTok" w:type="character">
     <w:name w:val="WarningTok"/>
     <w:basedOn w:val="VerbatimChar"/>
     <w:rPr>
@@ -16562,20 +16125,20 @@
       <w:i/>
       <w:color w:val="8F5902"/>
       <w:sz w:val="22"/>
-      <w:shd w:val="clear" w:color="auto" w:fill="F8F8F8"/>
+      <w:shd w:color="auto" w:fill="F8F8F8" w:val="clear"/>
     </w:rPr>
   </w:style>
-  <w:style w:type="character" w:customStyle="1" w:styleId="AlertTok">
+  <w:style w:customStyle="1" w:styleId="AlertTok" w:type="character">
     <w:name w:val="AlertTok"/>
     <w:basedOn w:val="VerbatimChar"/>
     <w:rPr>
       <w:rFonts w:ascii="Consolas" w:hAnsi="Consolas"/>
       <w:color w:val="EF2929"/>
       <w:sz w:val="22"/>
-      <w:shd w:val="clear" w:color="auto" w:fill="F8F8F8"/>
+      <w:shd w:color="auto" w:fill="F8F8F8" w:val="clear"/>
     </w:rPr>
   </w:style>
-  <w:style w:type="character" w:customStyle="1" w:styleId="ErrorTok">
+  <w:style w:customStyle="1" w:styleId="ErrorTok" w:type="character">
     <w:name w:val="ErrorTok"/>
     <w:basedOn w:val="VerbatimChar"/>
     <w:rPr>
@@ -16583,19 +16146,19 @@
       <w:b/>
       <w:color w:val="A40000"/>
       <w:sz w:val="22"/>
-      <w:shd w:val="clear" w:color="auto" w:fill="F8F8F8"/>
+      <w:shd w:color="auto" w:fill="F8F8F8" w:val="clear"/>
     </w:rPr>
   </w:style>
-  <w:style w:type="character" w:customStyle="1" w:styleId="NormalTok">
+  <w:style w:customStyle="1" w:styleId="NormalTok" w:type="character">
     <w:name w:val="NormalTok"/>
     <w:basedOn w:val="VerbatimChar"/>
     <w:rPr>
       <w:rFonts w:ascii="Consolas" w:hAnsi="Consolas"/>
       <w:sz w:val="22"/>
-      <w:shd w:val="clear" w:color="auto" w:fill="F8F8F8"/>
+      <w:shd w:color="auto" w:fill="F8F8F8" w:val="clear"/>
     </w:rPr>
   </w:style>
-  <w:style w:type="paragraph" w:styleId="Footer">
+  <w:style w:styleId="Footer" w:type="paragraph">
     <w:name w:val="footer"/>
     <w:basedOn w:val="Normal"/>
     <w:link w:val="FooterChar"/>
@@ -16603,19 +16166,19 @@
     <w:rsid w:val="001D5C6A"/>
     <w:pPr>
       <w:tabs>
-        <w:tab w:val="center" w:pos="4680"/>
-        <w:tab w:val="right" w:pos="9360"/>
+        <w:tab w:pos="4680" w:val="center"/>
+        <w:tab w:pos="9360" w:val="right"/>
       </w:tabs>
       <w:spacing w:after="0"/>
     </w:pPr>
   </w:style>
-  <w:style w:type="character" w:customStyle="1" w:styleId="FooterChar">
+  <w:style w:customStyle="1" w:styleId="FooterChar" w:type="character">
     <w:name w:val="Footer Char"/>
     <w:basedOn w:val="DefaultParagraphFont"/>
     <w:link w:val="Footer"/>
     <w:rsid w:val="001D5C6A"/>
   </w:style>
-  <w:style w:type="character" w:styleId="PageNumber">
+  <w:style w:styleId="PageNumber" w:type="character">
     <w:name w:val="page number"/>
     <w:basedOn w:val="DefaultParagraphFont"/>
     <w:semiHidden/>

</xml_diff>